<commit_message>
Update HWork Report fix some typos
</commit_message>
<xml_diff>
--- a/KollektifOgrenme_HW3_Report.docx
+++ b/KollektifOgrenme_HW3_Report.docx
@@ -1,6 +1,6 @@
 
 <file path=word/document.xml><?xml version="1.0" encoding="utf-8"?>
-<w:document xmlns:wpc="http://schemas.microsoft.com/office/word/2010/wordprocessingCanvas" xmlns:cx="http://schemas.microsoft.com/office/drawing/2014/chartex" xmlns:cx1="http://schemas.microsoft.com/office/drawing/2015/9/8/chartex" xmlns:cx2="http://schemas.microsoft.com/office/drawing/2015/10/21/chartex" xmlns:cx3="http://schemas.microsoft.com/office/drawing/2016/5/9/chartex" xmlns:cx4="http://schemas.microsoft.com/office/drawing/2016/5/10/chartex" xmlns:cx5="http://schemas.microsoft.com/office/drawing/2016/5/11/chartex" xmlns:cx6="http://schemas.microsoft.com/office/drawing/2016/5/12/chartex" xmlns:cx7="http://schemas.microsoft.com/office/drawing/2016/5/13/chartex" xmlns:cx8="http://schemas.microsoft.com/office/drawing/2016/5/14/chartex" xmlns:mc="http://schemas.openxmlformats.org/markup-compatibility/2006" xmlns:aink="http://schemas.microsoft.com/office/drawing/2016/ink" xmlns:am3d="http://schemas.microsoft.com/office/drawing/2017/model3d" xmlns:o="urn:schemas-microsoft-com:office:office" xmlns:oel="http://schemas.microsoft.com/office/2019/extlst" xmlns:r="http://schemas.openxmlformats.org/officeDocument/2006/relationships" xmlns:m="http://schemas.openxmlformats.org/officeDocument/2006/math" xmlns:v="urn:schemas-microsoft-com:vml" xmlns:wp14="http://schemas.microsoft.com/office/word/2010/wordprocessingDrawing" xmlns:wp="http://schemas.openxmlformats.org/drawingml/2006/wordprocessingDrawing" xmlns:w10="urn:schemas-microsoft-com:office:word" xmlns:w="http://schemas.openxmlformats.org/wordprocessingml/2006/main" xmlns:w14="http://schemas.microsoft.com/office/word/2010/wordml" xmlns:w15="http://schemas.microsoft.com/office/word/2012/wordml" xmlns:w16cex="http://schemas.microsoft.com/office/word/2018/wordml/cex" xmlns:w16cid="http://schemas.microsoft.com/office/word/2016/wordml/cid" xmlns:w16="http://schemas.microsoft.com/office/word/2018/wordml" xmlns:w16du="http://schemas.microsoft.com/office/word/2023/wordml/word16du" xmlns:w16sdtdh="http://schemas.microsoft.com/office/word/2020/wordml/sdtdatahash" xmlns:w16se="http://schemas.microsoft.com/office/word/2015/wordml/symex" xmlns:wpg="http://schemas.microsoft.com/office/word/2010/wordprocessingGroup" xmlns:wpi="http://schemas.microsoft.com/office/word/2010/wordprocessingInk" xmlns:wne="http://schemas.microsoft.com/office/word/2006/wordml" xmlns:wps="http://schemas.microsoft.com/office/word/2010/wordprocessingShape" mc:Ignorable="w14 w15 w16se w16cid w16 w16cex w16sdtdh w16du wp14">
+<w:document xmlns:wpc="http://schemas.microsoft.com/office/word/2010/wordprocessingCanvas" xmlns:cx="http://schemas.microsoft.com/office/drawing/2014/chartex" xmlns:cx1="http://schemas.microsoft.com/office/drawing/2015/9/8/chartex" xmlns:cx2="http://schemas.microsoft.com/office/drawing/2015/10/21/chartex" xmlns:cx3="http://schemas.microsoft.com/office/drawing/2016/5/9/chartex" xmlns:cx4="http://schemas.microsoft.com/office/drawing/2016/5/10/chartex" xmlns:cx5="http://schemas.microsoft.com/office/drawing/2016/5/11/chartex" xmlns:cx6="http://schemas.microsoft.com/office/drawing/2016/5/12/chartex" xmlns:cx7="http://schemas.microsoft.com/office/drawing/2016/5/13/chartex" xmlns:cx8="http://schemas.microsoft.com/office/drawing/2016/5/14/chartex" xmlns:mc="http://schemas.openxmlformats.org/markup-compatibility/2006" xmlns:aink="http://schemas.microsoft.com/office/drawing/2016/ink" xmlns:am3d="http://schemas.microsoft.com/office/drawing/2017/model3d" xmlns:o="urn:schemas-microsoft-com:office:office" xmlns:oel="http://schemas.microsoft.com/office/2019/extlst" xmlns:r="http://schemas.openxmlformats.org/officeDocument/2006/relationships" xmlns:m="http://schemas.openxmlformats.org/officeDocument/2006/math" xmlns:v="urn:schemas-microsoft-com:vml" xmlns:wp14="http://schemas.microsoft.com/office/word/2010/wordprocessingDrawing" xmlns:wp="http://schemas.openxmlformats.org/drawingml/2006/wordprocessingDrawing" xmlns:w10="urn:schemas-microsoft-com:office:word" xmlns:w="http://schemas.openxmlformats.org/wordprocessingml/2006/main" xmlns:w14="http://schemas.microsoft.com/office/word/2010/wordml" xmlns:w15="http://schemas.microsoft.com/office/word/2012/wordml" xmlns:w16cex="http://schemas.microsoft.com/office/word/2018/wordml/cex" xmlns:w16cid="http://schemas.microsoft.com/office/word/2016/wordml/cid" xmlns:w16="http://schemas.microsoft.com/office/word/2018/wordml" xmlns:w16du="http://schemas.microsoft.com/office/word/2023/wordml/word16du" xmlns:w16sdtdh="http://schemas.microsoft.com/office/word/2020/wordml/sdtdatahash" xmlns:w16sdtfl="http://schemas.microsoft.com/office/word/2024/wordml/sdtformatlock" xmlns:w16se="http://schemas.microsoft.com/office/word/2015/wordml/symex" xmlns:wpg="http://schemas.microsoft.com/office/word/2010/wordprocessingGroup" xmlns:wpi="http://schemas.microsoft.com/office/word/2010/wordprocessingInk" xmlns:wne="http://schemas.microsoft.com/office/word/2006/wordml" xmlns:wps="http://schemas.microsoft.com/office/word/2010/wordprocessingShape" mc:Ignorable="w14 w15 w16se w16cid w16 w16cex w16sdtdh w16sdtfl w16du wp14">
   <w:body>
     <w:p>
       <w:pPr>
@@ -1068,147 +1068,131 @@
           <w:sz w:val="20"/>
           <w:szCs w:val="20"/>
         </w:rPr>
-        <w:t xml:space="preserve"> </w:t>
-      </w:r>
+        <w:t xml:space="preserve"> yöntemi, en yüksek Top-1 doğruluk oranına ulaşırken, </w:t>
+      </w:r>
+      <w:proofErr w:type="spellStart"/>
       <w:r>
         <w:rPr>
           <w:rFonts w:ascii="Times New Roman" w:eastAsia="Times New Roman" w:hAnsi="Times New Roman" w:cs="Times New Roman"/>
           <w:sz w:val="20"/>
           <w:szCs w:val="20"/>
         </w:rPr>
-        <w:t xml:space="preserve">yöntemi, en yüksek Top-1 doğruluk oranına ulaşırken, </w:t>
-      </w:r>
-      <w:proofErr w:type="spellStart"/>
+        <w:t>Majority</w:t>
+      </w:r>
+      <w:proofErr w:type="spellEnd"/>
       <w:r>
         <w:rPr>
           <w:rFonts w:ascii="Times New Roman" w:eastAsia="Times New Roman" w:hAnsi="Times New Roman" w:cs="Times New Roman"/>
           <w:sz w:val="20"/>
           <w:szCs w:val="20"/>
         </w:rPr>
-        <w:t>Majority</w:t>
-      </w:r>
-      <w:proofErr w:type="spellEnd"/>
+        <w:t xml:space="preserve"> </w:t>
+      </w:r>
+      <w:proofErr w:type="spellStart"/>
       <w:r>
         <w:rPr>
           <w:rFonts w:ascii="Times New Roman" w:eastAsia="Times New Roman" w:hAnsi="Times New Roman" w:cs="Times New Roman"/>
           <w:sz w:val="20"/>
           <w:szCs w:val="20"/>
         </w:rPr>
-        <w:t xml:space="preserve"> </w:t>
-      </w:r>
-      <w:proofErr w:type="spellStart"/>
+        <w:t>Voting</w:t>
+      </w:r>
+      <w:proofErr w:type="spellEnd"/>
       <w:r>
         <w:rPr>
           <w:rFonts w:ascii="Times New Roman" w:eastAsia="Times New Roman" w:hAnsi="Times New Roman" w:cs="Times New Roman"/>
           <w:sz w:val="20"/>
           <w:szCs w:val="20"/>
         </w:rPr>
-        <w:t>Voting</w:t>
-      </w:r>
-      <w:proofErr w:type="spellEnd"/>
+        <w:t xml:space="preserve"> yöntemi Top-5 doğruluk oranında en iyi performansı göstermiştir. Çalışma, </w:t>
+      </w:r>
+      <w:proofErr w:type="spellStart"/>
       <w:r>
         <w:rPr>
           <w:rFonts w:ascii="Times New Roman" w:eastAsia="Times New Roman" w:hAnsi="Times New Roman" w:cs="Times New Roman"/>
           <w:sz w:val="20"/>
           <w:szCs w:val="20"/>
         </w:rPr>
-        <w:t xml:space="preserve"> yöntemi Top-5 doğruluk oranında en iyi performansı göstermiştir. Çalışma, </w:t>
-      </w:r>
-      <w:proofErr w:type="spellStart"/>
+        <w:t>retrieval</w:t>
+      </w:r>
+      <w:proofErr w:type="spellEnd"/>
       <w:r>
         <w:rPr>
           <w:rFonts w:ascii="Times New Roman" w:eastAsia="Times New Roman" w:hAnsi="Times New Roman" w:cs="Times New Roman"/>
           <w:sz w:val="20"/>
           <w:szCs w:val="20"/>
         </w:rPr>
-        <w:t>retrieval</w:t>
-      </w:r>
-      <w:proofErr w:type="spellEnd"/>
+        <w:t xml:space="preserve"> sistemlerinde </w:t>
+      </w:r>
+      <w:proofErr w:type="spellStart"/>
       <w:r>
         <w:rPr>
           <w:rFonts w:ascii="Times New Roman" w:eastAsia="Times New Roman" w:hAnsi="Times New Roman" w:cs="Times New Roman"/>
           <w:sz w:val="20"/>
           <w:szCs w:val="20"/>
         </w:rPr>
-        <w:t xml:space="preserve"> sistemlerinde </w:t>
-      </w:r>
-      <w:proofErr w:type="spellStart"/>
+        <w:t>ensemble</w:t>
+      </w:r>
+      <w:proofErr w:type="spellEnd"/>
       <w:r>
         <w:rPr>
           <w:rFonts w:ascii="Times New Roman" w:eastAsia="Times New Roman" w:hAnsi="Times New Roman" w:cs="Times New Roman"/>
           <w:sz w:val="20"/>
           <w:szCs w:val="20"/>
         </w:rPr>
-        <w:t>ensemble</w:t>
-      </w:r>
-      <w:proofErr w:type="spellEnd"/>
+        <w:t xml:space="preserve"> yöntemlerinin önemli bir katkı sunduğunu ve Türkçe dilinde özgün bir çerçeve sunduğunu ortaya koymuştur. Bu bulgular, </w:t>
+      </w:r>
+      <w:proofErr w:type="spellStart"/>
       <w:r>
         <w:rPr>
           <w:rFonts w:ascii="Times New Roman" w:eastAsia="Times New Roman" w:hAnsi="Times New Roman" w:cs="Times New Roman"/>
           <w:sz w:val="20"/>
           <w:szCs w:val="20"/>
         </w:rPr>
-        <w:t xml:space="preserve"> yöntemlerinin önemli bir katkı sunduğunu ve Türkçe dilinde özgün bir çerçeve sunduğunu ortaya koymuştur. Bu bulgular, </w:t>
-      </w:r>
-      <w:proofErr w:type="spellStart"/>
+        <w:t>retrieval</w:t>
+      </w:r>
+      <w:proofErr w:type="spellEnd"/>
       <w:r>
         <w:rPr>
           <w:rFonts w:ascii="Times New Roman" w:eastAsia="Times New Roman" w:hAnsi="Times New Roman" w:cs="Times New Roman"/>
           <w:sz w:val="20"/>
           <w:szCs w:val="20"/>
         </w:rPr>
-        <w:t>retrieval</w:t>
-      </w:r>
-      <w:proofErr w:type="spellEnd"/>
+        <w:t xml:space="preserve"> tabanlı sistemlerde daha karmaşık yöntemlerin geliştirilmesi ve farklı</w:t>
+      </w:r>
       <w:r>
         <w:rPr>
           <w:rFonts w:ascii="Times New Roman" w:eastAsia="Times New Roman" w:hAnsi="Times New Roman" w:cs="Times New Roman"/>
           <w:sz w:val="20"/>
           <w:szCs w:val="20"/>
         </w:rPr>
-        <w:t xml:space="preserve"> tabanlı sistemlerde daha karmaşık yöntemlerin geliştirilmesi ve farklı</w:t>
-      </w:r>
+        <w:t xml:space="preserve"> veri kümeleri ve </w:t>
+      </w:r>
+      <w:proofErr w:type="spellStart"/>
       <w:r>
         <w:rPr>
           <w:rFonts w:ascii="Times New Roman" w:eastAsia="Times New Roman" w:hAnsi="Times New Roman" w:cs="Times New Roman"/>
           <w:sz w:val="20"/>
           <w:szCs w:val="20"/>
         </w:rPr>
-        <w:t xml:space="preserve"> veri kümeleri ve </w:t>
-      </w:r>
-      <w:proofErr w:type="spellStart"/>
+        <w:t>ensemble</w:t>
+      </w:r>
+      <w:proofErr w:type="spellEnd"/>
       <w:r>
         <w:rPr>
           <w:rFonts w:ascii="Times New Roman" w:eastAsia="Times New Roman" w:hAnsi="Times New Roman" w:cs="Times New Roman"/>
           <w:sz w:val="20"/>
           <w:szCs w:val="20"/>
         </w:rPr>
-        <w:t>ensemble</w:t>
-      </w:r>
-      <w:proofErr w:type="spellEnd"/>
+        <w:t xml:space="preserve"> yöntemleri</w:t>
+      </w:r>
       <w:r>
         <w:rPr>
           <w:rFonts w:ascii="Times New Roman" w:eastAsia="Times New Roman" w:hAnsi="Times New Roman" w:cs="Times New Roman"/>
           <w:sz w:val="20"/>
           <w:szCs w:val="20"/>
         </w:rPr>
-        <w:t xml:space="preserve"> yöntemleri</w:t>
-      </w:r>
-      <w:r>
-        <w:rPr>
-          <w:rFonts w:ascii="Times New Roman" w:eastAsia="Times New Roman" w:hAnsi="Times New Roman" w:cs="Times New Roman"/>
-          <w:sz w:val="20"/>
-          <w:szCs w:val="20"/>
-        </w:rPr>
-        <w:t xml:space="preserve"> için bir temel sağlamaktadır.</w:t>
-      </w:r>
-      <w:r>
-        <w:rPr>
-          <w:rFonts w:ascii="Times New Roman" w:eastAsia="Times New Roman" w:hAnsi="Times New Roman" w:cs="Times New Roman"/>
-          <w:sz w:val="20"/>
-          <w:szCs w:val="20"/>
-        </w:rPr>
-        <w:t xml:space="preserve"> </w:t>
+        <w:t xml:space="preserve"> için bir temel sağlamaktadır. </w:t>
       </w:r>
     </w:p>
     <w:p>
@@ -1238,21 +1222,7 @@
         <w:rPr>
           <w:rFonts w:ascii="Times New Roman" w:eastAsia="Times New Roman" w:hAnsi="Times New Roman" w:cs="Times New Roman"/>
         </w:rPr>
-        <w:t xml:space="preserve">Bilgiye erişim hızının giderek arttığı günümüzde, büyük veri setlerinden doğru ve ilgili bilgiyi hızlı bir şekilde elde </w:t>
-      </w:r>
-      <w:proofErr w:type="gramStart"/>
-      <w:r>
-        <w:rPr>
-          <w:rFonts w:ascii="Times New Roman" w:eastAsia="Times New Roman" w:hAnsi="Times New Roman" w:cs="Times New Roman"/>
-        </w:rPr>
-        <w:t>etmek,</w:t>
-      </w:r>
-      <w:proofErr w:type="gramEnd"/>
-      <w:r>
-        <w:rPr>
-          <w:rFonts w:ascii="Times New Roman" w:eastAsia="Times New Roman" w:hAnsi="Times New Roman" w:cs="Times New Roman"/>
-        </w:rPr>
-        <w:t xml:space="preserve"> hem akademik hem de endüstriyel uygulamalar için kritik bir öneme sahiptir. Bu bağlamda, bilgi erişim sistemleri ve soru-cevap modelleri, verimli bilgi çıkarımı için önemli araçlar haline gelmiştir. Ancak, büyük veri setleri üzerinde gerçekleştirilen bilgi geri çağırma (</w:t>
+        <w:t>Bilgiye erişim hızının giderek arttığı günümüzde, büyük veri setlerinden doğru ve ilgili bilgiyi hızlı bir şekilde elde etmek, hem akademik hem de endüstriyel uygulamalar için kritik bir öneme sahiptir. Bu bağlamda, bilgi erişim sistemleri ve soru-cevap modelleri, verimli bilgi çıkarımı için önemli araçlar haline gelmiştir. Ancak, büyük veri setleri üzerinde gerçekleştirilen bilgi geri çağırma (</w:t>
       </w:r>
       <w:proofErr w:type="spellStart"/>
       <w:r>
@@ -1798,7 +1768,6 @@
                 <w:color w:val="000000"/>
               </w:rPr>
             </w:pPr>
-            <w:proofErr w:type="gramStart"/>
             <w:r>
               <w:rPr>
                 <w:rFonts w:ascii="Times New Roman" w:eastAsia="Times New Roman" w:hAnsi="Times New Roman" w:cs="Times New Roman"/>
@@ -1808,7 +1777,6 @@
               </w:rPr>
               <w:t>talimat</w:t>
             </w:r>
-            <w:proofErr w:type="gramEnd"/>
           </w:p>
         </w:tc>
         <w:tc>
@@ -1830,7 +1798,6 @@
               </w:rPr>
             </w:pPr>
             <w:proofErr w:type="spellStart"/>
-            <w:proofErr w:type="gramStart"/>
             <w:r>
               <w:rPr>
                 <w:rFonts w:ascii="Times New Roman" w:eastAsia="Times New Roman" w:hAnsi="Times New Roman" w:cs="Times New Roman"/>
@@ -1841,7 +1808,6 @@
               <w:t>giris</w:t>
             </w:r>
             <w:proofErr w:type="spellEnd"/>
-            <w:proofErr w:type="gramEnd"/>
           </w:p>
         </w:tc>
         <w:tc>
@@ -1863,7 +1829,6 @@
               </w:rPr>
             </w:pPr>
             <w:proofErr w:type="spellStart"/>
-            <w:proofErr w:type="gramStart"/>
             <w:r>
               <w:rPr>
                 <w:rFonts w:ascii="Times New Roman" w:eastAsia="Times New Roman" w:hAnsi="Times New Roman" w:cs="Times New Roman"/>
@@ -1874,7 +1839,6 @@
               <w:t>cikti</w:t>
             </w:r>
             <w:proofErr w:type="spellEnd"/>
-            <w:proofErr w:type="gramEnd"/>
           </w:p>
         </w:tc>
       </w:tr>
@@ -3794,7 +3758,7 @@
           <w:noProof/>
         </w:rPr>
         <w:drawing>
-          <wp:inline distT="0" distB="0" distL="0" distR="0" wp14:anchorId="7ECBA17D" wp14:editId="697AC1D3">
+          <wp:inline distT="0" distB="0" distL="0" distR="0" wp14:anchorId="7ECBA17D" wp14:editId="225B941A">
             <wp:extent cx="5756275" cy="1449070"/>
             <wp:effectExtent l="19050" t="19050" r="15875" b="17780"/>
             <wp:docPr id="1614149607" name="Resim 6" descr="metin, çizgi, diyagram, yazı tipi içeren bir resim&#10;&#10;Açıklama otomatik olarak oluşturuldu"/>
@@ -4747,23 +4711,7 @@
                 <w:rFonts w:ascii="Times New Roman" w:eastAsia="Times New Roman" w:hAnsi="Times New Roman" w:cs="Times New Roman"/>
                 <w:color w:val="000000"/>
               </w:rPr>
-              <w:t xml:space="preserve">Yapay </w:t>
-            </w:r>
-            <w:proofErr w:type="gramStart"/>
-            <w:r>
-              <w:rPr>
-                <w:rFonts w:ascii="Times New Roman" w:eastAsia="Times New Roman" w:hAnsi="Times New Roman" w:cs="Times New Roman"/>
-                <w:color w:val="000000"/>
-              </w:rPr>
-              <w:t>zeka</w:t>
-            </w:r>
-            <w:proofErr w:type="gramEnd"/>
-            <w:r>
-              <w:rPr>
-                <w:rFonts w:ascii="Times New Roman" w:eastAsia="Times New Roman" w:hAnsi="Times New Roman" w:cs="Times New Roman"/>
-                <w:color w:val="000000"/>
-              </w:rPr>
-              <w:t>, bir makinenin akıllı davranışı taklit etme yeteneğidir…</w:t>
+              <w:t>Yapay zeka, bir makinenin akıllı davranışı taklit etme yeteneğidir…</w:t>
             </w:r>
           </w:p>
         </w:tc>
@@ -6789,23 +6737,7 @@
                 <w:rFonts w:ascii="Times New Roman" w:eastAsia="Times New Roman" w:hAnsi="Times New Roman" w:cs="Times New Roman"/>
                 <w:color w:val="000000"/>
               </w:rPr>
-              <w:t xml:space="preserve"> Sonu, Dr. Paul </w:t>
-            </w:r>
-            <w:proofErr w:type="gramStart"/>
-            <w:r>
-              <w:rPr>
-                <w:rFonts w:ascii="Times New Roman" w:eastAsia="Times New Roman" w:hAnsi="Times New Roman" w:cs="Times New Roman"/>
-                <w:color w:val="000000"/>
-              </w:rPr>
-              <w:t>Dolan;</w:t>
-            </w:r>
-            <w:proofErr w:type="gramEnd"/>
-            <w:r>
-              <w:rPr>
-                <w:rFonts w:ascii="Times New Roman" w:eastAsia="Times New Roman" w:hAnsi="Times New Roman" w:cs="Times New Roman"/>
-                <w:color w:val="000000"/>
-              </w:rPr>
-              <w:t xml:space="preserve"> ve 3) Alışkanlığın Gücü, Charles </w:t>
+              <w:t xml:space="preserve"> Sonu, Dr. Paul Dolan; ve 3) Alışkanlığın Gücü, Charles </w:t>
             </w:r>
             <w:proofErr w:type="spellStart"/>
             <w:r>
@@ -7265,23 +7197,7 @@
                 <w:rFonts w:ascii="Times New Roman" w:eastAsia="Times New Roman" w:hAnsi="Times New Roman" w:cs="Times New Roman"/>
                 <w:color w:val="000000"/>
               </w:rPr>
-              <w:t>1427</w:t>
-            </w:r>
-            <w:proofErr w:type="gramStart"/>
-            <w:r>
-              <w:rPr>
-                <w:rFonts w:ascii="Times New Roman" w:eastAsia="Times New Roman" w:hAnsi="Times New Roman" w:cs="Times New Roman"/>
-                <w:color w:val="000000"/>
-              </w:rPr>
-              <w:t xml:space="preserve">   (</w:t>
-            </w:r>
-            <w:proofErr w:type="gramEnd"/>
-            <w:r>
-              <w:rPr>
-                <w:rFonts w:ascii="Times New Roman" w:eastAsia="Times New Roman" w:hAnsi="Times New Roman" w:cs="Times New Roman"/>
-                <w:color w:val="000000"/>
-              </w:rPr>
-              <w:t>71.35%)</w:t>
+              <w:t>1427   (71.35%)</w:t>
             </w:r>
           </w:p>
         </w:tc>
@@ -7312,23 +7228,7 @@
                 <w:rFonts w:ascii="Times New Roman" w:eastAsia="Times New Roman" w:hAnsi="Times New Roman" w:cs="Times New Roman"/>
                 <w:color w:val="000000"/>
               </w:rPr>
-              <w:t>1195</w:t>
-            </w:r>
-            <w:proofErr w:type="gramStart"/>
-            <w:r>
-              <w:rPr>
-                <w:rFonts w:ascii="Times New Roman" w:eastAsia="Times New Roman" w:hAnsi="Times New Roman" w:cs="Times New Roman"/>
-                <w:color w:val="000000"/>
-              </w:rPr>
-              <w:t xml:space="preserve">   (</w:t>
-            </w:r>
-            <w:proofErr w:type="gramEnd"/>
-            <w:r>
-              <w:rPr>
-                <w:rFonts w:ascii="Times New Roman" w:eastAsia="Times New Roman" w:hAnsi="Times New Roman" w:cs="Times New Roman"/>
-                <w:color w:val="000000"/>
-              </w:rPr>
-              <w:t>59.75%)</w:t>
+              <w:t>1195   (59.75%)</w:t>
             </w:r>
           </w:p>
         </w:tc>
@@ -7459,23 +7359,7 @@
                 <w:rFonts w:ascii="Times New Roman" w:eastAsia="Times New Roman" w:hAnsi="Times New Roman" w:cs="Times New Roman"/>
                 <w:color w:val="000000"/>
               </w:rPr>
-              <w:t xml:space="preserve">301 </w:t>
-            </w:r>
-            <w:proofErr w:type="gramStart"/>
-            <w:r>
-              <w:rPr>
-                <w:rFonts w:ascii="Times New Roman" w:eastAsia="Times New Roman" w:hAnsi="Times New Roman" w:cs="Times New Roman"/>
-                <w:color w:val="000000"/>
-              </w:rPr>
-              <w:t xml:space="preserve">   (</w:t>
-            </w:r>
-            <w:proofErr w:type="gramEnd"/>
-            <w:r>
-              <w:rPr>
-                <w:rFonts w:ascii="Times New Roman" w:eastAsia="Times New Roman" w:hAnsi="Times New Roman" w:cs="Times New Roman"/>
-                <w:color w:val="000000"/>
-              </w:rPr>
-              <w:t>15.05%)</w:t>
+              <w:t>301    (15.05%)</w:t>
             </w:r>
           </w:p>
         </w:tc>
@@ -7506,23 +7390,7 @@
                 <w:rFonts w:ascii="Times New Roman" w:eastAsia="Times New Roman" w:hAnsi="Times New Roman" w:cs="Times New Roman"/>
                 <w:color w:val="000000"/>
               </w:rPr>
-              <w:t xml:space="preserve">153 </w:t>
-            </w:r>
-            <w:proofErr w:type="gramStart"/>
-            <w:r>
-              <w:rPr>
-                <w:rFonts w:ascii="Times New Roman" w:eastAsia="Times New Roman" w:hAnsi="Times New Roman" w:cs="Times New Roman"/>
-                <w:color w:val="000000"/>
-              </w:rPr>
-              <w:t xml:space="preserve">   (</w:t>
-            </w:r>
-            <w:proofErr w:type="gramEnd"/>
-            <w:r>
-              <w:rPr>
-                <w:rFonts w:ascii="Times New Roman" w:eastAsia="Times New Roman" w:hAnsi="Times New Roman" w:cs="Times New Roman"/>
-                <w:color w:val="000000"/>
-              </w:rPr>
-              <w:t>7.65%)</w:t>
+              <w:t>153    (7.65%)</w:t>
             </w:r>
           </w:p>
         </w:tc>
@@ -7653,23 +7521,7 @@
                 <w:rFonts w:ascii="Times New Roman" w:eastAsia="Times New Roman" w:hAnsi="Times New Roman" w:cs="Times New Roman"/>
                 <w:color w:val="000000"/>
               </w:rPr>
-              <w:t xml:space="preserve">659 </w:t>
-            </w:r>
-            <w:proofErr w:type="gramStart"/>
-            <w:r>
-              <w:rPr>
-                <w:rFonts w:ascii="Times New Roman" w:eastAsia="Times New Roman" w:hAnsi="Times New Roman" w:cs="Times New Roman"/>
-                <w:color w:val="000000"/>
-              </w:rPr>
-              <w:t xml:space="preserve">   (</w:t>
-            </w:r>
-            <w:proofErr w:type="gramEnd"/>
-            <w:r>
-              <w:rPr>
-                <w:rFonts w:ascii="Times New Roman" w:eastAsia="Times New Roman" w:hAnsi="Times New Roman" w:cs="Times New Roman"/>
-                <w:color w:val="000000"/>
-              </w:rPr>
-              <w:t>32.95%)</w:t>
+              <w:t>659    (32.95%)</w:t>
             </w:r>
           </w:p>
         </w:tc>
@@ -7700,23 +7552,7 @@
                 <w:rFonts w:ascii="Times New Roman" w:eastAsia="Times New Roman" w:hAnsi="Times New Roman" w:cs="Times New Roman"/>
                 <w:color w:val="000000"/>
               </w:rPr>
-              <w:t xml:space="preserve">385 </w:t>
-            </w:r>
-            <w:proofErr w:type="gramStart"/>
-            <w:r>
-              <w:rPr>
-                <w:rFonts w:ascii="Times New Roman" w:eastAsia="Times New Roman" w:hAnsi="Times New Roman" w:cs="Times New Roman"/>
-                <w:color w:val="000000"/>
-              </w:rPr>
-              <w:t xml:space="preserve">   (</w:t>
-            </w:r>
-            <w:proofErr w:type="gramEnd"/>
-            <w:r>
-              <w:rPr>
-                <w:rFonts w:ascii="Times New Roman" w:eastAsia="Times New Roman" w:hAnsi="Times New Roman" w:cs="Times New Roman"/>
-                <w:color w:val="000000"/>
-              </w:rPr>
-              <w:t>19.25%)</w:t>
+              <w:t>385    (19.25%)</w:t>
             </w:r>
           </w:p>
         </w:tc>
@@ -7847,23 +7683,7 @@
                 <w:rFonts w:ascii="Times New Roman" w:eastAsia="Times New Roman" w:hAnsi="Times New Roman" w:cs="Times New Roman"/>
                 <w:color w:val="000000"/>
               </w:rPr>
-              <w:t xml:space="preserve">480 </w:t>
-            </w:r>
-            <w:proofErr w:type="gramStart"/>
-            <w:r>
-              <w:rPr>
-                <w:rFonts w:ascii="Times New Roman" w:eastAsia="Times New Roman" w:hAnsi="Times New Roman" w:cs="Times New Roman"/>
-                <w:color w:val="000000"/>
-              </w:rPr>
-              <w:t xml:space="preserve">   (</w:t>
-            </w:r>
-            <w:proofErr w:type="gramEnd"/>
-            <w:r>
-              <w:rPr>
-                <w:rFonts w:ascii="Times New Roman" w:eastAsia="Times New Roman" w:hAnsi="Times New Roman" w:cs="Times New Roman"/>
-                <w:color w:val="000000"/>
-              </w:rPr>
-              <w:t>24.00%)</w:t>
+              <w:t>480    (24.00%)</w:t>
             </w:r>
           </w:p>
         </w:tc>
@@ -7894,23 +7714,7 @@
                 <w:rFonts w:ascii="Times New Roman" w:eastAsia="Times New Roman" w:hAnsi="Times New Roman" w:cs="Times New Roman"/>
                 <w:color w:val="000000"/>
               </w:rPr>
-              <w:t xml:space="preserve">285 </w:t>
-            </w:r>
-            <w:proofErr w:type="gramStart"/>
-            <w:r>
-              <w:rPr>
-                <w:rFonts w:ascii="Times New Roman" w:eastAsia="Times New Roman" w:hAnsi="Times New Roman" w:cs="Times New Roman"/>
-                <w:color w:val="000000"/>
-              </w:rPr>
-              <w:t xml:space="preserve">   (</w:t>
-            </w:r>
-            <w:proofErr w:type="gramEnd"/>
-            <w:r>
-              <w:rPr>
-                <w:rFonts w:ascii="Times New Roman" w:eastAsia="Times New Roman" w:hAnsi="Times New Roman" w:cs="Times New Roman"/>
-                <w:color w:val="000000"/>
-              </w:rPr>
-              <w:t>14.25%)</w:t>
+              <w:t>285    (14.25%)</w:t>
             </w:r>
           </w:p>
         </w:tc>
@@ -8043,23 +7847,7 @@
                 <w:rFonts w:ascii="Times New Roman" w:eastAsia="Times New Roman" w:hAnsi="Times New Roman" w:cs="Times New Roman"/>
                 <w:color w:val="000000"/>
               </w:rPr>
-              <w:t>1306</w:t>
-            </w:r>
-            <w:proofErr w:type="gramStart"/>
-            <w:r>
-              <w:rPr>
-                <w:rFonts w:ascii="Times New Roman" w:eastAsia="Times New Roman" w:hAnsi="Times New Roman" w:cs="Times New Roman"/>
-                <w:color w:val="000000"/>
-              </w:rPr>
-              <w:t xml:space="preserve">   (</w:t>
-            </w:r>
-            <w:proofErr w:type="gramEnd"/>
-            <w:r>
-              <w:rPr>
-                <w:rFonts w:ascii="Times New Roman" w:eastAsia="Times New Roman" w:hAnsi="Times New Roman" w:cs="Times New Roman"/>
-                <w:color w:val="000000"/>
-              </w:rPr>
-              <w:t>65.30%)</w:t>
+              <w:t>1306   (65.30%)</w:t>
             </w:r>
           </w:p>
         </w:tc>
@@ -8090,23 +7878,7 @@
                 <w:rFonts w:ascii="Times New Roman" w:eastAsia="Times New Roman" w:hAnsi="Times New Roman" w:cs="Times New Roman"/>
                 <w:color w:val="000000"/>
               </w:rPr>
-              <w:t xml:space="preserve">999 </w:t>
-            </w:r>
-            <w:proofErr w:type="gramStart"/>
-            <w:r>
-              <w:rPr>
-                <w:rFonts w:ascii="Times New Roman" w:eastAsia="Times New Roman" w:hAnsi="Times New Roman" w:cs="Times New Roman"/>
-                <w:color w:val="000000"/>
-              </w:rPr>
-              <w:t xml:space="preserve">   (</w:t>
-            </w:r>
-            <w:proofErr w:type="gramEnd"/>
-            <w:r>
-              <w:rPr>
-                <w:rFonts w:ascii="Times New Roman" w:eastAsia="Times New Roman" w:hAnsi="Times New Roman" w:cs="Times New Roman"/>
-                <w:color w:val="000000"/>
-              </w:rPr>
-              <w:t>49.95%)</w:t>
+              <w:t>999    (49.95%)</w:t>
             </w:r>
           </w:p>
         </w:tc>
@@ -8349,25 +8121,7 @@
         <w:rPr>
           <w:rFonts w:ascii="Times New Roman" w:eastAsia="Times New Roman" w:hAnsi="Times New Roman" w:cs="Times New Roman"/>
         </w:rPr>
-        <w:t xml:space="preserve"> stratejisi izlenmiştir olup </w:t>
-      </w:r>
-      <w:r>
-        <w:rPr>
-          <w:rFonts w:ascii="Times New Roman" w:eastAsia="Times New Roman" w:hAnsi="Times New Roman" w:cs="Times New Roman"/>
-        </w:rPr>
-        <w:t xml:space="preserve">bu yöntemlerin </w:t>
-      </w:r>
-      <w:r>
-        <w:rPr>
-          <w:rFonts w:ascii="Times New Roman" w:eastAsia="Times New Roman" w:hAnsi="Times New Roman" w:cs="Times New Roman"/>
-        </w:rPr>
-        <w:t>tekil</w:t>
-      </w:r>
-      <w:r>
-        <w:rPr>
-          <w:rFonts w:ascii="Times New Roman" w:eastAsia="Times New Roman" w:hAnsi="Times New Roman" w:cs="Times New Roman"/>
-        </w:rPr>
-        <w:t xml:space="preserve"> modellerin performansına kıyasla getirdiği avantajlar analiz edilmiştir.</w:t>
+        <w:t xml:space="preserve"> stratejisi izlenmiştir olup bu yöntemlerin tekil modellerin performansına kıyasla getirdiği avantajlar analiz edilmiştir.</w:t>
       </w:r>
     </w:p>
     <w:p>
@@ -8710,16 +8464,7 @@
                   <w:rPr>
                     <w:rFonts w:ascii="Times New Roman" w:eastAsia="Times New Roman" w:hAnsi="Times New Roman" w:cs="Times New Roman"/>
                   </w:rPr>
-                  <m:t>Top-</m:t>
-                </m:r>
-                <m:r>
-                  <m:rPr>
-                    <m:nor/>
-                  </m:rPr>
-                  <w:rPr>
-                    <w:rFonts w:ascii="Times New Roman" w:eastAsia="Times New Roman" w:hAnsi="Times New Roman" w:cs="Times New Roman"/>
-                  </w:rPr>
-                  <m:t>X</m:t>
+                  <m:t>Top-X</m:t>
                 </m:r>
               </m:e>
               <m:sub>
@@ -9054,7 +8799,21 @@
           <w:rFonts w:ascii="Times New Roman" w:eastAsia="Times New Roman" w:hAnsi="Times New Roman" w:cs="Times New Roman"/>
           <w:b/>
         </w:rPr>
-        <w:t>Weighed</w:t>
+        <w:t>Weigh</w:t>
+      </w:r>
+      <w:r>
+        <w:rPr>
+          <w:rFonts w:ascii="Times New Roman" w:eastAsia="Times New Roman" w:hAnsi="Times New Roman" w:cs="Times New Roman"/>
+          <w:b/>
+        </w:rPr>
+        <w:t>t</w:t>
+      </w:r>
+      <w:r>
+        <w:rPr>
+          <w:rFonts w:ascii="Times New Roman" w:eastAsia="Times New Roman" w:hAnsi="Times New Roman" w:cs="Times New Roman"/>
+          <w:b/>
+        </w:rPr>
+        <w:t>ed</w:t>
       </w:r>
       <w:proofErr w:type="spellEnd"/>
       <w:r>
@@ -9387,21 +9146,7 @@
         <w:rPr>
           <w:rFonts w:ascii="Times New Roman" w:eastAsia="Times New Roman" w:hAnsi="Times New Roman" w:cs="Times New Roman"/>
         </w:rPr>
-        <w:t xml:space="preserve">: j-inci modelin ağırlığını ifade etmektedir. </w:t>
-      </w:r>
-      <w:proofErr w:type="gramStart"/>
-      <w:r>
-        <w:rPr>
-          <w:rFonts w:ascii="Times New Roman" w:eastAsia="Times New Roman" w:hAnsi="Times New Roman" w:cs="Times New Roman"/>
-        </w:rPr>
-        <w:t>j</w:t>
-      </w:r>
-      <w:proofErr w:type="gramEnd"/>
-      <w:r>
-        <w:rPr>
-          <w:rFonts w:ascii="Times New Roman" w:eastAsia="Times New Roman" w:hAnsi="Times New Roman" w:cs="Times New Roman"/>
-        </w:rPr>
-        <w:t>-inci modelin tekil top-1 doğruluğunun normalize edilmiş halidir.</w:t>
+        <w:t>: j-inci modelin ağırlığını ifade etmektedir. j-inci modelin tekil top-1 doğruluğunun normalize edilmiş halidir.</w:t>
       </w:r>
     </w:p>
     <w:p>
@@ -12241,21 +11986,7 @@
         <w:rPr>
           <w:rFonts w:ascii="Times New Roman" w:eastAsia="Times New Roman" w:hAnsi="Times New Roman" w:cs="Times New Roman"/>
         </w:rPr>
-        <w:t xml:space="preserve"> yöntemlerinin etkili bir şekilde kullanılarak sorulara doğru cevapların seçilmesinde nasıl bir katkı sağladığı ortaya koymuştur. Deneysel </w:t>
-      </w:r>
-      <w:proofErr w:type="gramStart"/>
-      <w:r>
-        <w:rPr>
-          <w:rFonts w:ascii="Times New Roman" w:eastAsia="Times New Roman" w:hAnsi="Times New Roman" w:cs="Times New Roman"/>
-        </w:rPr>
-        <w:t>analizler,</w:t>
-      </w:r>
-      <w:proofErr w:type="gramEnd"/>
-      <w:r>
-        <w:rPr>
-          <w:rFonts w:ascii="Times New Roman" w:eastAsia="Times New Roman" w:hAnsi="Times New Roman" w:cs="Times New Roman"/>
-        </w:rPr>
-        <w:t xml:space="preserve"> hem tekil modellerin hem de </w:t>
+        <w:t xml:space="preserve"> yöntemlerinin etkili bir şekilde kullanılarak sorulara doğru cevapların seçilmesinde nasıl bir katkı sağladığı ortaya koymuştur. Deneysel analizler, hem tekil modellerin hem de </w:t>
       </w:r>
       <w:proofErr w:type="spellStart"/>
       <w:r>
@@ -12740,7 +12471,6 @@
         <w:t xml:space="preserve">. </w:t>
       </w:r>
       <w:proofErr w:type="spellStart"/>
-      <w:proofErr w:type="gramStart"/>
       <w:r>
         <w:rPr>
           <w:rFonts w:ascii="Times New Roman" w:eastAsia="Times New Roman" w:hAnsi="Times New Roman" w:cs="Times New Roman"/>
@@ -12748,7 +12478,6 @@
         <w:t>arXiv</w:t>
       </w:r>
       <w:proofErr w:type="spellEnd"/>
-      <w:proofErr w:type="gramEnd"/>
       <w:r>
         <w:rPr>
           <w:rFonts w:ascii="Times New Roman" w:eastAsia="Times New Roman" w:hAnsi="Times New Roman" w:cs="Times New Roman"/>
@@ -12795,7 +12524,7 @@
 </file>
 
 <file path=word/endnotes.xml><?xml version="1.0" encoding="utf-8"?>
-<w:endnotes xmlns:wpc="http://schemas.microsoft.com/office/word/2010/wordprocessingCanvas" xmlns:cx="http://schemas.microsoft.com/office/drawing/2014/chartex" xmlns:cx1="http://schemas.microsoft.com/office/drawing/2015/9/8/chartex" xmlns:cx2="http://schemas.microsoft.com/office/drawing/2015/10/21/chartex" xmlns:cx3="http://schemas.microsoft.com/office/drawing/2016/5/9/chartex" xmlns:cx4="http://schemas.microsoft.com/office/drawing/2016/5/10/chartex" xmlns:cx5="http://schemas.microsoft.com/office/drawing/2016/5/11/chartex" xmlns:cx6="http://schemas.microsoft.com/office/drawing/2016/5/12/chartex" xmlns:cx7="http://schemas.microsoft.com/office/drawing/2016/5/13/chartex" xmlns:cx8="http://schemas.microsoft.com/office/drawing/2016/5/14/chartex" xmlns:mc="http://schemas.openxmlformats.org/markup-compatibility/2006" xmlns:aink="http://schemas.microsoft.com/office/drawing/2016/ink" xmlns:am3d="http://schemas.microsoft.com/office/drawing/2017/model3d" xmlns:o="urn:schemas-microsoft-com:office:office" xmlns:oel="http://schemas.microsoft.com/office/2019/extlst" xmlns:r="http://schemas.openxmlformats.org/officeDocument/2006/relationships" xmlns:m="http://schemas.openxmlformats.org/officeDocument/2006/math" xmlns:v="urn:schemas-microsoft-com:vml" xmlns:wp14="http://schemas.microsoft.com/office/word/2010/wordprocessingDrawing" xmlns:wp="http://schemas.openxmlformats.org/drawingml/2006/wordprocessingDrawing" xmlns:w10="urn:schemas-microsoft-com:office:word" xmlns:w="http://schemas.openxmlformats.org/wordprocessingml/2006/main" xmlns:w14="http://schemas.microsoft.com/office/word/2010/wordml" xmlns:w15="http://schemas.microsoft.com/office/word/2012/wordml" xmlns:w16cex="http://schemas.microsoft.com/office/word/2018/wordml/cex" xmlns:w16cid="http://schemas.microsoft.com/office/word/2016/wordml/cid" xmlns:w16="http://schemas.microsoft.com/office/word/2018/wordml" xmlns:w16du="http://schemas.microsoft.com/office/word/2023/wordml/word16du" xmlns:w16sdtdh="http://schemas.microsoft.com/office/word/2020/wordml/sdtdatahash" xmlns:w16se="http://schemas.microsoft.com/office/word/2015/wordml/symex" xmlns:wpg="http://schemas.microsoft.com/office/word/2010/wordprocessingGroup" xmlns:wpi="http://schemas.microsoft.com/office/word/2010/wordprocessingInk" xmlns:wne="http://schemas.microsoft.com/office/word/2006/wordml" xmlns:wps="http://schemas.microsoft.com/office/word/2010/wordprocessingShape" mc:Ignorable="w14 w15 w16se w16cid w16 w16cex w16sdtdh w16du wp14">
+<w:endnotes xmlns:wpc="http://schemas.microsoft.com/office/word/2010/wordprocessingCanvas" xmlns:cx="http://schemas.microsoft.com/office/drawing/2014/chartex" xmlns:cx1="http://schemas.microsoft.com/office/drawing/2015/9/8/chartex" xmlns:cx2="http://schemas.microsoft.com/office/drawing/2015/10/21/chartex" xmlns:cx3="http://schemas.microsoft.com/office/drawing/2016/5/9/chartex" xmlns:cx4="http://schemas.microsoft.com/office/drawing/2016/5/10/chartex" xmlns:cx5="http://schemas.microsoft.com/office/drawing/2016/5/11/chartex" xmlns:cx6="http://schemas.microsoft.com/office/drawing/2016/5/12/chartex" xmlns:cx7="http://schemas.microsoft.com/office/drawing/2016/5/13/chartex" xmlns:cx8="http://schemas.microsoft.com/office/drawing/2016/5/14/chartex" xmlns:mc="http://schemas.openxmlformats.org/markup-compatibility/2006" xmlns:aink="http://schemas.microsoft.com/office/drawing/2016/ink" xmlns:am3d="http://schemas.microsoft.com/office/drawing/2017/model3d" xmlns:o="urn:schemas-microsoft-com:office:office" xmlns:oel="http://schemas.microsoft.com/office/2019/extlst" xmlns:r="http://schemas.openxmlformats.org/officeDocument/2006/relationships" xmlns:m="http://schemas.openxmlformats.org/officeDocument/2006/math" xmlns:v="urn:schemas-microsoft-com:vml" xmlns:wp14="http://schemas.microsoft.com/office/word/2010/wordprocessingDrawing" xmlns:wp="http://schemas.openxmlformats.org/drawingml/2006/wordprocessingDrawing" xmlns:w10="urn:schemas-microsoft-com:office:word" xmlns:w="http://schemas.openxmlformats.org/wordprocessingml/2006/main" xmlns:w14="http://schemas.microsoft.com/office/word/2010/wordml" xmlns:w15="http://schemas.microsoft.com/office/word/2012/wordml" xmlns:w16cex="http://schemas.microsoft.com/office/word/2018/wordml/cex" xmlns:w16cid="http://schemas.microsoft.com/office/word/2016/wordml/cid" xmlns:w16="http://schemas.microsoft.com/office/word/2018/wordml" xmlns:w16du="http://schemas.microsoft.com/office/word/2023/wordml/word16du" xmlns:w16sdtdh="http://schemas.microsoft.com/office/word/2020/wordml/sdtdatahash" xmlns:w16sdtfl="http://schemas.microsoft.com/office/word/2024/wordml/sdtformatlock" xmlns:w16se="http://schemas.microsoft.com/office/word/2015/wordml/symex" xmlns:wpg="http://schemas.microsoft.com/office/word/2010/wordprocessingGroup" xmlns:wpi="http://schemas.microsoft.com/office/word/2010/wordprocessingInk" xmlns:wne="http://schemas.microsoft.com/office/word/2006/wordml" xmlns:wps="http://schemas.microsoft.com/office/word/2010/wordprocessingShape" mc:Ignorable="w14 w15 w16se w16cid w16 w16cex w16sdtdh w16sdtfl w16du wp14">
   <w:endnote w:type="separator" w:id="-1">
     <w:p>
       <w:pPr>
@@ -12820,7 +12549,7 @@
 </file>
 
 <file path=word/footer1.xml><?xml version="1.0" encoding="utf-8"?>
-<w:ftr xmlns:wpc="http://schemas.microsoft.com/office/word/2010/wordprocessingCanvas" xmlns:cx="http://schemas.microsoft.com/office/drawing/2014/chartex" xmlns:cx1="http://schemas.microsoft.com/office/drawing/2015/9/8/chartex" xmlns:cx2="http://schemas.microsoft.com/office/drawing/2015/10/21/chartex" xmlns:cx3="http://schemas.microsoft.com/office/drawing/2016/5/9/chartex" xmlns:cx4="http://schemas.microsoft.com/office/drawing/2016/5/10/chartex" xmlns:cx5="http://schemas.microsoft.com/office/drawing/2016/5/11/chartex" xmlns:cx6="http://schemas.microsoft.com/office/drawing/2016/5/12/chartex" xmlns:cx7="http://schemas.microsoft.com/office/drawing/2016/5/13/chartex" xmlns:cx8="http://schemas.microsoft.com/office/drawing/2016/5/14/chartex" xmlns:mc="http://schemas.openxmlformats.org/markup-compatibility/2006" xmlns:aink="http://schemas.microsoft.com/office/drawing/2016/ink" xmlns:am3d="http://schemas.microsoft.com/office/drawing/2017/model3d" xmlns:o="urn:schemas-microsoft-com:office:office" xmlns:oel="http://schemas.microsoft.com/office/2019/extlst" xmlns:r="http://schemas.openxmlformats.org/officeDocument/2006/relationships" xmlns:m="http://schemas.openxmlformats.org/officeDocument/2006/math" xmlns:v="urn:schemas-microsoft-com:vml" xmlns:wp14="http://schemas.microsoft.com/office/word/2010/wordprocessingDrawing" xmlns:wp="http://schemas.openxmlformats.org/drawingml/2006/wordprocessingDrawing" xmlns:w10="urn:schemas-microsoft-com:office:word" xmlns:w="http://schemas.openxmlformats.org/wordprocessingml/2006/main" xmlns:w14="http://schemas.microsoft.com/office/word/2010/wordml" xmlns:w15="http://schemas.microsoft.com/office/word/2012/wordml" xmlns:w16cex="http://schemas.microsoft.com/office/word/2018/wordml/cex" xmlns:w16cid="http://schemas.microsoft.com/office/word/2016/wordml/cid" xmlns:w16="http://schemas.microsoft.com/office/word/2018/wordml" xmlns:w16du="http://schemas.microsoft.com/office/word/2023/wordml/word16du" xmlns:w16sdtdh="http://schemas.microsoft.com/office/word/2020/wordml/sdtdatahash" xmlns:w16se="http://schemas.microsoft.com/office/word/2015/wordml/symex" xmlns:wpg="http://schemas.microsoft.com/office/word/2010/wordprocessingGroup" xmlns:wpi="http://schemas.microsoft.com/office/word/2010/wordprocessingInk" xmlns:wne="http://schemas.microsoft.com/office/word/2006/wordml" xmlns:wps="http://schemas.microsoft.com/office/word/2010/wordprocessingShape" mc:Ignorable="w14 w15 w16se w16cid w16 w16cex w16sdtdh w16du wp14">
+<w:ftr xmlns:wpc="http://schemas.microsoft.com/office/word/2010/wordprocessingCanvas" xmlns:cx="http://schemas.microsoft.com/office/drawing/2014/chartex" xmlns:cx1="http://schemas.microsoft.com/office/drawing/2015/9/8/chartex" xmlns:cx2="http://schemas.microsoft.com/office/drawing/2015/10/21/chartex" xmlns:cx3="http://schemas.microsoft.com/office/drawing/2016/5/9/chartex" xmlns:cx4="http://schemas.microsoft.com/office/drawing/2016/5/10/chartex" xmlns:cx5="http://schemas.microsoft.com/office/drawing/2016/5/11/chartex" xmlns:cx6="http://schemas.microsoft.com/office/drawing/2016/5/12/chartex" xmlns:cx7="http://schemas.microsoft.com/office/drawing/2016/5/13/chartex" xmlns:cx8="http://schemas.microsoft.com/office/drawing/2016/5/14/chartex" xmlns:mc="http://schemas.openxmlformats.org/markup-compatibility/2006" xmlns:aink="http://schemas.microsoft.com/office/drawing/2016/ink" xmlns:am3d="http://schemas.microsoft.com/office/drawing/2017/model3d" xmlns:o="urn:schemas-microsoft-com:office:office" xmlns:oel="http://schemas.microsoft.com/office/2019/extlst" xmlns:r="http://schemas.openxmlformats.org/officeDocument/2006/relationships" xmlns:m="http://schemas.openxmlformats.org/officeDocument/2006/math" xmlns:v="urn:schemas-microsoft-com:vml" xmlns:wp14="http://schemas.microsoft.com/office/word/2010/wordprocessingDrawing" xmlns:wp="http://schemas.openxmlformats.org/drawingml/2006/wordprocessingDrawing" xmlns:w10="urn:schemas-microsoft-com:office:word" xmlns:w="http://schemas.openxmlformats.org/wordprocessingml/2006/main" xmlns:w14="http://schemas.microsoft.com/office/word/2010/wordml" xmlns:w15="http://schemas.microsoft.com/office/word/2012/wordml" xmlns:w16cex="http://schemas.microsoft.com/office/word/2018/wordml/cex" xmlns:w16cid="http://schemas.microsoft.com/office/word/2016/wordml/cid" xmlns:w16="http://schemas.microsoft.com/office/word/2018/wordml" xmlns:w16du="http://schemas.microsoft.com/office/word/2023/wordml/word16du" xmlns:w16sdtdh="http://schemas.microsoft.com/office/word/2020/wordml/sdtdatahash" xmlns:w16sdtfl="http://schemas.microsoft.com/office/word/2024/wordml/sdtformatlock" xmlns:w16se="http://schemas.microsoft.com/office/word/2015/wordml/symex" xmlns:wpg="http://schemas.microsoft.com/office/word/2010/wordprocessingGroup" xmlns:wpi="http://schemas.microsoft.com/office/word/2010/wordprocessingInk" xmlns:wne="http://schemas.microsoft.com/office/word/2006/wordml" xmlns:wps="http://schemas.microsoft.com/office/word/2010/wordprocessingShape" mc:Ignorable="w14 w15 w16se w16cid w16 w16cex w16sdtdh w16sdtfl w16du wp14">
   <w:p>
     <w:pPr>
       <w:pBdr>
@@ -12932,7 +12661,7 @@
 </file>
 
 <file path=word/footer2.xml><?xml version="1.0" encoding="utf-8"?>
-<w:ftr xmlns:wpc="http://schemas.microsoft.com/office/word/2010/wordprocessingCanvas" xmlns:cx="http://schemas.microsoft.com/office/drawing/2014/chartex" xmlns:cx1="http://schemas.microsoft.com/office/drawing/2015/9/8/chartex" xmlns:cx2="http://schemas.microsoft.com/office/drawing/2015/10/21/chartex" xmlns:cx3="http://schemas.microsoft.com/office/drawing/2016/5/9/chartex" xmlns:cx4="http://schemas.microsoft.com/office/drawing/2016/5/10/chartex" xmlns:cx5="http://schemas.microsoft.com/office/drawing/2016/5/11/chartex" xmlns:cx6="http://schemas.microsoft.com/office/drawing/2016/5/12/chartex" xmlns:cx7="http://schemas.microsoft.com/office/drawing/2016/5/13/chartex" xmlns:cx8="http://schemas.microsoft.com/office/drawing/2016/5/14/chartex" xmlns:mc="http://schemas.openxmlformats.org/markup-compatibility/2006" xmlns:aink="http://schemas.microsoft.com/office/drawing/2016/ink" xmlns:am3d="http://schemas.microsoft.com/office/drawing/2017/model3d" xmlns:o="urn:schemas-microsoft-com:office:office" xmlns:oel="http://schemas.microsoft.com/office/2019/extlst" xmlns:r="http://schemas.openxmlformats.org/officeDocument/2006/relationships" xmlns:m="http://schemas.openxmlformats.org/officeDocument/2006/math" xmlns:v="urn:schemas-microsoft-com:vml" xmlns:wp14="http://schemas.microsoft.com/office/word/2010/wordprocessingDrawing" xmlns:wp="http://schemas.openxmlformats.org/drawingml/2006/wordprocessingDrawing" xmlns:w10="urn:schemas-microsoft-com:office:word" xmlns:w="http://schemas.openxmlformats.org/wordprocessingml/2006/main" xmlns:w14="http://schemas.microsoft.com/office/word/2010/wordml" xmlns:w15="http://schemas.microsoft.com/office/word/2012/wordml" xmlns:w16cex="http://schemas.microsoft.com/office/word/2018/wordml/cex" xmlns:w16cid="http://schemas.microsoft.com/office/word/2016/wordml/cid" xmlns:w16="http://schemas.microsoft.com/office/word/2018/wordml" xmlns:w16du="http://schemas.microsoft.com/office/word/2023/wordml/word16du" xmlns:w16sdtdh="http://schemas.microsoft.com/office/word/2020/wordml/sdtdatahash" xmlns:w16se="http://schemas.microsoft.com/office/word/2015/wordml/symex" xmlns:wpg="http://schemas.microsoft.com/office/word/2010/wordprocessingGroup" xmlns:wpi="http://schemas.microsoft.com/office/word/2010/wordprocessingInk" xmlns:wne="http://schemas.microsoft.com/office/word/2006/wordml" xmlns:wps="http://schemas.microsoft.com/office/word/2010/wordprocessingShape" mc:Ignorable="w14 w15 w16se w16cid w16 w16cex w16sdtdh w16du wp14">
+<w:ftr xmlns:wpc="http://schemas.microsoft.com/office/word/2010/wordprocessingCanvas" xmlns:cx="http://schemas.microsoft.com/office/drawing/2014/chartex" xmlns:cx1="http://schemas.microsoft.com/office/drawing/2015/9/8/chartex" xmlns:cx2="http://schemas.microsoft.com/office/drawing/2015/10/21/chartex" xmlns:cx3="http://schemas.microsoft.com/office/drawing/2016/5/9/chartex" xmlns:cx4="http://schemas.microsoft.com/office/drawing/2016/5/10/chartex" xmlns:cx5="http://schemas.microsoft.com/office/drawing/2016/5/11/chartex" xmlns:cx6="http://schemas.microsoft.com/office/drawing/2016/5/12/chartex" xmlns:cx7="http://schemas.microsoft.com/office/drawing/2016/5/13/chartex" xmlns:cx8="http://schemas.microsoft.com/office/drawing/2016/5/14/chartex" xmlns:mc="http://schemas.openxmlformats.org/markup-compatibility/2006" xmlns:aink="http://schemas.microsoft.com/office/drawing/2016/ink" xmlns:am3d="http://schemas.microsoft.com/office/drawing/2017/model3d" xmlns:o="urn:schemas-microsoft-com:office:office" xmlns:oel="http://schemas.microsoft.com/office/2019/extlst" xmlns:r="http://schemas.openxmlformats.org/officeDocument/2006/relationships" xmlns:m="http://schemas.openxmlformats.org/officeDocument/2006/math" xmlns:v="urn:schemas-microsoft-com:vml" xmlns:wp14="http://schemas.microsoft.com/office/word/2010/wordprocessingDrawing" xmlns:wp="http://schemas.openxmlformats.org/drawingml/2006/wordprocessingDrawing" xmlns:w10="urn:schemas-microsoft-com:office:word" xmlns:w="http://schemas.openxmlformats.org/wordprocessingml/2006/main" xmlns:w14="http://schemas.microsoft.com/office/word/2010/wordml" xmlns:w15="http://schemas.microsoft.com/office/word/2012/wordml" xmlns:w16cex="http://schemas.microsoft.com/office/word/2018/wordml/cex" xmlns:w16cid="http://schemas.microsoft.com/office/word/2016/wordml/cid" xmlns:w16="http://schemas.microsoft.com/office/word/2018/wordml" xmlns:w16du="http://schemas.microsoft.com/office/word/2023/wordml/word16du" xmlns:w16sdtdh="http://schemas.microsoft.com/office/word/2020/wordml/sdtdatahash" xmlns:w16sdtfl="http://schemas.microsoft.com/office/word/2024/wordml/sdtformatlock" xmlns:w16se="http://schemas.microsoft.com/office/word/2015/wordml/symex" xmlns:wpg="http://schemas.microsoft.com/office/word/2010/wordprocessingGroup" xmlns:wpi="http://schemas.microsoft.com/office/word/2010/wordprocessingInk" xmlns:wne="http://schemas.microsoft.com/office/word/2006/wordml" xmlns:wps="http://schemas.microsoft.com/office/word/2010/wordprocessingShape" mc:Ignorable="w14 w15 w16se w16cid w16 w16cex w16sdtdh w16sdtfl w16du wp14">
   <w:sdt>
     <w:sdtPr>
       <w:id w:val="-2061161540"/>
@@ -12986,7 +12715,7 @@
 </file>
 
 <file path=word/footnotes.xml><?xml version="1.0" encoding="utf-8"?>
-<w:footnotes xmlns:wpc="http://schemas.microsoft.com/office/word/2010/wordprocessingCanvas" xmlns:cx="http://schemas.microsoft.com/office/drawing/2014/chartex" xmlns:cx1="http://schemas.microsoft.com/office/drawing/2015/9/8/chartex" xmlns:cx2="http://schemas.microsoft.com/office/drawing/2015/10/21/chartex" xmlns:cx3="http://schemas.microsoft.com/office/drawing/2016/5/9/chartex" xmlns:cx4="http://schemas.microsoft.com/office/drawing/2016/5/10/chartex" xmlns:cx5="http://schemas.microsoft.com/office/drawing/2016/5/11/chartex" xmlns:cx6="http://schemas.microsoft.com/office/drawing/2016/5/12/chartex" xmlns:cx7="http://schemas.microsoft.com/office/drawing/2016/5/13/chartex" xmlns:cx8="http://schemas.microsoft.com/office/drawing/2016/5/14/chartex" xmlns:mc="http://schemas.openxmlformats.org/markup-compatibility/2006" xmlns:aink="http://schemas.microsoft.com/office/drawing/2016/ink" xmlns:am3d="http://schemas.microsoft.com/office/drawing/2017/model3d" xmlns:o="urn:schemas-microsoft-com:office:office" xmlns:oel="http://schemas.microsoft.com/office/2019/extlst" xmlns:r="http://schemas.openxmlformats.org/officeDocument/2006/relationships" xmlns:m="http://schemas.openxmlformats.org/officeDocument/2006/math" xmlns:v="urn:schemas-microsoft-com:vml" xmlns:wp14="http://schemas.microsoft.com/office/word/2010/wordprocessingDrawing" xmlns:wp="http://schemas.openxmlformats.org/drawingml/2006/wordprocessingDrawing" xmlns:w10="urn:schemas-microsoft-com:office:word" xmlns:w="http://schemas.openxmlformats.org/wordprocessingml/2006/main" xmlns:w14="http://schemas.microsoft.com/office/word/2010/wordml" xmlns:w15="http://schemas.microsoft.com/office/word/2012/wordml" xmlns:w16cex="http://schemas.microsoft.com/office/word/2018/wordml/cex" xmlns:w16cid="http://schemas.microsoft.com/office/word/2016/wordml/cid" xmlns:w16="http://schemas.microsoft.com/office/word/2018/wordml" xmlns:w16du="http://schemas.microsoft.com/office/word/2023/wordml/word16du" xmlns:w16sdtdh="http://schemas.microsoft.com/office/word/2020/wordml/sdtdatahash" xmlns:w16se="http://schemas.microsoft.com/office/word/2015/wordml/symex" xmlns:wpg="http://schemas.microsoft.com/office/word/2010/wordprocessingGroup" xmlns:wpi="http://schemas.microsoft.com/office/word/2010/wordprocessingInk" xmlns:wne="http://schemas.microsoft.com/office/word/2006/wordml" xmlns:wps="http://schemas.microsoft.com/office/word/2010/wordprocessingShape" mc:Ignorable="w14 w15 w16se w16cid w16 w16cex w16sdtdh w16du wp14">
+<w:footnotes xmlns:wpc="http://schemas.microsoft.com/office/word/2010/wordprocessingCanvas" xmlns:cx="http://schemas.microsoft.com/office/drawing/2014/chartex" xmlns:cx1="http://schemas.microsoft.com/office/drawing/2015/9/8/chartex" xmlns:cx2="http://schemas.microsoft.com/office/drawing/2015/10/21/chartex" xmlns:cx3="http://schemas.microsoft.com/office/drawing/2016/5/9/chartex" xmlns:cx4="http://schemas.microsoft.com/office/drawing/2016/5/10/chartex" xmlns:cx5="http://schemas.microsoft.com/office/drawing/2016/5/11/chartex" xmlns:cx6="http://schemas.microsoft.com/office/drawing/2016/5/12/chartex" xmlns:cx7="http://schemas.microsoft.com/office/drawing/2016/5/13/chartex" xmlns:cx8="http://schemas.microsoft.com/office/drawing/2016/5/14/chartex" xmlns:mc="http://schemas.openxmlformats.org/markup-compatibility/2006" xmlns:aink="http://schemas.microsoft.com/office/drawing/2016/ink" xmlns:am3d="http://schemas.microsoft.com/office/drawing/2017/model3d" xmlns:o="urn:schemas-microsoft-com:office:office" xmlns:oel="http://schemas.microsoft.com/office/2019/extlst" xmlns:r="http://schemas.openxmlformats.org/officeDocument/2006/relationships" xmlns:m="http://schemas.openxmlformats.org/officeDocument/2006/math" xmlns:v="urn:schemas-microsoft-com:vml" xmlns:wp14="http://schemas.microsoft.com/office/word/2010/wordprocessingDrawing" xmlns:wp="http://schemas.openxmlformats.org/drawingml/2006/wordprocessingDrawing" xmlns:w10="urn:schemas-microsoft-com:office:word" xmlns:w="http://schemas.openxmlformats.org/wordprocessingml/2006/main" xmlns:w14="http://schemas.microsoft.com/office/word/2010/wordml" xmlns:w15="http://schemas.microsoft.com/office/word/2012/wordml" xmlns:w16cex="http://schemas.microsoft.com/office/word/2018/wordml/cex" xmlns:w16cid="http://schemas.microsoft.com/office/word/2016/wordml/cid" xmlns:w16="http://schemas.microsoft.com/office/word/2018/wordml" xmlns:w16du="http://schemas.microsoft.com/office/word/2023/wordml/word16du" xmlns:w16sdtdh="http://schemas.microsoft.com/office/word/2020/wordml/sdtdatahash" xmlns:w16sdtfl="http://schemas.microsoft.com/office/word/2024/wordml/sdtformatlock" xmlns:w16se="http://schemas.microsoft.com/office/word/2015/wordml/symex" xmlns:wpg="http://schemas.microsoft.com/office/word/2010/wordprocessingGroup" xmlns:wpi="http://schemas.microsoft.com/office/word/2010/wordprocessingInk" xmlns:wne="http://schemas.microsoft.com/office/word/2006/wordml" xmlns:wps="http://schemas.microsoft.com/office/word/2010/wordprocessingShape" mc:Ignorable="w14 w15 w16se w16cid w16 w16cex w16sdtdh w16sdtfl w16du wp14">
   <w:footnote w:type="separator" w:id="-1">
     <w:p>
       <w:pPr>
@@ -13011,7 +12740,7 @@
 </file>
 
 <file path=word/header1.xml><?xml version="1.0" encoding="utf-8"?>
-<w:hdr xmlns:wpc="http://schemas.microsoft.com/office/word/2010/wordprocessingCanvas" xmlns:cx="http://schemas.microsoft.com/office/drawing/2014/chartex" xmlns:cx1="http://schemas.microsoft.com/office/drawing/2015/9/8/chartex" xmlns:cx2="http://schemas.microsoft.com/office/drawing/2015/10/21/chartex" xmlns:cx3="http://schemas.microsoft.com/office/drawing/2016/5/9/chartex" xmlns:cx4="http://schemas.microsoft.com/office/drawing/2016/5/10/chartex" xmlns:cx5="http://schemas.microsoft.com/office/drawing/2016/5/11/chartex" xmlns:cx6="http://schemas.microsoft.com/office/drawing/2016/5/12/chartex" xmlns:cx7="http://schemas.microsoft.com/office/drawing/2016/5/13/chartex" xmlns:cx8="http://schemas.microsoft.com/office/drawing/2016/5/14/chartex" xmlns:mc="http://schemas.openxmlformats.org/markup-compatibility/2006" xmlns:aink="http://schemas.microsoft.com/office/drawing/2016/ink" xmlns:am3d="http://schemas.microsoft.com/office/drawing/2017/model3d" xmlns:o="urn:schemas-microsoft-com:office:office" xmlns:oel="http://schemas.microsoft.com/office/2019/extlst" xmlns:r="http://schemas.openxmlformats.org/officeDocument/2006/relationships" xmlns:m="http://schemas.openxmlformats.org/officeDocument/2006/math" xmlns:v="urn:schemas-microsoft-com:vml" xmlns:wp14="http://schemas.microsoft.com/office/word/2010/wordprocessingDrawing" xmlns:wp="http://schemas.openxmlformats.org/drawingml/2006/wordprocessingDrawing" xmlns:w10="urn:schemas-microsoft-com:office:word" xmlns:w="http://schemas.openxmlformats.org/wordprocessingml/2006/main" xmlns:w14="http://schemas.microsoft.com/office/word/2010/wordml" xmlns:w15="http://schemas.microsoft.com/office/word/2012/wordml" xmlns:w16cex="http://schemas.microsoft.com/office/word/2018/wordml/cex" xmlns:w16cid="http://schemas.microsoft.com/office/word/2016/wordml/cid" xmlns:w16="http://schemas.microsoft.com/office/word/2018/wordml" xmlns:w16du="http://schemas.microsoft.com/office/word/2023/wordml/word16du" xmlns:w16sdtdh="http://schemas.microsoft.com/office/word/2020/wordml/sdtdatahash" xmlns:w16se="http://schemas.microsoft.com/office/word/2015/wordml/symex" xmlns:wpg="http://schemas.microsoft.com/office/word/2010/wordprocessingGroup" xmlns:wpi="http://schemas.microsoft.com/office/word/2010/wordprocessingInk" xmlns:wne="http://schemas.microsoft.com/office/word/2006/wordml" xmlns:wps="http://schemas.microsoft.com/office/word/2010/wordprocessingShape" mc:Ignorable="w14 w15 w16se w16cid w16 w16cex w16sdtdh w16du wp14">
+<w:hdr xmlns:wpc="http://schemas.microsoft.com/office/word/2010/wordprocessingCanvas" xmlns:cx="http://schemas.microsoft.com/office/drawing/2014/chartex" xmlns:cx1="http://schemas.microsoft.com/office/drawing/2015/9/8/chartex" xmlns:cx2="http://schemas.microsoft.com/office/drawing/2015/10/21/chartex" xmlns:cx3="http://schemas.microsoft.com/office/drawing/2016/5/9/chartex" xmlns:cx4="http://schemas.microsoft.com/office/drawing/2016/5/10/chartex" xmlns:cx5="http://schemas.microsoft.com/office/drawing/2016/5/11/chartex" xmlns:cx6="http://schemas.microsoft.com/office/drawing/2016/5/12/chartex" xmlns:cx7="http://schemas.microsoft.com/office/drawing/2016/5/13/chartex" xmlns:cx8="http://schemas.microsoft.com/office/drawing/2016/5/14/chartex" xmlns:mc="http://schemas.openxmlformats.org/markup-compatibility/2006" xmlns:aink="http://schemas.microsoft.com/office/drawing/2016/ink" xmlns:am3d="http://schemas.microsoft.com/office/drawing/2017/model3d" xmlns:o="urn:schemas-microsoft-com:office:office" xmlns:oel="http://schemas.microsoft.com/office/2019/extlst" xmlns:r="http://schemas.openxmlformats.org/officeDocument/2006/relationships" xmlns:m="http://schemas.openxmlformats.org/officeDocument/2006/math" xmlns:v="urn:schemas-microsoft-com:vml" xmlns:wp14="http://schemas.microsoft.com/office/word/2010/wordprocessingDrawing" xmlns:wp="http://schemas.openxmlformats.org/drawingml/2006/wordprocessingDrawing" xmlns:w10="urn:schemas-microsoft-com:office:word" xmlns:w="http://schemas.openxmlformats.org/wordprocessingml/2006/main" xmlns:w14="http://schemas.microsoft.com/office/word/2010/wordml" xmlns:w15="http://schemas.microsoft.com/office/word/2012/wordml" xmlns:w16cex="http://schemas.microsoft.com/office/word/2018/wordml/cex" xmlns:w16cid="http://schemas.microsoft.com/office/word/2016/wordml/cid" xmlns:w16="http://schemas.microsoft.com/office/word/2018/wordml" xmlns:w16du="http://schemas.microsoft.com/office/word/2023/wordml/word16du" xmlns:w16sdtdh="http://schemas.microsoft.com/office/word/2020/wordml/sdtdatahash" xmlns:w16sdtfl="http://schemas.microsoft.com/office/word/2024/wordml/sdtformatlock" xmlns:w16se="http://schemas.microsoft.com/office/word/2015/wordml/symex" xmlns:wpg="http://schemas.microsoft.com/office/word/2010/wordprocessingGroup" xmlns:wpi="http://schemas.microsoft.com/office/word/2010/wordprocessingInk" xmlns:wne="http://schemas.microsoft.com/office/word/2006/wordml" xmlns:wps="http://schemas.microsoft.com/office/word/2010/wordprocessingShape" mc:Ignorable="w14 w15 w16se w16cid w16 w16cex w16sdtdh w16sdtfl w16du wp14">
   <w:p>
     <w:pPr>
       <w:pBdr>
@@ -13079,7 +12808,7 @@
             </wp:anchor>
           </w:drawing>
         </mc:Choice>
-        <mc:Fallback xmlns:cr="http://schemas.microsoft.com/office/comments/2020/reactions" xmlns="http://schemas.microsoft.com/office/tasks/2019/documenttasks" xmlns:dgm="http://schemas.openxmlformats.org/drawingml/2006/diagram" xmlns:lc="http://schemas.openxmlformats.org/drawingml/2006/lockedCanvas" xmlns:c="http://schemas.openxmlformats.org/drawingml/2006/chart" xmlns:pic="http://schemas.openxmlformats.org/drawingml/2006/picture" xmlns:a="http://schemas.openxmlformats.org/drawingml/2006/main" xmlns:sl="http://schemas.openxmlformats.org/schemaLibrary/2006/main">
+        <mc:Fallback xmlns:sl="http://schemas.openxmlformats.org/schemaLibrary/2006/main" xmlns:a="http://schemas.openxmlformats.org/drawingml/2006/main" xmlns:pic="http://schemas.openxmlformats.org/drawingml/2006/picture" xmlns:c="http://schemas.openxmlformats.org/drawingml/2006/chart" xmlns:lc="http://schemas.openxmlformats.org/drawingml/2006/lockedCanvas" xmlns:dgm="http://schemas.openxmlformats.org/drawingml/2006/diagram" xmlns="http://schemas.microsoft.com/office/tasks/2019/documenttasks" xmlns:cr="http://schemas.microsoft.com/office/comments/2020/reactions">
           <w:drawing>
             <wp:anchor allowOverlap="1" behindDoc="1" distB="0" distT="0" distL="0" distR="0" hidden="0" layoutInCell="1" locked="0" relativeHeight="0" simplePos="0">
               <wp:simplePos x="0" y="0"/>
@@ -13410,7 +13139,7 @@
 </file>
 
 <file path=word/header2.xml><?xml version="1.0" encoding="utf-8"?>
-<w:hdr xmlns:wpc="http://schemas.microsoft.com/office/word/2010/wordprocessingCanvas" xmlns:cx="http://schemas.microsoft.com/office/drawing/2014/chartex" xmlns:cx1="http://schemas.microsoft.com/office/drawing/2015/9/8/chartex" xmlns:cx2="http://schemas.microsoft.com/office/drawing/2015/10/21/chartex" xmlns:cx3="http://schemas.microsoft.com/office/drawing/2016/5/9/chartex" xmlns:cx4="http://schemas.microsoft.com/office/drawing/2016/5/10/chartex" xmlns:cx5="http://schemas.microsoft.com/office/drawing/2016/5/11/chartex" xmlns:cx6="http://schemas.microsoft.com/office/drawing/2016/5/12/chartex" xmlns:cx7="http://schemas.microsoft.com/office/drawing/2016/5/13/chartex" xmlns:cx8="http://schemas.microsoft.com/office/drawing/2016/5/14/chartex" xmlns:mc="http://schemas.openxmlformats.org/markup-compatibility/2006" xmlns:aink="http://schemas.microsoft.com/office/drawing/2016/ink" xmlns:am3d="http://schemas.microsoft.com/office/drawing/2017/model3d" xmlns:o="urn:schemas-microsoft-com:office:office" xmlns:oel="http://schemas.microsoft.com/office/2019/extlst" xmlns:r="http://schemas.openxmlformats.org/officeDocument/2006/relationships" xmlns:m="http://schemas.openxmlformats.org/officeDocument/2006/math" xmlns:v="urn:schemas-microsoft-com:vml" xmlns:wp14="http://schemas.microsoft.com/office/word/2010/wordprocessingDrawing" xmlns:wp="http://schemas.openxmlformats.org/drawingml/2006/wordprocessingDrawing" xmlns:w10="urn:schemas-microsoft-com:office:word" xmlns:w="http://schemas.openxmlformats.org/wordprocessingml/2006/main" xmlns:w14="http://schemas.microsoft.com/office/word/2010/wordml" xmlns:w15="http://schemas.microsoft.com/office/word/2012/wordml" xmlns:w16cex="http://schemas.microsoft.com/office/word/2018/wordml/cex" xmlns:w16cid="http://schemas.microsoft.com/office/word/2016/wordml/cid" xmlns:w16="http://schemas.microsoft.com/office/word/2018/wordml" xmlns:w16du="http://schemas.microsoft.com/office/word/2023/wordml/word16du" xmlns:w16sdtdh="http://schemas.microsoft.com/office/word/2020/wordml/sdtdatahash" xmlns:w16se="http://schemas.microsoft.com/office/word/2015/wordml/symex" xmlns:wpg="http://schemas.microsoft.com/office/word/2010/wordprocessingGroup" xmlns:wpi="http://schemas.microsoft.com/office/word/2010/wordprocessingInk" xmlns:wne="http://schemas.microsoft.com/office/word/2006/wordml" xmlns:wps="http://schemas.microsoft.com/office/word/2010/wordprocessingShape" mc:Ignorable="w14 w15 w16se w16cid w16 w16cex w16sdtdh w16du wp14">
+<w:hdr xmlns:wpc="http://schemas.microsoft.com/office/word/2010/wordprocessingCanvas" xmlns:cx="http://schemas.microsoft.com/office/drawing/2014/chartex" xmlns:cx1="http://schemas.microsoft.com/office/drawing/2015/9/8/chartex" xmlns:cx2="http://schemas.microsoft.com/office/drawing/2015/10/21/chartex" xmlns:cx3="http://schemas.microsoft.com/office/drawing/2016/5/9/chartex" xmlns:cx4="http://schemas.microsoft.com/office/drawing/2016/5/10/chartex" xmlns:cx5="http://schemas.microsoft.com/office/drawing/2016/5/11/chartex" xmlns:cx6="http://schemas.microsoft.com/office/drawing/2016/5/12/chartex" xmlns:cx7="http://schemas.microsoft.com/office/drawing/2016/5/13/chartex" xmlns:cx8="http://schemas.microsoft.com/office/drawing/2016/5/14/chartex" xmlns:mc="http://schemas.openxmlformats.org/markup-compatibility/2006" xmlns:aink="http://schemas.microsoft.com/office/drawing/2016/ink" xmlns:am3d="http://schemas.microsoft.com/office/drawing/2017/model3d" xmlns:o="urn:schemas-microsoft-com:office:office" xmlns:oel="http://schemas.microsoft.com/office/2019/extlst" xmlns:r="http://schemas.openxmlformats.org/officeDocument/2006/relationships" xmlns:m="http://schemas.openxmlformats.org/officeDocument/2006/math" xmlns:v="urn:schemas-microsoft-com:vml" xmlns:wp14="http://schemas.microsoft.com/office/word/2010/wordprocessingDrawing" xmlns:wp="http://schemas.openxmlformats.org/drawingml/2006/wordprocessingDrawing" xmlns:w10="urn:schemas-microsoft-com:office:word" xmlns:w="http://schemas.openxmlformats.org/wordprocessingml/2006/main" xmlns:w14="http://schemas.microsoft.com/office/word/2010/wordml" xmlns:w15="http://schemas.microsoft.com/office/word/2012/wordml" xmlns:w16cex="http://schemas.microsoft.com/office/word/2018/wordml/cex" xmlns:w16cid="http://schemas.microsoft.com/office/word/2016/wordml/cid" xmlns:w16="http://schemas.microsoft.com/office/word/2018/wordml" xmlns:w16du="http://schemas.microsoft.com/office/word/2023/wordml/word16du" xmlns:w16sdtdh="http://schemas.microsoft.com/office/word/2020/wordml/sdtdatahash" xmlns:w16sdtfl="http://schemas.microsoft.com/office/word/2024/wordml/sdtformatlock" xmlns:w16se="http://schemas.microsoft.com/office/word/2015/wordml/symex" xmlns:wpg="http://schemas.microsoft.com/office/word/2010/wordprocessingGroup" xmlns:wpi="http://schemas.microsoft.com/office/word/2010/wordprocessingInk" xmlns:wne="http://schemas.microsoft.com/office/word/2006/wordml" xmlns:wps="http://schemas.microsoft.com/office/word/2010/wordprocessingShape" mc:Ignorable="w14 w15 w16se w16cid w16 w16cex w16sdtdh w16sdtfl w16du wp14">
   <w:p>
     <w:pPr>
       <w:pBdr>
@@ -13432,7 +13161,7 @@
 </file>
 
 <file path=word/styles.xml><?xml version="1.0" encoding="utf-8"?>
-<w:styles xmlns:mc="http://schemas.openxmlformats.org/markup-compatibility/2006" xmlns:r="http://schemas.openxmlformats.org/officeDocument/2006/relationships" xmlns:w="http://schemas.openxmlformats.org/wordprocessingml/2006/main" xmlns:w14="http://schemas.microsoft.com/office/word/2010/wordml" xmlns:w15="http://schemas.microsoft.com/office/word/2012/wordml" xmlns:w16cex="http://schemas.microsoft.com/office/word/2018/wordml/cex" xmlns:w16cid="http://schemas.microsoft.com/office/word/2016/wordml/cid" xmlns:w16="http://schemas.microsoft.com/office/word/2018/wordml" xmlns:w16du="http://schemas.microsoft.com/office/word/2023/wordml/word16du" xmlns:w16sdtdh="http://schemas.microsoft.com/office/word/2020/wordml/sdtdatahash" xmlns:w16se="http://schemas.microsoft.com/office/word/2015/wordml/symex" mc:Ignorable="w14 w15 w16se w16cid w16 w16cex w16sdtdh w16du">
+<w:styles xmlns:mc="http://schemas.openxmlformats.org/markup-compatibility/2006" xmlns:r="http://schemas.openxmlformats.org/officeDocument/2006/relationships" xmlns:w="http://schemas.openxmlformats.org/wordprocessingml/2006/main" xmlns:w14="http://schemas.microsoft.com/office/word/2010/wordml" xmlns:w15="http://schemas.microsoft.com/office/word/2012/wordml" xmlns:w16cex="http://schemas.microsoft.com/office/word/2018/wordml/cex" xmlns:w16cid="http://schemas.microsoft.com/office/word/2016/wordml/cid" xmlns:w16="http://schemas.microsoft.com/office/word/2018/wordml" xmlns:w16du="http://schemas.microsoft.com/office/word/2023/wordml/word16du" xmlns:w16sdtdh="http://schemas.microsoft.com/office/word/2020/wordml/sdtdatahash" xmlns:w16sdtfl="http://schemas.microsoft.com/office/word/2024/wordml/sdtformatlock" xmlns:w16se="http://schemas.microsoft.com/office/word/2015/wordml/symex" mc:Ignorable="w14 w15 w16se w16cid w16 w16cex w16sdtdh w16sdtfl w16du">
   <w:docDefaults>
     <w:rPrDefault>
       <w:rPr>
@@ -13949,6 +13678,7 @@
   <w:style w:type="character" w:default="1" w:styleId="VarsaylanParagrafYazTipi">
     <w:name w:val="Default Paragraph Font"/>
     <w:uiPriority w:val="1"/>
+    <w:semiHidden/>
     <w:unhideWhenUsed/>
   </w:style>
   <w:style w:type="table" w:default="1" w:styleId="NormalTablo">
@@ -14535,28 +14265,28 @@
 </file>
 
 <file path=customXml/item1.xml><?xml version="1.0" encoding="utf-8"?>
+<b:Sources xmlns:b="http://schemas.openxmlformats.org/officeDocument/2006/bibliography" xmlns="http://schemas.openxmlformats.org/officeDocument/2006/bibliography" SelectedStyle="\APASixthEditionOfficeOnline.xsl" StyleName="APA" Version="6"/>
+</file>
+
+<file path=customXml/item2.xml><?xml version="1.0" encoding="utf-8"?>
 <go:gDocsCustomXmlDataStorage xmlns:go="http://customooxmlschemas.google.com/" xmlns:r="http://schemas.openxmlformats.org/officeDocument/2006/relationships" uri="GoogleDocsCustomDataVersion2">
   <go:docsCustomData xmlns:go="http://customooxmlschemas.google.com/" roundtripDataSignature="AMtx7mgVgi7ToNPb46Hn9gS04f5yhiDM5Q==">CgMxLjAyCGguZ2pkZ3hzOAByITE3VHV2cHp4cEpLUzZwWnc1VEJGb0dmUjQtaDRrWElGZQ==</go:docsCustomData>
 </go:gDocsCustomXmlDataStorage>
 </file>
 
-<file path=customXml/item2.xml><?xml version="1.0" encoding="utf-8"?>
-<b:Sources xmlns:b="http://schemas.openxmlformats.org/officeDocument/2006/bibliography" xmlns="http://schemas.openxmlformats.org/officeDocument/2006/bibliography" SelectedStyle="\APASixthEditionOfficeOnline.xsl" StyleName="APA" Version="6"/>
+<file path=customXml/itemProps1.xml><?xml version="1.0" encoding="utf-8"?>
+<ds:datastoreItem xmlns:ds="http://schemas.openxmlformats.org/officeDocument/2006/customXml" ds:itemID="{90239847-5B6B-42E8-AB5C-0B247D8DC30F}">
+  <ds:schemaRefs>
+    <ds:schemaRef ds:uri="http://schemas.openxmlformats.org/officeDocument/2006/bibliography"/>
+  </ds:schemaRefs>
+</ds:datastoreItem>
 </file>
 
-<file path=customXml/itemProps1.xml><?xml version="1.0" encoding="utf-8"?>
+<file path=customXml/itemProps2.xml><?xml version="1.0" encoding="utf-8"?>
 <ds:datastoreItem xmlns:ds="http://schemas.openxmlformats.org/officeDocument/2006/customXml" ds:itemID="{11111111-1234-1234-1234-123412341234}">
   <ds:schemaRefs>
     <ds:schemaRef ds:uri="http://customooxmlschemas.google.com/"/>
     <ds:schemaRef ds:uri="http://schemas.openxmlformats.org/officeDocument/2006/relationships"/>
   </ds:schemaRefs>
 </ds:datastoreItem>
-</file>
-
-<file path=customXml/itemProps2.xml><?xml version="1.0" encoding="utf-8"?>
-<ds:datastoreItem xmlns:ds="http://schemas.openxmlformats.org/officeDocument/2006/customXml" ds:itemID="{90239847-5B6B-42E8-AB5C-0B247D8DC30F}">
-  <ds:schemaRefs>
-    <ds:schemaRef ds:uri="http://schemas.openxmlformats.org/officeDocument/2006/bibliography"/>
-  </ds:schemaRefs>
-</ds:datastoreItem>
 </file>
</xml_diff>

<commit_message>
Update HWork Report for some typos
</commit_message>
<xml_diff>
--- a/KollektifOgrenme_HW3_Report.docx
+++ b/KollektifOgrenme_HW3_Report.docx
@@ -317,7 +317,6 @@
           <w:szCs w:val="36"/>
         </w:rPr>
       </w:pPr>
-      <w:proofErr w:type="spellStart"/>
       <w:r>
         <w:rPr>
           <w:rFonts w:ascii="Times New Roman" w:eastAsia="Times New Roman" w:hAnsi="Times New Roman" w:cs="Times New Roman"/>
@@ -325,29 +324,8 @@
           <w:sz w:val="36"/>
           <w:szCs w:val="36"/>
         </w:rPr>
-        <w:t>Retrieval</w:t>
-      </w:r>
-      <w:proofErr w:type="spellEnd"/>
-      <w:r>
-        <w:rPr>
-          <w:rFonts w:ascii="Times New Roman" w:eastAsia="Times New Roman" w:hAnsi="Times New Roman" w:cs="Times New Roman"/>
-          <w:b/>
-          <w:sz w:val="36"/>
-          <w:szCs w:val="36"/>
-        </w:rPr>
-        <w:t xml:space="preserve"> </w:t>
-      </w:r>
-      <w:proofErr w:type="spellStart"/>
-      <w:r>
-        <w:rPr>
-          <w:rFonts w:ascii="Times New Roman" w:eastAsia="Times New Roman" w:hAnsi="Times New Roman" w:cs="Times New Roman"/>
-          <w:b/>
-          <w:sz w:val="36"/>
-          <w:szCs w:val="36"/>
-        </w:rPr>
-        <w:t>Ensemble</w:t>
-      </w:r>
-      <w:proofErr w:type="spellEnd"/>
+        <w:t>Retrieval Ensemble</w:t>
+      </w:r>
     </w:p>
     <w:p>
       <w:pPr>
@@ -677,7 +655,6 @@
           <w:szCs w:val="28"/>
         </w:rPr>
       </w:pPr>
-      <w:proofErr w:type="spellStart"/>
       <w:r>
         <w:rPr>
           <w:rFonts w:ascii="Times New Roman" w:eastAsia="Times New Roman" w:hAnsi="Times New Roman" w:cs="Times New Roman"/>
@@ -686,29 +663,8 @@
           <w:szCs w:val="28"/>
         </w:rPr>
         <w:lastRenderedPageBreak/>
-        <w:t>Retrieval</w:t>
-      </w:r>
-      <w:proofErr w:type="spellEnd"/>
-      <w:r>
-        <w:rPr>
-          <w:rFonts w:ascii="Times New Roman" w:eastAsia="Times New Roman" w:hAnsi="Times New Roman" w:cs="Times New Roman"/>
-          <w:b/>
-          <w:sz w:val="28"/>
-          <w:szCs w:val="28"/>
-        </w:rPr>
-        <w:t xml:space="preserve"> </w:t>
-      </w:r>
-      <w:proofErr w:type="spellStart"/>
-      <w:r>
-        <w:rPr>
-          <w:rFonts w:ascii="Times New Roman" w:eastAsia="Times New Roman" w:hAnsi="Times New Roman" w:cs="Times New Roman"/>
-          <w:b/>
-          <w:sz w:val="28"/>
-          <w:szCs w:val="28"/>
-        </w:rPr>
-        <w:t>Ensemble</w:t>
-      </w:r>
-      <w:proofErr w:type="spellEnd"/>
+        <w:t>Retrieval Ensemble</w:t>
+      </w:r>
     </w:p>
     <w:p>
       <w:pPr>
@@ -745,239 +701,23 @@
           <w:sz w:val="20"/>
           <w:szCs w:val="20"/>
         </w:rPr>
-        <w:t xml:space="preserve">Bu çalışmada, Türkçe dilinde </w:t>
-      </w:r>
-      <w:proofErr w:type="spellStart"/>
+        <w:t xml:space="preserve">Bu çalışmada, Türkçe dilinde retrieval ensemble yöntemleri kullanılarak sorulara doğru cevapların seçilmesi hedeflenmiştir. Çalışmada, 51600 adet Türkçe talimat ve cevap çiftinden oluşan bir veri kümesi üzerinde deneyler gerçekleştirilmiş ve 2000 örnek üzerinde analizler yapılmıştır. Sorular ve cevaplar arasındaki benzerliklerin belirlenmesi için </w:t>
+      </w:r>
       <w:r>
         <w:rPr>
           <w:rFonts w:ascii="Times New Roman" w:eastAsia="Times New Roman" w:hAnsi="Times New Roman" w:cs="Times New Roman"/>
           <w:sz w:val="20"/>
           <w:szCs w:val="20"/>
         </w:rPr>
-        <w:t>retrieval</w:t>
-      </w:r>
-      <w:proofErr w:type="spellEnd"/>
+        <w:t>5</w:t>
+      </w:r>
       <w:r>
         <w:rPr>
           <w:rFonts w:ascii="Times New Roman" w:eastAsia="Times New Roman" w:hAnsi="Times New Roman" w:cs="Times New Roman"/>
           <w:sz w:val="20"/>
           <w:szCs w:val="20"/>
         </w:rPr>
-        <w:t xml:space="preserve"> </w:t>
-      </w:r>
-      <w:proofErr w:type="spellStart"/>
-      <w:r>
-        <w:rPr>
-          <w:rFonts w:ascii="Times New Roman" w:eastAsia="Times New Roman" w:hAnsi="Times New Roman" w:cs="Times New Roman"/>
-          <w:sz w:val="20"/>
-          <w:szCs w:val="20"/>
-        </w:rPr>
-        <w:t>ensemble</w:t>
-      </w:r>
-      <w:proofErr w:type="spellEnd"/>
-      <w:r>
-        <w:rPr>
-          <w:rFonts w:ascii="Times New Roman" w:eastAsia="Times New Roman" w:hAnsi="Times New Roman" w:cs="Times New Roman"/>
-          <w:sz w:val="20"/>
-          <w:szCs w:val="20"/>
-        </w:rPr>
-        <w:t xml:space="preserve"> yöntemleri kullanılarak sorulara doğru cevapların seçilmesi hedeflenmiştir. Çalışmada, 51600 adet Türkçe talimat ve cevap çiftinden oluşan bir veri kümesi üzerinde deneyler gerçekleştirilmiş ve 2000 örnek üzerinde analizler yapılmıştır. Sorular ve cevaplar arasındaki benzerliklerin belirlenmesi için </w:t>
-      </w:r>
-      <w:r>
-        <w:rPr>
-          <w:rFonts w:ascii="Times New Roman" w:eastAsia="Times New Roman" w:hAnsi="Times New Roman" w:cs="Times New Roman"/>
-          <w:sz w:val="20"/>
-          <w:szCs w:val="20"/>
-        </w:rPr>
-        <w:t>5</w:t>
-      </w:r>
-      <w:r>
-        <w:rPr>
-          <w:rFonts w:ascii="Times New Roman" w:eastAsia="Times New Roman" w:hAnsi="Times New Roman" w:cs="Times New Roman"/>
-          <w:sz w:val="20"/>
-          <w:szCs w:val="20"/>
-        </w:rPr>
-        <w:t xml:space="preserve"> farklı </w:t>
-      </w:r>
-      <w:proofErr w:type="spellStart"/>
-      <w:r>
-        <w:rPr>
-          <w:rFonts w:ascii="Times New Roman" w:eastAsia="Times New Roman" w:hAnsi="Times New Roman" w:cs="Times New Roman"/>
-          <w:sz w:val="20"/>
-          <w:szCs w:val="20"/>
-        </w:rPr>
-        <w:t>embedding</w:t>
-      </w:r>
-      <w:proofErr w:type="spellEnd"/>
-      <w:r>
-        <w:rPr>
-          <w:rFonts w:ascii="Times New Roman" w:eastAsia="Times New Roman" w:hAnsi="Times New Roman" w:cs="Times New Roman"/>
-          <w:sz w:val="20"/>
-          <w:szCs w:val="20"/>
-        </w:rPr>
-        <w:t xml:space="preserve"> yöntemi kullanılmış, bu yöntemlerin kararları 3 farklı </w:t>
-      </w:r>
-      <w:proofErr w:type="spellStart"/>
-      <w:r>
-        <w:rPr>
-          <w:rFonts w:ascii="Times New Roman" w:eastAsia="Times New Roman" w:hAnsi="Times New Roman" w:cs="Times New Roman"/>
-          <w:sz w:val="20"/>
-          <w:szCs w:val="20"/>
-        </w:rPr>
-        <w:t>ensemble</w:t>
-      </w:r>
-      <w:proofErr w:type="spellEnd"/>
-      <w:r>
-        <w:rPr>
-          <w:rFonts w:ascii="Times New Roman" w:eastAsia="Times New Roman" w:hAnsi="Times New Roman" w:cs="Times New Roman"/>
-          <w:sz w:val="20"/>
-          <w:szCs w:val="20"/>
-        </w:rPr>
-        <w:t xml:space="preserve"> yöntemiyle birleştirilmiştir: </w:t>
-      </w:r>
-      <w:proofErr w:type="spellStart"/>
-      <w:r>
-        <w:rPr>
-          <w:rFonts w:ascii="Times New Roman" w:eastAsia="Times New Roman" w:hAnsi="Times New Roman" w:cs="Times New Roman"/>
-          <w:sz w:val="20"/>
-          <w:szCs w:val="20"/>
-        </w:rPr>
-        <w:t>Majority</w:t>
-      </w:r>
-      <w:proofErr w:type="spellEnd"/>
-      <w:r>
-        <w:rPr>
-          <w:rFonts w:ascii="Times New Roman" w:eastAsia="Times New Roman" w:hAnsi="Times New Roman" w:cs="Times New Roman"/>
-          <w:sz w:val="20"/>
-          <w:szCs w:val="20"/>
-        </w:rPr>
-        <w:t xml:space="preserve"> </w:t>
-      </w:r>
-      <w:proofErr w:type="spellStart"/>
-      <w:r>
-        <w:rPr>
-          <w:rFonts w:ascii="Times New Roman" w:eastAsia="Times New Roman" w:hAnsi="Times New Roman" w:cs="Times New Roman"/>
-          <w:sz w:val="20"/>
-          <w:szCs w:val="20"/>
-        </w:rPr>
-        <w:t>Voting</w:t>
-      </w:r>
-      <w:proofErr w:type="spellEnd"/>
-      <w:r>
-        <w:rPr>
-          <w:rFonts w:ascii="Times New Roman" w:eastAsia="Times New Roman" w:hAnsi="Times New Roman" w:cs="Times New Roman"/>
-          <w:sz w:val="20"/>
-          <w:szCs w:val="20"/>
-        </w:rPr>
-        <w:t xml:space="preserve">, </w:t>
-      </w:r>
-      <w:proofErr w:type="spellStart"/>
-      <w:r>
-        <w:rPr>
-          <w:rFonts w:ascii="Times New Roman" w:eastAsia="Times New Roman" w:hAnsi="Times New Roman" w:cs="Times New Roman"/>
-          <w:sz w:val="20"/>
-          <w:szCs w:val="20"/>
-        </w:rPr>
-        <w:t>Average</w:t>
-      </w:r>
-      <w:proofErr w:type="spellEnd"/>
-      <w:r>
-        <w:rPr>
-          <w:rFonts w:ascii="Times New Roman" w:eastAsia="Times New Roman" w:hAnsi="Times New Roman" w:cs="Times New Roman"/>
-          <w:sz w:val="20"/>
-          <w:szCs w:val="20"/>
-        </w:rPr>
-        <w:t xml:space="preserve"> </w:t>
-      </w:r>
-      <w:proofErr w:type="spellStart"/>
-      <w:r>
-        <w:rPr>
-          <w:rFonts w:ascii="Times New Roman" w:eastAsia="Times New Roman" w:hAnsi="Times New Roman" w:cs="Times New Roman"/>
-          <w:sz w:val="20"/>
-          <w:szCs w:val="20"/>
-        </w:rPr>
-        <w:t>Cosine</w:t>
-      </w:r>
-      <w:proofErr w:type="spellEnd"/>
-      <w:r>
-        <w:rPr>
-          <w:rFonts w:ascii="Times New Roman" w:eastAsia="Times New Roman" w:hAnsi="Times New Roman" w:cs="Times New Roman"/>
-          <w:sz w:val="20"/>
-          <w:szCs w:val="20"/>
-        </w:rPr>
-        <w:t xml:space="preserve"> </w:t>
-      </w:r>
-      <w:proofErr w:type="spellStart"/>
-      <w:r>
-        <w:rPr>
-          <w:rFonts w:ascii="Times New Roman" w:eastAsia="Times New Roman" w:hAnsi="Times New Roman" w:cs="Times New Roman"/>
-          <w:sz w:val="20"/>
-          <w:szCs w:val="20"/>
-        </w:rPr>
-        <w:t>Similarity</w:t>
-      </w:r>
-      <w:proofErr w:type="spellEnd"/>
-      <w:r>
-        <w:rPr>
-          <w:rFonts w:ascii="Times New Roman" w:eastAsia="Times New Roman" w:hAnsi="Times New Roman" w:cs="Times New Roman"/>
-          <w:sz w:val="20"/>
-          <w:szCs w:val="20"/>
-        </w:rPr>
-        <w:t xml:space="preserve"> ve </w:t>
-      </w:r>
-      <w:proofErr w:type="spellStart"/>
-      <w:r>
-        <w:rPr>
-          <w:rFonts w:ascii="Times New Roman" w:eastAsia="Times New Roman" w:hAnsi="Times New Roman" w:cs="Times New Roman"/>
-          <w:sz w:val="20"/>
-          <w:szCs w:val="20"/>
-        </w:rPr>
-        <w:t>Weighted</w:t>
-      </w:r>
-      <w:proofErr w:type="spellEnd"/>
-      <w:r>
-        <w:rPr>
-          <w:rFonts w:ascii="Times New Roman" w:eastAsia="Times New Roman" w:hAnsi="Times New Roman" w:cs="Times New Roman"/>
-          <w:sz w:val="20"/>
-          <w:szCs w:val="20"/>
-        </w:rPr>
-        <w:t xml:space="preserve"> </w:t>
-      </w:r>
-      <w:proofErr w:type="spellStart"/>
-      <w:r>
-        <w:rPr>
-          <w:rFonts w:ascii="Times New Roman" w:eastAsia="Times New Roman" w:hAnsi="Times New Roman" w:cs="Times New Roman"/>
-          <w:sz w:val="20"/>
-          <w:szCs w:val="20"/>
-        </w:rPr>
-        <w:t>Cosine</w:t>
-      </w:r>
-      <w:proofErr w:type="spellEnd"/>
-      <w:r>
-        <w:rPr>
-          <w:rFonts w:ascii="Times New Roman" w:eastAsia="Times New Roman" w:hAnsi="Times New Roman" w:cs="Times New Roman"/>
-          <w:sz w:val="20"/>
-          <w:szCs w:val="20"/>
-        </w:rPr>
-        <w:t xml:space="preserve"> </w:t>
-      </w:r>
-      <w:proofErr w:type="spellStart"/>
-      <w:r>
-        <w:rPr>
-          <w:rFonts w:ascii="Times New Roman" w:eastAsia="Times New Roman" w:hAnsi="Times New Roman" w:cs="Times New Roman"/>
-          <w:sz w:val="20"/>
-          <w:szCs w:val="20"/>
-        </w:rPr>
-        <w:t>Similarity</w:t>
-      </w:r>
-      <w:proofErr w:type="spellEnd"/>
-      <w:r>
-        <w:rPr>
-          <w:rFonts w:ascii="Times New Roman" w:eastAsia="Times New Roman" w:hAnsi="Times New Roman" w:cs="Times New Roman"/>
-          <w:sz w:val="20"/>
-          <w:szCs w:val="20"/>
-        </w:rPr>
-        <w:t>.</w:t>
+        <w:t xml:space="preserve"> farklı embedding yöntemi kullanılmış, bu yöntemlerin kararları 3 farklı ensemble yöntemiyle birleştirilmiştir: Majority Voting, Average Cosine Similarity ve Weighted Cosine Similarity.</w:t>
       </w:r>
     </w:p>
     <w:p>
@@ -996,195 +736,15 @@
           <w:sz w:val="20"/>
           <w:szCs w:val="20"/>
         </w:rPr>
-        <w:t xml:space="preserve">Deneysel sonuçlar, </w:t>
-      </w:r>
-      <w:proofErr w:type="spellStart"/>
+        <w:t>Deneysel sonuçlar, ensemble yöntemlerinin tekil modellere kıyasla daha yüksek doğruluk oranlarına ulaştığını göstermiştir. Weighted Cosine Similarity yöntemi, en yüksek Top-1 doğruluk oranına ulaşırken, Majority Voting yöntemi Top-5 doğruluk oranında en iyi performansı göstermiştir. Çalışma, retrieval sistemlerinde ensemble yöntemlerinin önemli bir katkı sunduğunu ve Türkçe dilinde özgün bir çerçeve sunduğunu ortaya koymuştur. Bu bulgular, retrieval tabanlı sistemlerde daha karmaşık yöntemlerin geliştirilmesi ve farklı</w:t>
+      </w:r>
       <w:r>
         <w:rPr>
           <w:rFonts w:ascii="Times New Roman" w:eastAsia="Times New Roman" w:hAnsi="Times New Roman" w:cs="Times New Roman"/>
           <w:sz w:val="20"/>
           <w:szCs w:val="20"/>
         </w:rPr>
-        <w:t>ensemble</w:t>
-      </w:r>
-      <w:proofErr w:type="spellEnd"/>
-      <w:r>
-        <w:rPr>
-          <w:rFonts w:ascii="Times New Roman" w:eastAsia="Times New Roman" w:hAnsi="Times New Roman" w:cs="Times New Roman"/>
-          <w:sz w:val="20"/>
-          <w:szCs w:val="20"/>
-        </w:rPr>
-        <w:t xml:space="preserve"> yöntemlerinin tekil modellere kıyasla daha yüksek doğruluk oranlarına ulaştığını göstermiştir. </w:t>
-      </w:r>
-      <w:proofErr w:type="spellStart"/>
-      <w:r>
-        <w:rPr>
-          <w:rFonts w:ascii="Times New Roman" w:eastAsia="Times New Roman" w:hAnsi="Times New Roman" w:cs="Times New Roman"/>
-          <w:sz w:val="20"/>
-          <w:szCs w:val="20"/>
-        </w:rPr>
-        <w:t>Weighted</w:t>
-      </w:r>
-      <w:proofErr w:type="spellEnd"/>
-      <w:r>
-        <w:rPr>
-          <w:rFonts w:ascii="Times New Roman" w:eastAsia="Times New Roman" w:hAnsi="Times New Roman" w:cs="Times New Roman"/>
-          <w:sz w:val="20"/>
-          <w:szCs w:val="20"/>
-        </w:rPr>
-        <w:t xml:space="preserve"> </w:t>
-      </w:r>
-      <w:proofErr w:type="spellStart"/>
-      <w:r>
-        <w:rPr>
-          <w:rFonts w:ascii="Times New Roman" w:eastAsia="Times New Roman" w:hAnsi="Times New Roman" w:cs="Times New Roman"/>
-          <w:sz w:val="20"/>
-          <w:szCs w:val="20"/>
-        </w:rPr>
-        <w:t>Cosine</w:t>
-      </w:r>
-      <w:proofErr w:type="spellEnd"/>
-      <w:r>
-        <w:rPr>
-          <w:rFonts w:ascii="Times New Roman" w:eastAsia="Times New Roman" w:hAnsi="Times New Roman" w:cs="Times New Roman"/>
-          <w:sz w:val="20"/>
-          <w:szCs w:val="20"/>
-        </w:rPr>
-        <w:t xml:space="preserve"> </w:t>
-      </w:r>
-      <w:proofErr w:type="spellStart"/>
-      <w:r>
-        <w:rPr>
-          <w:rFonts w:ascii="Times New Roman" w:eastAsia="Times New Roman" w:hAnsi="Times New Roman" w:cs="Times New Roman"/>
-          <w:sz w:val="20"/>
-          <w:szCs w:val="20"/>
-        </w:rPr>
-        <w:t>Similarity</w:t>
-      </w:r>
-      <w:proofErr w:type="spellEnd"/>
-      <w:r>
-        <w:rPr>
-          <w:rFonts w:ascii="Times New Roman" w:eastAsia="Times New Roman" w:hAnsi="Times New Roman" w:cs="Times New Roman"/>
-          <w:sz w:val="20"/>
-          <w:szCs w:val="20"/>
-        </w:rPr>
-        <w:t xml:space="preserve"> yöntemi, en yüksek Top-1 doğruluk oranına ulaşırken, </w:t>
-      </w:r>
-      <w:proofErr w:type="spellStart"/>
-      <w:r>
-        <w:rPr>
-          <w:rFonts w:ascii="Times New Roman" w:eastAsia="Times New Roman" w:hAnsi="Times New Roman" w:cs="Times New Roman"/>
-          <w:sz w:val="20"/>
-          <w:szCs w:val="20"/>
-        </w:rPr>
-        <w:t>Majority</w:t>
-      </w:r>
-      <w:proofErr w:type="spellEnd"/>
-      <w:r>
-        <w:rPr>
-          <w:rFonts w:ascii="Times New Roman" w:eastAsia="Times New Roman" w:hAnsi="Times New Roman" w:cs="Times New Roman"/>
-          <w:sz w:val="20"/>
-          <w:szCs w:val="20"/>
-        </w:rPr>
-        <w:t xml:space="preserve"> </w:t>
-      </w:r>
-      <w:proofErr w:type="spellStart"/>
-      <w:r>
-        <w:rPr>
-          <w:rFonts w:ascii="Times New Roman" w:eastAsia="Times New Roman" w:hAnsi="Times New Roman" w:cs="Times New Roman"/>
-          <w:sz w:val="20"/>
-          <w:szCs w:val="20"/>
-        </w:rPr>
-        <w:t>Voting</w:t>
-      </w:r>
-      <w:proofErr w:type="spellEnd"/>
-      <w:r>
-        <w:rPr>
-          <w:rFonts w:ascii="Times New Roman" w:eastAsia="Times New Roman" w:hAnsi="Times New Roman" w:cs="Times New Roman"/>
-          <w:sz w:val="20"/>
-          <w:szCs w:val="20"/>
-        </w:rPr>
-        <w:t xml:space="preserve"> yöntemi Top-5 doğruluk oranında en iyi performansı göstermiştir. Çalışma, </w:t>
-      </w:r>
-      <w:proofErr w:type="spellStart"/>
-      <w:r>
-        <w:rPr>
-          <w:rFonts w:ascii="Times New Roman" w:eastAsia="Times New Roman" w:hAnsi="Times New Roman" w:cs="Times New Roman"/>
-          <w:sz w:val="20"/>
-          <w:szCs w:val="20"/>
-        </w:rPr>
-        <w:t>retrieval</w:t>
-      </w:r>
-      <w:proofErr w:type="spellEnd"/>
-      <w:r>
-        <w:rPr>
-          <w:rFonts w:ascii="Times New Roman" w:eastAsia="Times New Roman" w:hAnsi="Times New Roman" w:cs="Times New Roman"/>
-          <w:sz w:val="20"/>
-          <w:szCs w:val="20"/>
-        </w:rPr>
-        <w:t xml:space="preserve"> sistemlerinde </w:t>
-      </w:r>
-      <w:proofErr w:type="spellStart"/>
-      <w:r>
-        <w:rPr>
-          <w:rFonts w:ascii="Times New Roman" w:eastAsia="Times New Roman" w:hAnsi="Times New Roman" w:cs="Times New Roman"/>
-          <w:sz w:val="20"/>
-          <w:szCs w:val="20"/>
-        </w:rPr>
-        <w:t>ensemble</w:t>
-      </w:r>
-      <w:proofErr w:type="spellEnd"/>
-      <w:r>
-        <w:rPr>
-          <w:rFonts w:ascii="Times New Roman" w:eastAsia="Times New Roman" w:hAnsi="Times New Roman" w:cs="Times New Roman"/>
-          <w:sz w:val="20"/>
-          <w:szCs w:val="20"/>
-        </w:rPr>
-        <w:t xml:space="preserve"> yöntemlerinin önemli bir katkı sunduğunu ve Türkçe dilinde özgün bir çerçeve sunduğunu ortaya koymuştur. Bu bulgular, </w:t>
-      </w:r>
-      <w:proofErr w:type="spellStart"/>
-      <w:r>
-        <w:rPr>
-          <w:rFonts w:ascii="Times New Roman" w:eastAsia="Times New Roman" w:hAnsi="Times New Roman" w:cs="Times New Roman"/>
-          <w:sz w:val="20"/>
-          <w:szCs w:val="20"/>
-        </w:rPr>
-        <w:t>retrieval</w:t>
-      </w:r>
-      <w:proofErr w:type="spellEnd"/>
-      <w:r>
-        <w:rPr>
-          <w:rFonts w:ascii="Times New Roman" w:eastAsia="Times New Roman" w:hAnsi="Times New Roman" w:cs="Times New Roman"/>
-          <w:sz w:val="20"/>
-          <w:szCs w:val="20"/>
-        </w:rPr>
-        <w:t xml:space="preserve"> tabanlı sistemlerde daha karmaşık yöntemlerin geliştirilmesi ve farklı</w:t>
-      </w:r>
-      <w:r>
-        <w:rPr>
-          <w:rFonts w:ascii="Times New Roman" w:eastAsia="Times New Roman" w:hAnsi="Times New Roman" w:cs="Times New Roman"/>
-          <w:sz w:val="20"/>
-          <w:szCs w:val="20"/>
-        </w:rPr>
-        <w:t xml:space="preserve"> veri kümeleri ve </w:t>
-      </w:r>
-      <w:proofErr w:type="spellStart"/>
-      <w:r>
-        <w:rPr>
-          <w:rFonts w:ascii="Times New Roman" w:eastAsia="Times New Roman" w:hAnsi="Times New Roman" w:cs="Times New Roman"/>
-          <w:sz w:val="20"/>
-          <w:szCs w:val="20"/>
-        </w:rPr>
-        <w:t>ensemble</w:t>
-      </w:r>
-      <w:proofErr w:type="spellEnd"/>
-      <w:r>
-        <w:rPr>
-          <w:rFonts w:ascii="Times New Roman" w:eastAsia="Times New Roman" w:hAnsi="Times New Roman" w:cs="Times New Roman"/>
-          <w:sz w:val="20"/>
-          <w:szCs w:val="20"/>
-        </w:rPr>
-        <w:t xml:space="preserve"> yöntemleri</w:t>
+        <w:t xml:space="preserve"> veri kümeleri ve ensemble yöntemleri</w:t>
       </w:r>
       <w:r>
         <w:rPr>
@@ -1222,35 +782,7 @@
         <w:rPr>
           <w:rFonts w:ascii="Times New Roman" w:eastAsia="Times New Roman" w:hAnsi="Times New Roman" w:cs="Times New Roman"/>
         </w:rPr>
-        <w:t>Bilgiye erişim hızının giderek arttığı günümüzde, büyük veri setlerinden doğru ve ilgili bilgiyi hızlı bir şekilde elde etmek, hem akademik hem de endüstriyel uygulamalar için kritik bir öneme sahiptir. Bu bağlamda, bilgi erişim sistemleri ve soru-cevap modelleri, verimli bilgi çıkarımı için önemli araçlar haline gelmiştir. Ancak, büyük veri setleri üzerinde gerçekleştirilen bilgi geri çağırma (</w:t>
-      </w:r>
-      <w:proofErr w:type="spellStart"/>
-      <w:r>
-        <w:rPr>
-          <w:rFonts w:ascii="Times New Roman" w:eastAsia="Times New Roman" w:hAnsi="Times New Roman" w:cs="Times New Roman"/>
-        </w:rPr>
-        <w:t>retrieval</w:t>
-      </w:r>
-      <w:proofErr w:type="spellEnd"/>
-      <w:r>
-        <w:rPr>
-          <w:rFonts w:ascii="Times New Roman" w:eastAsia="Times New Roman" w:hAnsi="Times New Roman" w:cs="Times New Roman"/>
-        </w:rPr>
-        <w:t xml:space="preserve">) işlemlerinde tek bir model veya yöntem genellikle optimal sonuçlar sunmamaktadır. Bu durum, farklı yöntemlerin birleştirilerek daha güçlü ve genel bir çözüm sunmayı amaçlayan </w:t>
-      </w:r>
-      <w:proofErr w:type="spellStart"/>
-      <w:r>
-        <w:rPr>
-          <w:rFonts w:ascii="Times New Roman" w:eastAsia="Times New Roman" w:hAnsi="Times New Roman" w:cs="Times New Roman"/>
-        </w:rPr>
-        <w:t>ensemble</w:t>
-      </w:r>
-      <w:proofErr w:type="spellEnd"/>
-      <w:r>
-        <w:rPr>
-          <w:rFonts w:ascii="Times New Roman" w:eastAsia="Times New Roman" w:hAnsi="Times New Roman" w:cs="Times New Roman"/>
-        </w:rPr>
-        <w:t xml:space="preserve"> yaklaşımlarının kullanımını teşvik etmiştir.</w:t>
+        <w:t>Bilgiye erişim hızının giderek arttığı günümüzde, büyük veri setlerinden doğru ve ilgili bilgiyi hızlı bir şekilde elde etmek, hem akademik hem de endüstriyel uygulamalar için kritik bir öneme sahiptir. Bu bağlamda, bilgi erişim sistemleri ve soru-cevap modelleri, verimli bilgi çıkarımı için önemli araçlar haline gelmiştir. Ancak, büyük veri setleri üzerinde gerçekleştirilen bilgi geri çağırma (retrieval) işlemlerinde tek bir model veya yöntem genellikle optimal sonuçlar sunmamaktadır. Bu durum, farklı yöntemlerin birleştirilerek daha güçlü ve genel bir çözüm sunmayı amaçlayan ensemble yaklaşımlarının kullanımını teşvik etmiştir.</w:t>
       </w:r>
     </w:p>
     <w:p>
@@ -1265,63 +797,7 @@
         <w:rPr>
           <w:rFonts w:ascii="Times New Roman" w:eastAsia="Times New Roman" w:hAnsi="Times New Roman" w:cs="Times New Roman"/>
         </w:rPr>
-        <w:t xml:space="preserve">Bu çalışmada, </w:t>
-      </w:r>
-      <w:proofErr w:type="spellStart"/>
-      <w:r>
-        <w:rPr>
-          <w:rFonts w:ascii="Times New Roman" w:eastAsia="Times New Roman" w:hAnsi="Times New Roman" w:cs="Times New Roman"/>
-        </w:rPr>
-        <w:t>retrieval</w:t>
-      </w:r>
-      <w:proofErr w:type="spellEnd"/>
-      <w:r>
-        <w:rPr>
-          <w:rFonts w:ascii="Times New Roman" w:eastAsia="Times New Roman" w:hAnsi="Times New Roman" w:cs="Times New Roman"/>
-        </w:rPr>
-        <w:t xml:space="preserve"> </w:t>
-      </w:r>
-      <w:proofErr w:type="spellStart"/>
-      <w:r>
-        <w:rPr>
-          <w:rFonts w:ascii="Times New Roman" w:eastAsia="Times New Roman" w:hAnsi="Times New Roman" w:cs="Times New Roman"/>
-        </w:rPr>
-        <w:t>ensemble</w:t>
-      </w:r>
-      <w:proofErr w:type="spellEnd"/>
-      <w:r>
-        <w:rPr>
-          <w:rFonts w:ascii="Times New Roman" w:eastAsia="Times New Roman" w:hAnsi="Times New Roman" w:cs="Times New Roman"/>
-        </w:rPr>
-        <w:t xml:space="preserve"> yöntemleri kullanılarak bir sorunun doğru cevabını bir aday havuzundan bulma problemi ele alınmıştır. Çalışmada, 2000 farklı cevap adayı içeren bir veri seti üzerinde, farklı </w:t>
-      </w:r>
-      <w:proofErr w:type="spellStart"/>
-      <w:r>
-        <w:rPr>
-          <w:rFonts w:ascii="Times New Roman" w:eastAsia="Times New Roman" w:hAnsi="Times New Roman" w:cs="Times New Roman"/>
-        </w:rPr>
-        <w:t>embedding</w:t>
-      </w:r>
-      <w:proofErr w:type="spellEnd"/>
-      <w:r>
-        <w:rPr>
-          <w:rFonts w:ascii="Times New Roman" w:eastAsia="Times New Roman" w:hAnsi="Times New Roman" w:cs="Times New Roman"/>
-        </w:rPr>
-        <w:t xml:space="preserve"> ve </w:t>
-      </w:r>
-      <w:proofErr w:type="spellStart"/>
-      <w:r>
-        <w:rPr>
-          <w:rFonts w:ascii="Times New Roman" w:eastAsia="Times New Roman" w:hAnsi="Times New Roman" w:cs="Times New Roman"/>
-        </w:rPr>
-        <w:t>ensemble</w:t>
-      </w:r>
-      <w:proofErr w:type="spellEnd"/>
-      <w:r>
-        <w:rPr>
-          <w:rFonts w:ascii="Times New Roman" w:eastAsia="Times New Roman" w:hAnsi="Times New Roman" w:cs="Times New Roman"/>
-        </w:rPr>
-        <w:t xml:space="preserve"> yöntemlerinin tekil ve birleştirilmiş performansları incelenmiştir. Amaç, tekil modellerin doğruluğunu artırmak ve karar verme sürecini daha güvenilir hale getirmektir.</w:t>
+        <w:t>Bu çalışmada, retrieval ensemble yöntemleri kullanılarak bir sorunun doğru cevabını bir aday havuzundan bulma problemi ele alınmıştır. Çalışmada, 2000 farklı cevap adayı içeren bir veri seti üzerinde, farklı embedding ve ensemble yöntemlerinin tekil ve birleştirilmiş performansları incelenmiştir. Amaç, tekil modellerin doğruluğunu artırmak ve karar verme sürecini daha güvenilir hale getirmektir.</w:t>
       </w:r>
     </w:p>
     <w:p>
@@ -1351,133 +827,13 @@
         <w:rPr>
           <w:rFonts w:ascii="Times New Roman" w:eastAsia="Times New Roman" w:hAnsi="Times New Roman" w:cs="Times New Roman"/>
         </w:rPr>
-        <w:t xml:space="preserve">Bu bağlamda, üç farklı </w:t>
-      </w:r>
-      <w:proofErr w:type="spellStart"/>
-      <w:r>
-        <w:rPr>
-          <w:rFonts w:ascii="Times New Roman" w:eastAsia="Times New Roman" w:hAnsi="Times New Roman" w:cs="Times New Roman"/>
-        </w:rPr>
-        <w:t>ensemble</w:t>
-      </w:r>
-      <w:proofErr w:type="spellEnd"/>
-      <w:r>
-        <w:rPr>
-          <w:rFonts w:ascii="Times New Roman" w:eastAsia="Times New Roman" w:hAnsi="Times New Roman" w:cs="Times New Roman"/>
-        </w:rPr>
-        <w:t xml:space="preserve"> yöntemi uygulanmıştır: </w:t>
-      </w:r>
-      <w:proofErr w:type="spellStart"/>
-      <w:r>
-        <w:rPr>
-          <w:rFonts w:ascii="Times New Roman" w:eastAsia="Times New Roman" w:hAnsi="Times New Roman" w:cs="Times New Roman"/>
-        </w:rPr>
-        <w:t>Majority</w:t>
-      </w:r>
-      <w:proofErr w:type="spellEnd"/>
-      <w:r>
-        <w:rPr>
-          <w:rFonts w:ascii="Times New Roman" w:eastAsia="Times New Roman" w:hAnsi="Times New Roman" w:cs="Times New Roman"/>
-        </w:rPr>
-        <w:t xml:space="preserve"> </w:t>
-      </w:r>
-      <w:proofErr w:type="spellStart"/>
-      <w:r>
-        <w:rPr>
-          <w:rFonts w:ascii="Times New Roman" w:eastAsia="Times New Roman" w:hAnsi="Times New Roman" w:cs="Times New Roman"/>
-        </w:rPr>
-        <w:t>Voting</w:t>
-      </w:r>
-      <w:proofErr w:type="spellEnd"/>
-      <w:r>
-        <w:rPr>
-          <w:rFonts w:ascii="Times New Roman" w:eastAsia="Times New Roman" w:hAnsi="Times New Roman" w:cs="Times New Roman"/>
-        </w:rPr>
-        <w:t xml:space="preserve"> (Çoğunluk Oyu), </w:t>
-      </w:r>
-      <w:proofErr w:type="spellStart"/>
-      <w:r>
-        <w:rPr>
-          <w:rFonts w:ascii="Times New Roman" w:eastAsia="Times New Roman" w:hAnsi="Times New Roman" w:cs="Times New Roman"/>
-        </w:rPr>
-        <w:t>Average</w:t>
-      </w:r>
-      <w:proofErr w:type="spellEnd"/>
-      <w:r>
-        <w:rPr>
-          <w:rFonts w:ascii="Times New Roman" w:eastAsia="Times New Roman" w:hAnsi="Times New Roman" w:cs="Times New Roman"/>
-        </w:rPr>
-        <w:t xml:space="preserve"> </w:t>
-      </w:r>
-      <w:proofErr w:type="spellStart"/>
-      <w:r>
-        <w:rPr>
-          <w:rFonts w:ascii="Times New Roman" w:eastAsia="Times New Roman" w:hAnsi="Times New Roman" w:cs="Times New Roman"/>
-        </w:rPr>
-        <w:t>Cosine</w:t>
-      </w:r>
-      <w:proofErr w:type="spellEnd"/>
-      <w:r>
-        <w:rPr>
-          <w:rFonts w:ascii="Times New Roman" w:eastAsia="Times New Roman" w:hAnsi="Times New Roman" w:cs="Times New Roman"/>
-        </w:rPr>
-        <w:t xml:space="preserve"> </w:t>
-      </w:r>
-      <w:proofErr w:type="spellStart"/>
-      <w:r>
-        <w:rPr>
-          <w:rFonts w:ascii="Times New Roman" w:eastAsia="Times New Roman" w:hAnsi="Times New Roman" w:cs="Times New Roman"/>
-        </w:rPr>
-        <w:t>Similarity</w:t>
-      </w:r>
-      <w:proofErr w:type="spellEnd"/>
-      <w:r>
-        <w:rPr>
-          <w:rFonts w:ascii="Times New Roman" w:eastAsia="Times New Roman" w:hAnsi="Times New Roman" w:cs="Times New Roman"/>
-        </w:rPr>
-        <w:t xml:space="preserve"> (Ortalama Kosinüs Benzerliği) ve </w:t>
-      </w:r>
-      <w:proofErr w:type="spellStart"/>
-      <w:r>
-        <w:rPr>
-          <w:rFonts w:ascii="Times New Roman" w:eastAsia="Times New Roman" w:hAnsi="Times New Roman" w:cs="Times New Roman"/>
-        </w:rPr>
-        <w:t>Weighted</w:t>
-      </w:r>
-      <w:proofErr w:type="spellEnd"/>
-      <w:r>
-        <w:rPr>
-          <w:rFonts w:ascii="Times New Roman" w:eastAsia="Times New Roman" w:hAnsi="Times New Roman" w:cs="Times New Roman"/>
-        </w:rPr>
-        <w:t xml:space="preserve"> </w:t>
-      </w:r>
-      <w:proofErr w:type="spellStart"/>
-      <w:r>
-        <w:rPr>
-          <w:rFonts w:ascii="Times New Roman" w:eastAsia="Times New Roman" w:hAnsi="Times New Roman" w:cs="Times New Roman"/>
-        </w:rPr>
-        <w:t>Cosine</w:t>
-      </w:r>
-      <w:proofErr w:type="spellEnd"/>
-      <w:r>
-        <w:rPr>
-          <w:rFonts w:ascii="Times New Roman" w:eastAsia="Times New Roman" w:hAnsi="Times New Roman" w:cs="Times New Roman"/>
-        </w:rPr>
-        <w:t xml:space="preserve"> </w:t>
-      </w:r>
-      <w:proofErr w:type="spellStart"/>
-      <w:r>
-        <w:rPr>
-          <w:rFonts w:ascii="Times New Roman" w:eastAsia="Times New Roman" w:hAnsi="Times New Roman" w:cs="Times New Roman"/>
-        </w:rPr>
-        <w:t>Similarity</w:t>
-      </w:r>
-      <w:proofErr w:type="spellEnd"/>
-      <w:r>
-        <w:rPr>
-          <w:rFonts w:ascii="Times New Roman" w:eastAsia="Times New Roman" w:hAnsi="Times New Roman" w:cs="Times New Roman"/>
-        </w:rPr>
-        <w:t xml:space="preserve"> </w:t>
+        <w:t xml:space="preserve">Bu bağlamda, üç farklı ensemble yöntemi uygulanmıştır: Majority Voting (Çoğunluk Oyu), Average Cosine Similarity (Ortalama Kosinüs Benzerliği) ve Weighted </w:t>
+      </w:r>
+      <w:r>
+        <w:rPr>
+          <w:rFonts w:ascii="Times New Roman" w:eastAsia="Times New Roman" w:hAnsi="Times New Roman" w:cs="Times New Roman"/>
+        </w:rPr>
+        <w:t xml:space="preserve">Cosine Similarity </w:t>
       </w:r>
       <w:r>
         <w:rPr>
@@ -1507,49 +863,7 @@
         <w:rPr>
           <w:rFonts w:ascii="Times New Roman" w:eastAsia="Times New Roman" w:hAnsi="Times New Roman" w:cs="Times New Roman"/>
         </w:rPr>
-        <w:t xml:space="preserve">). Çalışmada, her bir yöntemin detaylı analizleri yapılarak, farklı </w:t>
-      </w:r>
-      <w:proofErr w:type="spellStart"/>
-      <w:r>
-        <w:rPr>
-          <w:rFonts w:ascii="Times New Roman" w:eastAsia="Times New Roman" w:hAnsi="Times New Roman" w:cs="Times New Roman"/>
-        </w:rPr>
-        <w:t>embedding</w:t>
-      </w:r>
-      <w:proofErr w:type="spellEnd"/>
-      <w:r>
-        <w:rPr>
-          <w:rFonts w:ascii="Times New Roman" w:eastAsia="Times New Roman" w:hAnsi="Times New Roman" w:cs="Times New Roman"/>
-        </w:rPr>
-        <w:t xml:space="preserve"> teknikleri ve bu tekniklerin kombinasyonlarının nasıl performans gösterdiği araştırılmıştır. Çalışmanın çıktıları, </w:t>
-      </w:r>
-      <w:proofErr w:type="spellStart"/>
-      <w:r>
-        <w:rPr>
-          <w:rFonts w:ascii="Times New Roman" w:eastAsia="Times New Roman" w:hAnsi="Times New Roman" w:cs="Times New Roman"/>
-        </w:rPr>
-        <w:t>retrieval</w:t>
-      </w:r>
-      <w:proofErr w:type="spellEnd"/>
-      <w:r>
-        <w:rPr>
-          <w:rFonts w:ascii="Times New Roman" w:eastAsia="Times New Roman" w:hAnsi="Times New Roman" w:cs="Times New Roman"/>
-        </w:rPr>
-        <w:t xml:space="preserve"> süreçlerinde </w:t>
-      </w:r>
-      <w:proofErr w:type="spellStart"/>
-      <w:r>
-        <w:rPr>
-          <w:rFonts w:ascii="Times New Roman" w:eastAsia="Times New Roman" w:hAnsi="Times New Roman" w:cs="Times New Roman"/>
-        </w:rPr>
-        <w:t>ensemble</w:t>
-      </w:r>
-      <w:proofErr w:type="spellEnd"/>
-      <w:r>
-        <w:rPr>
-          <w:rFonts w:ascii="Times New Roman" w:eastAsia="Times New Roman" w:hAnsi="Times New Roman" w:cs="Times New Roman"/>
-        </w:rPr>
-        <w:t xml:space="preserve"> yaklaşımlarının güçlü bir alternatif olabileceğini göstermeyi amaçlamaktadır.</w:t>
+        <w:t>). Çalışmada, her bir yöntemin detaylı analizleri yapılarak, farklı embedding teknikleri ve bu tekniklerin kombinasyonlarının nasıl performans gösterdiği araştırılmıştır. Çalışmanın çıktıları, retrieval süreçlerinde ensemble yaklaşımlarının güçlü bir alternatif olabileceğini göstermeyi amaçlamaktadır.</w:t>
       </w:r>
     </w:p>
     <w:p>
@@ -1582,86 +896,28 @@
         </w:rPr>
         <w:t xml:space="preserve">Bu çalışmada kullanılan veri kümesi, </w:t>
       </w:r>
-      <w:proofErr w:type="spellStart"/>
       <w:r>
         <w:rPr>
           <w:rFonts w:ascii="Times New Roman" w:eastAsia="Times New Roman" w:hAnsi="Times New Roman" w:cs="Times New Roman"/>
           <w:b/>
           <w:bCs/>
         </w:rPr>
-        <w:t>Hugging</w:t>
-      </w:r>
-      <w:proofErr w:type="spellEnd"/>
+        <w:t>Hugging Face</w:t>
+      </w:r>
+      <w:r>
+        <w:rPr>
+          <w:rFonts w:ascii="Times New Roman" w:eastAsia="Times New Roman" w:hAnsi="Times New Roman" w:cs="Times New Roman"/>
+        </w:rPr>
+        <w:t xml:space="preserve"> platformunda sağlanan </w:t>
+      </w:r>
       <w:r>
         <w:rPr>
           <w:rFonts w:ascii="Times New Roman" w:eastAsia="Times New Roman" w:hAnsi="Times New Roman" w:cs="Times New Roman"/>
           <w:b/>
           <w:bCs/>
         </w:rPr>
-        <w:t xml:space="preserve"> </w:t>
-      </w:r>
-      <w:proofErr w:type="spellStart"/>
-      <w:r>
-        <w:rPr>
-          <w:rFonts w:ascii="Times New Roman" w:eastAsia="Times New Roman" w:hAnsi="Times New Roman" w:cs="Times New Roman"/>
-          <w:b/>
-          <w:bCs/>
-        </w:rPr>
-        <w:t>Face</w:t>
-      </w:r>
-      <w:proofErr w:type="spellEnd"/>
-      <w:r>
-        <w:rPr>
-          <w:rFonts w:ascii="Times New Roman" w:eastAsia="Times New Roman" w:hAnsi="Times New Roman" w:cs="Times New Roman"/>
-        </w:rPr>
-        <w:t xml:space="preserve"> platformunda sağlanan </w:t>
-      </w:r>
-      <w:proofErr w:type="spellStart"/>
-      <w:r>
-        <w:rPr>
-          <w:rFonts w:ascii="Times New Roman" w:eastAsia="Times New Roman" w:hAnsi="Times New Roman" w:cs="Times New Roman"/>
-          <w:b/>
-          <w:bCs/>
-        </w:rPr>
-        <w:t>Turkish</w:t>
-      </w:r>
-      <w:proofErr w:type="spellEnd"/>
-      <w:r>
-        <w:rPr>
-          <w:rFonts w:ascii="Times New Roman" w:eastAsia="Times New Roman" w:hAnsi="Times New Roman" w:cs="Times New Roman"/>
-          <w:b/>
-          <w:bCs/>
-        </w:rPr>
-        <w:t xml:space="preserve"> </w:t>
-      </w:r>
-      <w:proofErr w:type="spellStart"/>
-      <w:r>
-        <w:rPr>
-          <w:rFonts w:ascii="Times New Roman" w:eastAsia="Times New Roman" w:hAnsi="Times New Roman" w:cs="Times New Roman"/>
-          <w:b/>
-          <w:bCs/>
-        </w:rPr>
-        <w:t>Instruction</w:t>
-      </w:r>
-      <w:proofErr w:type="spellEnd"/>
-      <w:r>
-        <w:rPr>
-          <w:rFonts w:ascii="Times New Roman" w:eastAsia="Times New Roman" w:hAnsi="Times New Roman" w:cs="Times New Roman"/>
-          <w:b/>
-          <w:bCs/>
-        </w:rPr>
-        <w:t xml:space="preserve"> </w:t>
-      </w:r>
-      <w:proofErr w:type="spellStart"/>
-      <w:r>
-        <w:rPr>
-          <w:rFonts w:ascii="Times New Roman" w:eastAsia="Times New Roman" w:hAnsi="Times New Roman" w:cs="Times New Roman"/>
-          <w:b/>
-          <w:bCs/>
-        </w:rPr>
-        <w:t>Dataset</w:t>
-      </w:r>
-      <w:proofErr w:type="spellEnd"/>
+        <w:t>Turkish Instruction Dataset</w:t>
+      </w:r>
       <w:r>
         <w:rPr>
           <w:rFonts w:ascii="Times New Roman" w:eastAsia="Times New Roman" w:hAnsi="Times New Roman" w:cs="Times New Roman"/>
@@ -1797,7 +1053,6 @@
                 <w:color w:val="000000"/>
               </w:rPr>
             </w:pPr>
-            <w:proofErr w:type="spellStart"/>
             <w:r>
               <w:rPr>
                 <w:rFonts w:ascii="Times New Roman" w:eastAsia="Times New Roman" w:hAnsi="Times New Roman" w:cs="Times New Roman"/>
@@ -1807,7 +1062,6 @@
               </w:rPr>
               <w:t>giris</w:t>
             </w:r>
-            <w:proofErr w:type="spellEnd"/>
           </w:p>
         </w:tc>
         <w:tc>
@@ -1828,7 +1082,6 @@
                 <w:color w:val="000000"/>
               </w:rPr>
             </w:pPr>
-            <w:proofErr w:type="spellStart"/>
             <w:r>
               <w:rPr>
                 <w:rFonts w:ascii="Times New Roman" w:eastAsia="Times New Roman" w:hAnsi="Times New Roman" w:cs="Times New Roman"/>
@@ -1838,7 +1091,6 @@
               </w:rPr>
               <w:t>cikti</w:t>
             </w:r>
-            <w:proofErr w:type="spellEnd"/>
           </w:p>
         </w:tc>
       </w:tr>
@@ -2042,7 +1294,6 @@
                 <w:color w:val="000000"/>
               </w:rPr>
             </w:pPr>
-            <w:proofErr w:type="spellStart"/>
             <w:r>
               <w:rPr>
                 <w:rFonts w:ascii="Times New Roman" w:eastAsia="Times New Roman" w:hAnsi="Times New Roman" w:cs="Times New Roman"/>
@@ -2050,7 +1301,6 @@
               </w:rPr>
               <w:t>NaN</w:t>
             </w:r>
-            <w:proofErr w:type="spellEnd"/>
           </w:p>
         </w:tc>
         <w:tc>
@@ -2073,23 +1323,7 @@
                 <w:rFonts w:ascii="Times New Roman" w:eastAsia="Times New Roman" w:hAnsi="Times New Roman" w:cs="Times New Roman"/>
                 <w:color w:val="000000"/>
               </w:rPr>
-              <w:t xml:space="preserve">Ünlü bir İtalyan şarkıcı Andrea </w:t>
-            </w:r>
-            <w:proofErr w:type="spellStart"/>
-            <w:r>
-              <w:rPr>
-                <w:rFonts w:ascii="Times New Roman" w:eastAsia="Times New Roman" w:hAnsi="Times New Roman" w:cs="Times New Roman"/>
-                <w:color w:val="000000"/>
-              </w:rPr>
-              <w:t>Bocelli'dir</w:t>
-            </w:r>
-            <w:proofErr w:type="spellEnd"/>
-            <w:r>
-              <w:rPr>
-                <w:rFonts w:ascii="Times New Roman" w:eastAsia="Times New Roman" w:hAnsi="Times New Roman" w:cs="Times New Roman"/>
-                <w:color w:val="000000"/>
-              </w:rPr>
-              <w:t>.</w:t>
+              <w:t>Ünlü bir İtalyan şarkıcı Andrea Bocelli'dir.</w:t>
             </w:r>
           </w:p>
         </w:tc>
@@ -2319,49 +1553,7 @@
         <w:rPr>
           <w:rFonts w:ascii="Times New Roman" w:eastAsia="Times New Roman" w:hAnsi="Times New Roman" w:cs="Times New Roman"/>
         </w:rPr>
-        <w:t xml:space="preserve">Talimat ve giriş sütunları birleştirilerek “soru” isminde yeni bir sütun oluşturulmuştur. Bu sütun </w:t>
-      </w:r>
-      <w:proofErr w:type="spellStart"/>
-      <w:r>
-        <w:rPr>
-          <w:rFonts w:ascii="Times New Roman" w:eastAsia="Times New Roman" w:hAnsi="Times New Roman" w:cs="Times New Roman"/>
-        </w:rPr>
-        <w:t>retrieval</w:t>
-      </w:r>
-      <w:proofErr w:type="spellEnd"/>
-      <w:r>
-        <w:rPr>
-          <w:rFonts w:ascii="Times New Roman" w:eastAsia="Times New Roman" w:hAnsi="Times New Roman" w:cs="Times New Roman"/>
-        </w:rPr>
-        <w:t xml:space="preserve"> görevinde kullanılacak soru metinlerini temsil etmektedir. Tablo 1’de veri kümesinden rastgele 5 örnek gösterilmektedir. Veri kümesinin </w:t>
-      </w:r>
-      <w:proofErr w:type="spellStart"/>
-      <w:r>
-        <w:rPr>
-          <w:rFonts w:ascii="Times New Roman" w:eastAsia="Times New Roman" w:hAnsi="Times New Roman" w:cs="Times New Roman"/>
-        </w:rPr>
-        <w:t>retrieval</w:t>
-      </w:r>
-      <w:proofErr w:type="spellEnd"/>
-      <w:r>
-        <w:rPr>
-          <w:rFonts w:ascii="Times New Roman" w:eastAsia="Times New Roman" w:hAnsi="Times New Roman" w:cs="Times New Roman"/>
-        </w:rPr>
-        <w:t xml:space="preserve"> görevinde sorular; talimat ve giriş sütunlarının birleştirilmesiyle elde edilen “soru” sütunundaki metinler, cevaplar ise “</w:t>
-      </w:r>
-      <w:proofErr w:type="spellStart"/>
-      <w:r>
-        <w:rPr>
-          <w:rFonts w:ascii="Times New Roman" w:eastAsia="Times New Roman" w:hAnsi="Times New Roman" w:cs="Times New Roman"/>
-        </w:rPr>
-        <w:t>cikti</w:t>
-      </w:r>
-      <w:proofErr w:type="spellEnd"/>
-      <w:r>
-        <w:rPr>
-          <w:rFonts w:ascii="Times New Roman" w:eastAsia="Times New Roman" w:hAnsi="Times New Roman" w:cs="Times New Roman"/>
-        </w:rPr>
-        <w:t>” sütununda yer alan metinler kullanılarak yapılandırılmıştır.</w:t>
+        <w:t>Talimat ve giriş sütunları birleştirilerek “soru” isminde yeni bir sütun oluşturulmuştur. Bu sütun retrieval görevinde kullanılacak soru metinlerini temsil etmektedir. Tablo 1’de veri kümesinden rastgele 5 örnek gösterilmektedir. Veri kümesinin retrieval görevinde sorular; talimat ve giriş sütunlarının birleştirilmesiyle elde edilen “soru” sütunundaki metinler, cevaplar ise “cikti” sütununda yer alan metinler kullanılarak yapılandırılmıştır.</w:t>
       </w:r>
     </w:p>
     <w:p>
@@ -2376,21 +1568,7 @@
         <w:rPr>
           <w:rFonts w:ascii="Times New Roman" w:eastAsia="Times New Roman" w:hAnsi="Times New Roman" w:cs="Times New Roman"/>
         </w:rPr>
-        <w:t xml:space="preserve">Veri kümesinin </w:t>
-      </w:r>
-      <w:proofErr w:type="spellStart"/>
-      <w:r>
-        <w:rPr>
-          <w:rFonts w:ascii="Times New Roman" w:eastAsia="Times New Roman" w:hAnsi="Times New Roman" w:cs="Times New Roman"/>
-        </w:rPr>
-        <w:t>retrieval</w:t>
-      </w:r>
-      <w:proofErr w:type="spellEnd"/>
-      <w:r>
-        <w:rPr>
-          <w:rFonts w:ascii="Times New Roman" w:eastAsia="Times New Roman" w:hAnsi="Times New Roman" w:cs="Times New Roman"/>
-        </w:rPr>
-        <w:t xml:space="preserve"> probleminde kullanım amacı, verilen bir soruya karşılık gelen doğru cevabın, 2000 cevap adayı arasından en iyi şekilde bulunmasını sağlamaktır. Bu doğrultuda, veri setindeki her bir soru ve doğru cevabı benzersiz bir şekilde eşleşmektedir.</w:t>
+        <w:t>Veri kümesinin retrieval probleminde kullanım amacı, verilen bir soruya karşılık gelen doğru cevabın, 2000 cevap adayı arasından en iyi şekilde bulunmasını sağlamaktır. Bu doğrultuda, veri setindeki her bir soru ve doğru cevabı benzersiz bir şekilde eşleşmektedir.</w:t>
       </w:r>
     </w:p>
     <w:p>
@@ -2423,95 +1601,17 @@
         </w:rPr>
         <w:t xml:space="preserve">Bu çalışmada, </w:t>
       </w:r>
-      <w:proofErr w:type="spellStart"/>
-      <w:r>
-        <w:rPr>
-          <w:rFonts w:ascii="Times New Roman" w:eastAsia="Times New Roman" w:hAnsi="Times New Roman" w:cs="Times New Roman"/>
-        </w:rPr>
-        <w:t>retrieval</w:t>
-      </w:r>
-      <w:proofErr w:type="spellEnd"/>
-      <w:r>
-        <w:rPr>
-          <w:rFonts w:ascii="Times New Roman" w:eastAsia="Times New Roman" w:hAnsi="Times New Roman" w:cs="Times New Roman"/>
-        </w:rPr>
-        <w:t xml:space="preserve"> görevinde kullanılan farklı </w:t>
-      </w:r>
-      <w:proofErr w:type="spellStart"/>
-      <w:r>
-        <w:rPr>
-          <w:rFonts w:ascii="Times New Roman" w:eastAsia="Times New Roman" w:hAnsi="Times New Roman" w:cs="Times New Roman"/>
-        </w:rPr>
-        <w:t>embedding</w:t>
-      </w:r>
-      <w:proofErr w:type="spellEnd"/>
-      <w:r>
-        <w:rPr>
-          <w:rFonts w:ascii="Times New Roman" w:eastAsia="Times New Roman" w:hAnsi="Times New Roman" w:cs="Times New Roman"/>
-        </w:rPr>
-        <w:t xml:space="preserve"> yöntemlerinin ve bu yöntemlerin </w:t>
-      </w:r>
-      <w:proofErr w:type="spellStart"/>
-      <w:r>
-        <w:rPr>
-          <w:rFonts w:ascii="Times New Roman" w:eastAsia="Times New Roman" w:hAnsi="Times New Roman" w:cs="Times New Roman"/>
-        </w:rPr>
-        <w:t>ensemble</w:t>
-      </w:r>
-      <w:proofErr w:type="spellEnd"/>
-      <w:r>
-        <w:rPr>
-          <w:rFonts w:ascii="Times New Roman" w:eastAsia="Times New Roman" w:hAnsi="Times New Roman" w:cs="Times New Roman"/>
-        </w:rPr>
-        <w:t xml:space="preserve"> stratejileriyle birleştirilmesinin etkinliği değerlendirilmiştir.</w:t>
-      </w:r>
-      <w:r>
-        <w:rPr>
-          <w:rFonts w:ascii="Times New Roman" w:eastAsia="Times New Roman" w:hAnsi="Times New Roman" w:cs="Times New Roman"/>
-        </w:rPr>
-        <w:t xml:space="preserve"> Sorular ve cevaplar, beş farklı </w:t>
-      </w:r>
-      <w:proofErr w:type="spellStart"/>
-      <w:r>
-        <w:rPr>
-          <w:rFonts w:ascii="Times New Roman" w:eastAsia="Times New Roman" w:hAnsi="Times New Roman" w:cs="Times New Roman"/>
-        </w:rPr>
-        <w:t>embedding</w:t>
-      </w:r>
-      <w:proofErr w:type="spellEnd"/>
-      <w:r>
-        <w:rPr>
-          <w:rFonts w:ascii="Times New Roman" w:eastAsia="Times New Roman" w:hAnsi="Times New Roman" w:cs="Times New Roman"/>
-        </w:rPr>
-        <w:t xml:space="preserve"> modeli kullanılarak vektörlere dönüştürülmüştür. Bu süreçte her bir model için sorular ve cevaplar ayrı ayrı işlenmiş ve yüksek boyutlu vektör uzaylarında temsil edilmiştir. </w:t>
-      </w:r>
-      <w:proofErr w:type="spellStart"/>
-      <w:r>
-        <w:rPr>
-          <w:rFonts w:ascii="Times New Roman" w:eastAsia="Times New Roman" w:hAnsi="Times New Roman" w:cs="Times New Roman"/>
-        </w:rPr>
-        <w:t>Embedding</w:t>
-      </w:r>
-      <w:proofErr w:type="spellEnd"/>
-      <w:r>
-        <w:rPr>
-          <w:rFonts w:ascii="Times New Roman" w:eastAsia="Times New Roman" w:hAnsi="Times New Roman" w:cs="Times New Roman"/>
-        </w:rPr>
-        <w:t xml:space="preserve"> yöntemleri, metinlerin sayısal birer vektör olarak temsil edilmesini sağlayarak </w:t>
-      </w:r>
-      <w:proofErr w:type="spellStart"/>
-      <w:r>
-        <w:rPr>
-          <w:rFonts w:ascii="Times New Roman" w:eastAsia="Times New Roman" w:hAnsi="Times New Roman" w:cs="Times New Roman"/>
-        </w:rPr>
-        <w:t>retrieval</w:t>
-      </w:r>
-      <w:proofErr w:type="spellEnd"/>
-      <w:r>
-        <w:rPr>
-          <w:rFonts w:ascii="Times New Roman" w:eastAsia="Times New Roman" w:hAnsi="Times New Roman" w:cs="Times New Roman"/>
-        </w:rPr>
-        <w:t xml:space="preserve"> görevinde benzerlik ölçütlerinin uygulanmasını mümkün kılar.</w:t>
+      <w:r>
+        <w:rPr>
+          <w:rFonts w:ascii="Times New Roman" w:eastAsia="Times New Roman" w:hAnsi="Times New Roman" w:cs="Times New Roman"/>
+        </w:rPr>
+        <w:t>retrieval görevinde kullanılan farklı embedding yöntemlerinin ve bu yöntemlerin ensemble stratejileriyle birleştirilmesinin etkinliği değerlendirilmiştir.</w:t>
+      </w:r>
+      <w:r>
+        <w:rPr>
+          <w:rFonts w:ascii="Times New Roman" w:eastAsia="Times New Roman" w:hAnsi="Times New Roman" w:cs="Times New Roman"/>
+        </w:rPr>
+        <w:t xml:space="preserve"> Sorular ve cevaplar, beş farklı embedding modeli kullanılarak vektörlere dönüştürülmüştür. Bu süreçte her bir model için sorular ve cevaplar ayrı ayrı işlenmiş ve yüksek boyutlu vektör uzaylarında temsil edilmiştir. Embedding yöntemleri, metinlerin sayısal birer vektör olarak temsil edilmesini sağlayarak retrieval görevinde benzerlik ölçütlerinin uygulanmasını mümkün kılar.</w:t>
       </w:r>
       <w:r>
         <w:rPr>
@@ -3342,7 +2442,6 @@
                 <w:color w:val="000000"/>
               </w:rPr>
             </w:pPr>
-            <w:proofErr w:type="spellStart"/>
             <w:r>
               <w:rPr>
                 <w:rFonts w:ascii="Times New Roman" w:eastAsia="Times New Roman" w:hAnsi="Times New Roman" w:cs="Times New Roman"/>
@@ -3350,7 +2449,6 @@
               </w:rPr>
               <w:t>Turkish-ColBERT</w:t>
             </w:r>
-            <w:proofErr w:type="spellEnd"/>
           </w:p>
         </w:tc>
         <w:tc>
@@ -3409,7 +2507,7 @@
                 <w:rFonts w:ascii="Times New Roman" w:eastAsia="Times New Roman" w:hAnsi="Times New Roman" w:cs="Times New Roman"/>
                 <w:color w:val="000000"/>
               </w:rPr>
-              <w:t>128</w:t>
+              <w:t>768</w:t>
             </w:r>
           </w:p>
         </w:tc>
@@ -3472,16 +2570,8 @@
               <w:rPr>
                 <w:rFonts w:ascii="Times New Roman" w:eastAsia="Times New Roman" w:hAnsi="Times New Roman" w:cs="Times New Roman"/>
               </w:rPr>
-              <w:t>GTE-</w:t>
-            </w:r>
-            <w:proofErr w:type="spellStart"/>
-            <w:r>
-              <w:rPr>
-                <w:rFonts w:ascii="Times New Roman" w:eastAsia="Times New Roman" w:hAnsi="Times New Roman" w:cs="Times New Roman"/>
-              </w:rPr>
-              <w:t>Large</w:t>
-            </w:r>
-            <w:proofErr w:type="spellEnd"/>
+              <w:t>GTE-Large</w:t>
+            </w:r>
           </w:p>
         </w:tc>
         <w:tc>
@@ -3595,35 +2685,7 @@
         <w:rPr>
           <w:rFonts w:ascii="Times New Roman" w:eastAsia="Times New Roman" w:hAnsi="Times New Roman" w:cs="Times New Roman"/>
         </w:rPr>
-        <w:t>Soruların ve cevapların vektör temsilleri arasında benzerlik ölçümü yapmak için kosinüs benzerliği (</w:t>
-      </w:r>
-      <w:proofErr w:type="spellStart"/>
-      <w:r>
-        <w:rPr>
-          <w:rFonts w:ascii="Times New Roman" w:eastAsia="Times New Roman" w:hAnsi="Times New Roman" w:cs="Times New Roman"/>
-        </w:rPr>
-        <w:t>cosine</w:t>
-      </w:r>
-      <w:proofErr w:type="spellEnd"/>
-      <w:r>
-        <w:rPr>
-          <w:rFonts w:ascii="Times New Roman" w:eastAsia="Times New Roman" w:hAnsi="Times New Roman" w:cs="Times New Roman"/>
-        </w:rPr>
-        <w:t xml:space="preserve"> </w:t>
-      </w:r>
-      <w:proofErr w:type="spellStart"/>
-      <w:r>
-        <w:rPr>
-          <w:rFonts w:ascii="Times New Roman" w:eastAsia="Times New Roman" w:hAnsi="Times New Roman" w:cs="Times New Roman"/>
-        </w:rPr>
-        <w:t>similarity</w:t>
-      </w:r>
-      <w:proofErr w:type="spellEnd"/>
-      <w:r>
-        <w:rPr>
-          <w:rFonts w:ascii="Times New Roman" w:eastAsia="Times New Roman" w:hAnsi="Times New Roman" w:cs="Times New Roman"/>
-        </w:rPr>
-        <w:t>) metriği kullanılmıştır.</w:t>
+        <w:t>Soruların ve cevapların vektör temsilleri arasında benzerlik ölçümü yapmak için kosinüs benzerliği (cosine similarity) metriği kullanılmıştır.</w:t>
       </w:r>
       <w:r>
         <w:rPr>
@@ -3758,7 +2820,7 @@
           <w:noProof/>
         </w:rPr>
         <w:drawing>
-          <wp:inline distT="0" distB="0" distL="0" distR="0" wp14:anchorId="7ECBA17D" wp14:editId="225B941A">
+          <wp:inline distT="0" distB="0" distL="0" distR="0" wp14:anchorId="7ECBA17D" wp14:editId="2C3018C4">
             <wp:extent cx="5756275" cy="1449070"/>
             <wp:effectExtent l="19050" t="19050" r="15875" b="17780"/>
             <wp:docPr id="1614149607" name="Resim 6" descr="metin, çizgi, diyagram, yazı tipi içeren bir resim&#10;&#10;Açıklama otomatik olarak oluşturuldu"/>
@@ -3830,35 +2892,7 @@
         <w:rPr>
           <w:rFonts w:ascii="Times New Roman" w:eastAsia="Times New Roman" w:hAnsi="Times New Roman" w:cs="Times New Roman"/>
         </w:rPr>
-        <w:t xml:space="preserve">Yapılan analizde tekil modellerin performanslarını ölçmek için top-1 ve top-5 </w:t>
-      </w:r>
-      <w:proofErr w:type="spellStart"/>
-      <w:r>
-        <w:rPr>
-          <w:rFonts w:ascii="Times New Roman" w:eastAsia="Times New Roman" w:hAnsi="Times New Roman" w:cs="Times New Roman"/>
-        </w:rPr>
-        <w:t>accuracy</w:t>
-      </w:r>
-      <w:proofErr w:type="spellEnd"/>
-      <w:r>
-        <w:rPr>
-          <w:rFonts w:ascii="Times New Roman" w:eastAsia="Times New Roman" w:hAnsi="Times New Roman" w:cs="Times New Roman"/>
-        </w:rPr>
-        <w:t xml:space="preserve"> kullanılmıştır. Çalışma kapsamında her bir soru için oluşan cevap tahminleri kosinüs benzerliklerine göre sıralandığında ilk sıradaki cevap, gerçek cevap ise top-1 başarısı bir </w:t>
-      </w:r>
-      <w:proofErr w:type="spellStart"/>
-      <w:r>
-        <w:rPr>
-          <w:rFonts w:ascii="Times New Roman" w:eastAsia="Times New Roman" w:hAnsi="Times New Roman" w:cs="Times New Roman"/>
-        </w:rPr>
-        <w:t>bir</w:t>
-      </w:r>
-      <w:proofErr w:type="spellEnd"/>
-      <w:r>
-        <w:rPr>
-          <w:rFonts w:ascii="Times New Roman" w:eastAsia="Times New Roman" w:hAnsi="Times New Roman" w:cs="Times New Roman"/>
-        </w:rPr>
-        <w:t xml:space="preserve"> artar. Eğer doğru cevap ilk beş sırada yer alıyorsa ise top-5 başarısı bir artırılmıştır.</w:t>
+        <w:t>Yapılan analizde tekil modellerin performanslarını ölçmek için top-1 ve top-5 accuracy kullanılmıştır. Çalışma kapsamında her bir soru için oluşan cevap tahminleri kosinüs benzerliklerine göre sıralandığında ilk sıradaki cevap, gerçek cevap ise top-1 başarısı bir bir artar. Eğer doğru cevap ilk beş sırada yer alıyorsa ise top-5 başarısı bir artırılmıştır.</w:t>
       </w:r>
       <w:r>
         <w:rPr>
@@ -3879,21 +2913,7 @@
         <w:rPr>
           <w:rFonts w:ascii="Times New Roman" w:eastAsia="Times New Roman" w:hAnsi="Times New Roman" w:cs="Times New Roman"/>
         </w:rPr>
-        <w:t xml:space="preserve">Tablo 3’te </w:t>
-      </w:r>
-      <w:proofErr w:type="spellStart"/>
-      <w:r>
-        <w:rPr>
-          <w:rFonts w:ascii="Times New Roman" w:eastAsia="Times New Roman" w:hAnsi="Times New Roman" w:cs="Times New Roman"/>
-        </w:rPr>
-        <w:t>retrieval</w:t>
-      </w:r>
-      <w:proofErr w:type="spellEnd"/>
-      <w:r>
-        <w:rPr>
-          <w:rFonts w:ascii="Times New Roman" w:eastAsia="Times New Roman" w:hAnsi="Times New Roman" w:cs="Times New Roman"/>
-        </w:rPr>
-        <w:t xml:space="preserve"> görevinde kullanılmak üzere veri kümesinde ön işlemler uygulanan örnek bir soru-cevap çifti yer almaktadır. </w:t>
+        <w:t xml:space="preserve">Tablo 3’te retrieval görevinde kullanılmak üzere veri kümesinde ön işlemler uygulanan örnek bir soru-cevap çifti yer almaktadır. </w:t>
       </w:r>
       <w:r>
         <w:rPr>
@@ -4218,7 +3238,6 @@
                 <w:color w:val="000000"/>
               </w:rPr>
             </w:pPr>
-            <w:proofErr w:type="spellStart"/>
             <w:r>
               <w:rPr>
                 <w:rFonts w:ascii="Times New Roman" w:eastAsia="Times New Roman" w:hAnsi="Times New Roman" w:cs="Times New Roman"/>
@@ -4226,17 +3245,7 @@
                 <w:bCs/>
                 <w:color w:val="000000"/>
               </w:rPr>
-              <w:t>Retrieval</w:t>
-            </w:r>
-            <w:proofErr w:type="spellEnd"/>
-            <w:r>
-              <w:rPr>
-                <w:rFonts w:ascii="Times New Roman" w:eastAsia="Times New Roman" w:hAnsi="Times New Roman" w:cs="Times New Roman"/>
-                <w:b/>
-                <w:bCs/>
-                <w:color w:val="000000"/>
-              </w:rPr>
-              <w:t xml:space="preserve"> Çıktıları</w:t>
+              <w:t>Retrieval Çıktıları</w:t>
             </w:r>
           </w:p>
         </w:tc>
@@ -6212,7 +5221,6 @@
                 <w:color w:val="000000"/>
               </w:rPr>
             </w:pPr>
-            <w:proofErr w:type="spellStart"/>
             <w:r>
               <w:rPr>
                 <w:rFonts w:ascii="Times New Roman" w:eastAsia="Times New Roman" w:hAnsi="Times New Roman" w:cs="Times New Roman"/>
@@ -6220,7 +5228,6 @@
               </w:rPr>
               <w:t>Turkish-ColBERT</w:t>
             </w:r>
-            <w:proofErr w:type="spellEnd"/>
           </w:p>
         </w:tc>
         <w:tc>
@@ -6461,71 +5468,7 @@
                 <w:rFonts w:ascii="Times New Roman" w:eastAsia="Times New Roman" w:hAnsi="Times New Roman" w:cs="Times New Roman"/>
                 <w:color w:val="000000"/>
               </w:rPr>
-              <w:t xml:space="preserve">1. </w:t>
-            </w:r>
-            <w:proofErr w:type="spellStart"/>
-            <w:r>
-              <w:rPr>
-                <w:rFonts w:ascii="Times New Roman" w:eastAsia="Times New Roman" w:hAnsi="Times New Roman" w:cs="Times New Roman"/>
-                <w:color w:val="000000"/>
-              </w:rPr>
-              <w:t>Coursera</w:t>
-            </w:r>
-            <w:proofErr w:type="spellEnd"/>
-            <w:r>
-              <w:rPr>
-                <w:rFonts w:ascii="Times New Roman" w:eastAsia="Times New Roman" w:hAnsi="Times New Roman" w:cs="Times New Roman"/>
-                <w:color w:val="000000"/>
-              </w:rPr>
-              <w:t xml:space="preserve">: IBM tarafından "Yapay Zekaya Giriş" 2. </w:t>
-            </w:r>
-            <w:proofErr w:type="spellStart"/>
-            <w:r>
-              <w:rPr>
-                <w:rFonts w:ascii="Times New Roman" w:eastAsia="Times New Roman" w:hAnsi="Times New Roman" w:cs="Times New Roman"/>
-                <w:color w:val="000000"/>
-              </w:rPr>
-              <w:t>Udacity</w:t>
-            </w:r>
-            <w:proofErr w:type="spellEnd"/>
-            <w:r>
-              <w:rPr>
-                <w:rFonts w:ascii="Times New Roman" w:eastAsia="Times New Roman" w:hAnsi="Times New Roman" w:cs="Times New Roman"/>
-                <w:color w:val="000000"/>
-              </w:rPr>
-              <w:t xml:space="preserve">: "Yapay Zekaya Giriş" kursu 3. MIT </w:t>
-            </w:r>
-            <w:proofErr w:type="spellStart"/>
-            <w:r>
-              <w:rPr>
-                <w:rFonts w:ascii="Times New Roman" w:eastAsia="Times New Roman" w:hAnsi="Times New Roman" w:cs="Times New Roman"/>
-                <w:color w:val="000000"/>
-              </w:rPr>
-              <w:t>OpenCourseware</w:t>
-            </w:r>
-            <w:proofErr w:type="spellEnd"/>
-            <w:r>
-              <w:rPr>
-                <w:rFonts w:ascii="Times New Roman" w:eastAsia="Times New Roman" w:hAnsi="Times New Roman" w:cs="Times New Roman"/>
-                <w:color w:val="000000"/>
-              </w:rPr>
-              <w:t xml:space="preserve">: "Yapay Zekaya Giriş" 4. </w:t>
-            </w:r>
-            <w:proofErr w:type="spellStart"/>
-            <w:r>
-              <w:rPr>
-                <w:rFonts w:ascii="Times New Roman" w:eastAsia="Times New Roman" w:hAnsi="Times New Roman" w:cs="Times New Roman"/>
-                <w:color w:val="000000"/>
-              </w:rPr>
-              <w:t>edX</w:t>
-            </w:r>
-            <w:proofErr w:type="spellEnd"/>
-            <w:r>
-              <w:rPr>
-                <w:rFonts w:ascii="Times New Roman" w:eastAsia="Times New Roman" w:hAnsi="Times New Roman" w:cs="Times New Roman"/>
-                <w:color w:val="000000"/>
-              </w:rPr>
-              <w:t>: Harvard ve IBM tarafından "Yapay Zekaya Giriş"…</w:t>
+              <w:t>1. Coursera: IBM tarafından "Yapay Zekaya Giriş" 2. Udacity: "Yapay Zekaya Giriş" kursu 3. MIT OpenCourseware: "Yapay Zekaya Giriş" 4. edX: Harvard ve IBM tarafından "Yapay Zekaya Giriş"…</w:t>
             </w:r>
           </w:p>
         </w:tc>
@@ -6705,55 +5648,7 @@
                 <w:rFonts w:ascii="Times New Roman" w:eastAsia="Times New Roman" w:hAnsi="Times New Roman" w:cs="Times New Roman"/>
                 <w:color w:val="000000"/>
               </w:rPr>
-              <w:t xml:space="preserve">Tavsiye edeceğim psikoloji üzerine üç kitap: 1) Daniel </w:t>
-            </w:r>
-            <w:proofErr w:type="spellStart"/>
-            <w:r>
-              <w:rPr>
-                <w:rFonts w:ascii="Times New Roman" w:eastAsia="Times New Roman" w:hAnsi="Times New Roman" w:cs="Times New Roman"/>
-                <w:color w:val="000000"/>
-              </w:rPr>
-              <w:t>Kahneman'ın</w:t>
-            </w:r>
-            <w:proofErr w:type="spellEnd"/>
-            <w:r>
-              <w:rPr>
-                <w:rFonts w:ascii="Times New Roman" w:eastAsia="Times New Roman" w:hAnsi="Times New Roman" w:cs="Times New Roman"/>
-                <w:color w:val="000000"/>
-              </w:rPr>
-              <w:t xml:space="preserve"> Hızlı ve Yavaş Düşünme; 2) </w:t>
-            </w:r>
-            <w:proofErr w:type="spellStart"/>
-            <w:r>
-              <w:rPr>
-                <w:rFonts w:ascii="Times New Roman" w:eastAsia="Times New Roman" w:hAnsi="Times New Roman" w:cs="Times New Roman"/>
-                <w:color w:val="000000"/>
-              </w:rPr>
-              <w:t>Sannd'ın</w:t>
-            </w:r>
-            <w:proofErr w:type="spellEnd"/>
-            <w:r>
-              <w:rPr>
-                <w:rFonts w:ascii="Times New Roman" w:eastAsia="Times New Roman" w:hAnsi="Times New Roman" w:cs="Times New Roman"/>
-                <w:color w:val="000000"/>
-              </w:rPr>
-              <w:t xml:space="preserve"> Sonu, Dr. Paul Dolan; ve 3) Alışkanlığın Gücü, Charles </w:t>
-            </w:r>
-            <w:proofErr w:type="spellStart"/>
-            <w:r>
-              <w:rPr>
-                <w:rFonts w:ascii="Times New Roman" w:eastAsia="Times New Roman" w:hAnsi="Times New Roman" w:cs="Times New Roman"/>
-                <w:color w:val="000000"/>
-              </w:rPr>
-              <w:t>Duhigg</w:t>
-            </w:r>
-            <w:proofErr w:type="spellEnd"/>
-            <w:r>
-              <w:rPr>
-                <w:rFonts w:ascii="Times New Roman" w:eastAsia="Times New Roman" w:hAnsi="Times New Roman" w:cs="Times New Roman"/>
-                <w:color w:val="000000"/>
-              </w:rPr>
-              <w:t>.</w:t>
+              <w:t>Tavsiye edeceğim psikoloji üzerine üç kitap: 1) Daniel Kahneman'ın Hızlı ve Yavaş Düşünme; 2) Sannd'ın Sonu, Dr. Paul Dolan; ve 3) Alışkanlığın Gücü, Charles Duhigg.</w:t>
             </w:r>
           </w:p>
         </w:tc>
@@ -6896,56 +5791,71 @@
                 <w:bCs/>
                 <w:color w:val="000000"/>
               </w:rPr>
-              <w:t xml:space="preserve">Top-1 </w:t>
-            </w:r>
-            <w:proofErr w:type="spellStart"/>
-            <w:r>
+              <w:t>Top-1 Accuracy</w:t>
+            </w:r>
+          </w:p>
+        </w:tc>
+        <w:tc>
+          <w:tcPr>
+            <w:tcW w:w="911" w:type="pct"/>
+            <w:tcBorders>
+              <w:top w:val="single" w:sz="4" w:space="0" w:color="auto"/>
+              <w:left w:val="nil"/>
+              <w:bottom w:val="single" w:sz="4" w:space="0" w:color="auto"/>
+              <w:right w:val="single" w:sz="4" w:space="0" w:color="auto"/>
+            </w:tcBorders>
+            <w:shd w:val="clear" w:color="auto" w:fill="auto"/>
+            <w:noWrap/>
+            <w:vAlign w:val="center"/>
+            <w:hideMark/>
+          </w:tcPr>
+          <w:p>
+            <w:pPr>
+              <w:spacing w:after="0" w:line="240" w:lineRule="auto"/>
+              <w:jc w:val="center"/>
               <w:rPr>
                 <w:rFonts w:ascii="Times New Roman" w:eastAsia="Times New Roman" w:hAnsi="Times New Roman" w:cs="Times New Roman"/>
                 <w:b/>
                 <w:bCs/>
                 <w:color w:val="000000"/>
               </w:rPr>
-              <w:t>Accuracy</w:t>
-            </w:r>
-            <w:proofErr w:type="spellEnd"/>
-          </w:p>
-        </w:tc>
-        <w:tc>
-          <w:tcPr>
-            <w:tcW w:w="911" w:type="pct"/>
-            <w:tcBorders>
-              <w:top w:val="single" w:sz="4" w:space="0" w:color="auto"/>
-              <w:left w:val="nil"/>
-              <w:bottom w:val="single" w:sz="4" w:space="0" w:color="auto"/>
-              <w:right w:val="single" w:sz="4" w:space="0" w:color="auto"/>
-            </w:tcBorders>
-            <w:shd w:val="clear" w:color="auto" w:fill="auto"/>
-            <w:noWrap/>
-            <w:vAlign w:val="center"/>
-            <w:hideMark/>
-          </w:tcPr>
-          <w:p>
-            <w:pPr>
-              <w:spacing w:after="0" w:line="240" w:lineRule="auto"/>
-              <w:jc w:val="center"/>
+            </w:pPr>
+            <w:r>
               <w:rPr>
                 <w:rFonts w:ascii="Times New Roman" w:eastAsia="Times New Roman" w:hAnsi="Times New Roman" w:cs="Times New Roman"/>
                 <w:b/>
                 <w:bCs/>
                 <w:color w:val="000000"/>
               </w:rPr>
-            </w:pPr>
-            <w:r>
+              <w:t>Top-5 Accuracy</w:t>
+            </w:r>
+          </w:p>
+        </w:tc>
+        <w:tc>
+          <w:tcPr>
+            <w:tcW w:w="1046" w:type="pct"/>
+            <w:tcBorders>
+              <w:top w:val="single" w:sz="4" w:space="0" w:color="auto"/>
+              <w:left w:val="nil"/>
+              <w:bottom w:val="single" w:sz="4" w:space="0" w:color="auto"/>
+              <w:right w:val="single" w:sz="4" w:space="0" w:color="auto"/>
+            </w:tcBorders>
+            <w:shd w:val="clear" w:color="auto" w:fill="auto"/>
+            <w:noWrap/>
+            <w:vAlign w:val="center"/>
+            <w:hideMark/>
+          </w:tcPr>
+          <w:p>
+            <w:pPr>
+              <w:spacing w:after="0" w:line="240" w:lineRule="auto"/>
+              <w:jc w:val="center"/>
               <w:rPr>
                 <w:rFonts w:ascii="Times New Roman" w:eastAsia="Times New Roman" w:hAnsi="Times New Roman" w:cs="Times New Roman"/>
                 <w:b/>
                 <w:bCs/>
                 <w:color w:val="000000"/>
               </w:rPr>
-              <w:t xml:space="preserve">Top-5 </w:t>
-            </w:r>
-            <w:proofErr w:type="spellStart"/>
+            </w:pPr>
             <w:r>
               <w:rPr>
                 <w:rFonts w:ascii="Times New Roman" w:eastAsia="Times New Roman" w:hAnsi="Times New Roman" w:cs="Times New Roman"/>
@@ -6953,9 +5863,8 @@
                 <w:bCs/>
                 <w:color w:val="000000"/>
               </w:rPr>
-              <w:t>Accuracy</w:t>
-            </w:r>
-            <w:proofErr w:type="spellEnd"/>
+              <w:t>Top-1 Errors/Rate</w:t>
+            </w:r>
           </w:p>
         </w:tc>
         <w:tc>
@@ -6990,83 +5899,7 @@
                 <w:bCs/>
                 <w:color w:val="000000"/>
               </w:rPr>
-              <w:t xml:space="preserve">Top-1 </w:t>
-            </w:r>
-            <w:proofErr w:type="spellStart"/>
-            <w:r>
-              <w:rPr>
-                <w:rFonts w:ascii="Times New Roman" w:eastAsia="Times New Roman" w:hAnsi="Times New Roman" w:cs="Times New Roman"/>
-                <w:b/>
-                <w:bCs/>
-                <w:color w:val="000000"/>
-              </w:rPr>
-              <w:t>Errors</w:t>
-            </w:r>
-            <w:proofErr w:type="spellEnd"/>
-            <w:r>
-              <w:rPr>
-                <w:rFonts w:ascii="Times New Roman" w:eastAsia="Times New Roman" w:hAnsi="Times New Roman" w:cs="Times New Roman"/>
-                <w:b/>
-                <w:bCs/>
-                <w:color w:val="000000"/>
-              </w:rPr>
-              <w:t>/Rate</w:t>
-            </w:r>
-          </w:p>
-        </w:tc>
-        <w:tc>
-          <w:tcPr>
-            <w:tcW w:w="1046" w:type="pct"/>
-            <w:tcBorders>
-              <w:top w:val="single" w:sz="4" w:space="0" w:color="auto"/>
-              <w:left w:val="nil"/>
-              <w:bottom w:val="single" w:sz="4" w:space="0" w:color="auto"/>
-              <w:right w:val="single" w:sz="4" w:space="0" w:color="auto"/>
-            </w:tcBorders>
-            <w:shd w:val="clear" w:color="auto" w:fill="auto"/>
-            <w:noWrap/>
-            <w:vAlign w:val="center"/>
-            <w:hideMark/>
-          </w:tcPr>
-          <w:p>
-            <w:pPr>
-              <w:spacing w:after="0" w:line="240" w:lineRule="auto"/>
-              <w:jc w:val="center"/>
-              <w:rPr>
-                <w:rFonts w:ascii="Times New Roman" w:eastAsia="Times New Roman" w:hAnsi="Times New Roman" w:cs="Times New Roman"/>
-                <w:b/>
-                <w:bCs/>
-                <w:color w:val="000000"/>
-              </w:rPr>
-            </w:pPr>
-            <w:r>
-              <w:rPr>
-                <w:rFonts w:ascii="Times New Roman" w:eastAsia="Times New Roman" w:hAnsi="Times New Roman" w:cs="Times New Roman"/>
-                <w:b/>
-                <w:bCs/>
-                <w:color w:val="000000"/>
-              </w:rPr>
-              <w:t xml:space="preserve">Top-5 </w:t>
-            </w:r>
-            <w:proofErr w:type="spellStart"/>
-            <w:r>
-              <w:rPr>
-                <w:rFonts w:ascii="Times New Roman" w:eastAsia="Times New Roman" w:hAnsi="Times New Roman" w:cs="Times New Roman"/>
-                <w:b/>
-                <w:bCs/>
-                <w:color w:val="000000"/>
-              </w:rPr>
-              <w:t>Errors</w:t>
-            </w:r>
-            <w:proofErr w:type="spellEnd"/>
-            <w:r>
-              <w:rPr>
-                <w:rFonts w:ascii="Times New Roman" w:eastAsia="Times New Roman" w:hAnsi="Times New Roman" w:cs="Times New Roman"/>
-                <w:b/>
-                <w:bCs/>
-                <w:color w:val="000000"/>
-              </w:rPr>
-              <w:t>/Rate</w:t>
+              <w:t>Top-5 Errors/Rate</w:t>
             </w:r>
           </w:p>
         </w:tc>
@@ -7745,7 +6578,6 @@
                 <w:color w:val="000000"/>
               </w:rPr>
             </w:pPr>
-            <w:proofErr w:type="spellStart"/>
             <w:r>
               <w:rPr>
                 <w:rFonts w:ascii="Times New Roman" w:eastAsia="Times New Roman" w:hAnsi="Times New Roman" w:cs="Times New Roman"/>
@@ -7753,7 +6585,6 @@
               </w:rPr>
               <w:t>Turkish-ColBERT</w:t>
             </w:r>
-            <w:proofErr w:type="spellEnd"/>
           </w:p>
         </w:tc>
         <w:tc>
@@ -7905,21 +6736,7 @@
         <w:rPr>
           <w:rFonts w:ascii="Times New Roman" w:eastAsia="Times New Roman" w:hAnsi="Times New Roman" w:cs="Times New Roman"/>
         </w:rPr>
-        <w:t xml:space="preserve">Tablo 5’te beş farklı </w:t>
-      </w:r>
-      <w:proofErr w:type="spellStart"/>
-      <w:r>
-        <w:rPr>
-          <w:rFonts w:ascii="Times New Roman" w:eastAsia="Times New Roman" w:hAnsi="Times New Roman" w:cs="Times New Roman"/>
-        </w:rPr>
-        <w:t>embedding</w:t>
-      </w:r>
-      <w:proofErr w:type="spellEnd"/>
-      <w:r>
-        <w:rPr>
-          <w:rFonts w:ascii="Times New Roman" w:eastAsia="Times New Roman" w:hAnsi="Times New Roman" w:cs="Times New Roman"/>
-        </w:rPr>
-        <w:t xml:space="preserve"> yöntemiyle oluşturulan modellerin veri setindeki tüm sorulara verdikleri ceva</w:t>
+        <w:t>Tablo 5’te beş farklı embedding yöntemiyle oluşturulan modellerin veri setindeki tüm sorulara verdikleri ceva</w:t>
       </w:r>
       <w:r>
         <w:rPr>
@@ -8093,35 +6910,7 @@
         <w:rPr>
           <w:rFonts w:ascii="Times New Roman" w:eastAsia="Times New Roman" w:hAnsi="Times New Roman" w:cs="Times New Roman"/>
         </w:rPr>
-        <w:t xml:space="preserve">Tekil modellerin kararlarını birleştirmek ve genel performansı arttırmak için </w:t>
-      </w:r>
-      <w:proofErr w:type="spellStart"/>
-      <w:r>
-        <w:rPr>
-          <w:rFonts w:ascii="Times New Roman" w:eastAsia="Times New Roman" w:hAnsi="Times New Roman" w:cs="Times New Roman"/>
-        </w:rPr>
-        <w:t>ensemble</w:t>
-      </w:r>
-      <w:proofErr w:type="spellEnd"/>
-      <w:r>
-        <w:rPr>
-          <w:rFonts w:ascii="Times New Roman" w:eastAsia="Times New Roman" w:hAnsi="Times New Roman" w:cs="Times New Roman"/>
-        </w:rPr>
-        <w:t xml:space="preserve"> yöntemleri uygulanmıştır. Çalışmada üç farklı </w:t>
-      </w:r>
-      <w:proofErr w:type="spellStart"/>
-      <w:r>
-        <w:rPr>
-          <w:rFonts w:ascii="Times New Roman" w:eastAsia="Times New Roman" w:hAnsi="Times New Roman" w:cs="Times New Roman"/>
-        </w:rPr>
-        <w:t>ensemble</w:t>
-      </w:r>
-      <w:proofErr w:type="spellEnd"/>
-      <w:r>
-        <w:rPr>
-          <w:rFonts w:ascii="Times New Roman" w:eastAsia="Times New Roman" w:hAnsi="Times New Roman" w:cs="Times New Roman"/>
-        </w:rPr>
-        <w:t xml:space="preserve"> stratejisi izlenmiştir olup bu yöntemlerin tekil modellerin performansına kıyasla getirdiği avantajlar analiz edilmiştir.</w:t>
+        <w:t>Tekil modellerin kararlarını birleştirmek ve genel performansı arttırmak için ensemble yöntemleri uygulanmıştır. Çalışmada üç farklı ensemble stratejisi izlenmiştir olup bu yöntemlerin tekil modellerin performansına kıyasla getirdiği avantajlar analiz edilmiştir.</w:t>
       </w:r>
     </w:p>
     <w:p>
@@ -8132,31 +6921,13 @@
           <w:b/>
         </w:rPr>
       </w:pPr>
-      <w:proofErr w:type="spellStart"/>
       <w:r>
         <w:rPr>
           <w:rFonts w:ascii="Times New Roman" w:eastAsia="Times New Roman" w:hAnsi="Times New Roman" w:cs="Times New Roman"/>
           <w:b/>
         </w:rPr>
-        <w:t>Majority</w:t>
-      </w:r>
-      <w:proofErr w:type="spellEnd"/>
-      <w:r>
-        <w:rPr>
-          <w:rFonts w:ascii="Times New Roman" w:eastAsia="Times New Roman" w:hAnsi="Times New Roman" w:cs="Times New Roman"/>
-          <w:b/>
-        </w:rPr>
-        <w:t xml:space="preserve"> </w:t>
-      </w:r>
-      <w:proofErr w:type="spellStart"/>
-      <w:r>
-        <w:rPr>
-          <w:rFonts w:ascii="Times New Roman" w:eastAsia="Times New Roman" w:hAnsi="Times New Roman" w:cs="Times New Roman"/>
-          <w:b/>
-        </w:rPr>
-        <w:t>Voting</w:t>
-      </w:r>
-      <w:proofErr w:type="spellEnd"/>
+        <w:t>Majority Voting</w:t>
+      </w:r>
     </w:p>
     <w:p>
       <w:pPr>
@@ -8170,35 +6941,7 @@
         <w:rPr>
           <w:rFonts w:ascii="Times New Roman" w:eastAsia="Times New Roman" w:hAnsi="Times New Roman" w:cs="Times New Roman"/>
         </w:rPr>
-        <w:t xml:space="preserve">Bu yöntemde her bir örnek soru için tekil modelin top-1 ve top-5 cevap adayı listelerine bakılır. Her bir listedeki aday diğer modellerin de listelerinde yer alıyorsa oyu 1 artırılır. En yüksek oya sahip cevap adayı </w:t>
-      </w:r>
-      <w:proofErr w:type="spellStart"/>
-      <w:r>
-        <w:rPr>
-          <w:rFonts w:ascii="Times New Roman" w:eastAsia="Times New Roman" w:hAnsi="Times New Roman" w:cs="Times New Roman"/>
-        </w:rPr>
-        <w:t>ensemble</w:t>
-      </w:r>
-      <w:proofErr w:type="spellEnd"/>
-      <w:r>
-        <w:rPr>
-          <w:rFonts w:ascii="Times New Roman" w:eastAsia="Times New Roman" w:hAnsi="Times New Roman" w:cs="Times New Roman"/>
-        </w:rPr>
-        <w:t xml:space="preserve"> </w:t>
-      </w:r>
-      <w:proofErr w:type="spellStart"/>
-      <w:r>
-        <w:rPr>
-          <w:rFonts w:ascii="Times New Roman" w:eastAsia="Times New Roman" w:hAnsi="Times New Roman" w:cs="Times New Roman"/>
-        </w:rPr>
-        <w:t>sonuçu</w:t>
-      </w:r>
-      <w:proofErr w:type="spellEnd"/>
-      <w:r>
-        <w:rPr>
-          <w:rFonts w:ascii="Times New Roman" w:eastAsia="Times New Roman" w:hAnsi="Times New Roman" w:cs="Times New Roman"/>
-        </w:rPr>
-        <w:t xml:space="preserve"> olarak belirlenir. </w:t>
+        <w:t xml:space="preserve">Bu yöntemde her bir örnek soru için tekil modelin top-1 ve top-5 cevap adayı listelerine bakılır. Her bir listedeki aday diğer modellerin de listelerinde yer alıyorsa oyu 1 artırılır. En yüksek oya sahip cevap adayı ensemble sonuçu olarak belirlenir. </w:t>
       </w:r>
     </w:p>
     <w:p>
@@ -8494,47 +7237,13 @@
           <w:b/>
         </w:rPr>
       </w:pPr>
-      <w:proofErr w:type="spellStart"/>
       <w:r>
         <w:rPr>
           <w:rFonts w:ascii="Times New Roman" w:eastAsia="Times New Roman" w:hAnsi="Times New Roman" w:cs="Times New Roman"/>
           <w:b/>
         </w:rPr>
-        <w:t>Average</w:t>
-      </w:r>
-      <w:proofErr w:type="spellEnd"/>
-      <w:r>
-        <w:rPr>
-          <w:rFonts w:ascii="Times New Roman" w:eastAsia="Times New Roman" w:hAnsi="Times New Roman" w:cs="Times New Roman"/>
-          <w:b/>
-        </w:rPr>
-        <w:t xml:space="preserve"> </w:t>
-      </w:r>
-      <w:proofErr w:type="spellStart"/>
-      <w:r>
-        <w:rPr>
-          <w:rFonts w:ascii="Times New Roman" w:eastAsia="Times New Roman" w:hAnsi="Times New Roman" w:cs="Times New Roman"/>
-          <w:b/>
-        </w:rPr>
-        <w:t>Cosine</w:t>
-      </w:r>
-      <w:proofErr w:type="spellEnd"/>
-      <w:r>
-        <w:rPr>
-          <w:rFonts w:ascii="Times New Roman" w:eastAsia="Times New Roman" w:hAnsi="Times New Roman" w:cs="Times New Roman"/>
-          <w:b/>
-        </w:rPr>
-        <w:t xml:space="preserve"> </w:t>
-      </w:r>
-      <w:proofErr w:type="spellStart"/>
-      <w:r>
-        <w:rPr>
-          <w:rFonts w:ascii="Times New Roman" w:eastAsia="Times New Roman" w:hAnsi="Times New Roman" w:cs="Times New Roman"/>
-          <w:b/>
-        </w:rPr>
-        <w:t>Similarity</w:t>
-      </w:r>
-      <w:proofErr w:type="spellEnd"/>
+        <w:t>Average Cosine Similarity</w:t>
+      </w:r>
     </w:p>
     <w:p>
       <w:pPr>
@@ -8548,21 +7257,7 @@
         <w:rPr>
           <w:rFonts w:ascii="Times New Roman" w:eastAsia="Times New Roman" w:hAnsi="Times New Roman" w:cs="Times New Roman"/>
         </w:rPr>
-        <w:t xml:space="preserve">Bu yöntemde her bir örnek soru için tekil modellerin cevap adaylarına ilişkin hesaplanan kosinüs benzerliklerinin ortalaması alınır. En yüksek ortalamaya ait ilk cevap top-1, ilk beş cevap ise top-5 </w:t>
-      </w:r>
-      <w:proofErr w:type="spellStart"/>
-      <w:r>
-        <w:rPr>
-          <w:rFonts w:ascii="Times New Roman" w:eastAsia="Times New Roman" w:hAnsi="Times New Roman" w:cs="Times New Roman"/>
-        </w:rPr>
-        <w:t>ensemble</w:t>
-      </w:r>
-      <w:proofErr w:type="spellEnd"/>
-      <w:r>
-        <w:rPr>
-          <w:rFonts w:ascii="Times New Roman" w:eastAsia="Times New Roman" w:hAnsi="Times New Roman" w:cs="Times New Roman"/>
-        </w:rPr>
-        <w:t xml:space="preserve"> sonucu olarak belirlenir.</w:t>
+        <w:t>Bu yöntemde her bir örnek soru için tekil modellerin cevap adaylarına ilişkin hesaplanan kosinüs benzerliklerinin ortalaması alınır. En yüksek ortalamaya ait ilk cevap top-1, ilk beş cevap ise top-5 ensemble sonucu olarak belirlenir.</w:t>
       </w:r>
     </w:p>
     <w:p>
@@ -8793,7 +7488,6 @@
           <w:b/>
         </w:rPr>
       </w:pPr>
-      <w:proofErr w:type="spellStart"/>
       <w:r>
         <w:rPr>
           <w:rFonts w:ascii="Times New Roman" w:eastAsia="Times New Roman" w:hAnsi="Times New Roman" w:cs="Times New Roman"/>
@@ -8813,41 +7507,8 @@
           <w:rFonts w:ascii="Times New Roman" w:eastAsia="Times New Roman" w:hAnsi="Times New Roman" w:cs="Times New Roman"/>
           <w:b/>
         </w:rPr>
-        <w:t>ed</w:t>
-      </w:r>
-      <w:proofErr w:type="spellEnd"/>
-      <w:r>
-        <w:rPr>
-          <w:rFonts w:ascii="Times New Roman" w:eastAsia="Times New Roman" w:hAnsi="Times New Roman" w:cs="Times New Roman"/>
-          <w:b/>
-        </w:rPr>
-        <w:t xml:space="preserve"> </w:t>
-      </w:r>
-      <w:proofErr w:type="spellStart"/>
-      <w:r>
-        <w:rPr>
-          <w:rFonts w:ascii="Times New Roman" w:eastAsia="Times New Roman" w:hAnsi="Times New Roman" w:cs="Times New Roman"/>
-          <w:b/>
-        </w:rPr>
-        <w:t>Cosine</w:t>
-      </w:r>
-      <w:proofErr w:type="spellEnd"/>
-      <w:r>
-        <w:rPr>
-          <w:rFonts w:ascii="Times New Roman" w:eastAsia="Times New Roman" w:hAnsi="Times New Roman" w:cs="Times New Roman"/>
-          <w:b/>
-        </w:rPr>
-        <w:t xml:space="preserve"> </w:t>
-      </w:r>
-      <w:proofErr w:type="spellStart"/>
-      <w:r>
-        <w:rPr>
-          <w:rFonts w:ascii="Times New Roman" w:eastAsia="Times New Roman" w:hAnsi="Times New Roman" w:cs="Times New Roman"/>
-          <w:b/>
-        </w:rPr>
-        <w:t>Similarity</w:t>
-      </w:r>
-      <w:proofErr w:type="spellEnd"/>
+        <w:t>ed Cosine Similarity</w:t>
+      </w:r>
     </w:p>
     <w:p>
       <w:pPr>
@@ -8909,21 +7570,7 @@
         <w:rPr>
           <w:rFonts w:ascii="Times New Roman" w:eastAsia="Times New Roman" w:hAnsi="Times New Roman" w:cs="Times New Roman"/>
         </w:rPr>
-        <w:t xml:space="preserve">Tüm modellerin kosinüs benzerlikleri kendi ağırlığı ile çarpıldığında en yüksek skora sahip ilk cevap top-1, ilk beş cevap ise top-5 </w:t>
-      </w:r>
-      <w:proofErr w:type="spellStart"/>
-      <w:r>
-        <w:rPr>
-          <w:rFonts w:ascii="Times New Roman" w:eastAsia="Times New Roman" w:hAnsi="Times New Roman" w:cs="Times New Roman"/>
-        </w:rPr>
-        <w:t>ensemble</w:t>
-      </w:r>
-      <w:proofErr w:type="spellEnd"/>
-      <w:r>
-        <w:rPr>
-          <w:rFonts w:ascii="Times New Roman" w:eastAsia="Times New Roman" w:hAnsi="Times New Roman" w:cs="Times New Roman"/>
-        </w:rPr>
-        <w:t xml:space="preserve"> sonucu olarak belirlenir.</w:t>
+        <w:t>Tüm modellerin kosinüs benzerlikleri kendi ağırlığı ile çarpıldığında en yüksek skora sahip ilk cevap top-1, ilk beş cevap ise top-5 ensemble sonucu olarak belirlenir.</w:t>
       </w:r>
     </w:p>
     <w:p>
@@ -9281,7 +7928,6 @@
                 <w:color w:val="000000"/>
               </w:rPr>
             </w:pPr>
-            <w:proofErr w:type="spellStart"/>
             <w:r>
               <w:rPr>
                 <w:rFonts w:ascii="Times New Roman" w:eastAsia="Times New Roman" w:hAnsi="Times New Roman" w:cs="Times New Roman"/>
@@ -9289,19 +7935,35 @@
                 <w:bCs/>
                 <w:color w:val="000000"/>
               </w:rPr>
-              <w:t>Ensemble</w:t>
-            </w:r>
-            <w:proofErr w:type="spellEnd"/>
-            <w:r>
+              <w:t>Ensemble Method Name</w:t>
+            </w:r>
+          </w:p>
+        </w:tc>
+        <w:tc>
+          <w:tcPr>
+            <w:tcW w:w="1934" w:type="dxa"/>
+            <w:tcBorders>
+              <w:top w:val="single" w:sz="4" w:space="0" w:color="auto"/>
+              <w:left w:val="nil"/>
+              <w:bottom w:val="single" w:sz="4" w:space="0" w:color="auto"/>
+              <w:right w:val="single" w:sz="4" w:space="0" w:color="auto"/>
+            </w:tcBorders>
+            <w:shd w:val="clear" w:color="auto" w:fill="auto"/>
+            <w:noWrap/>
+            <w:vAlign w:val="center"/>
+            <w:hideMark/>
+          </w:tcPr>
+          <w:p>
+            <w:pPr>
+              <w:spacing w:after="0" w:line="240" w:lineRule="auto"/>
+              <w:jc w:val="center"/>
               <w:rPr>
                 <w:rFonts w:ascii="Times New Roman" w:eastAsia="Times New Roman" w:hAnsi="Times New Roman" w:cs="Times New Roman"/>
                 <w:b/>
                 <w:bCs/>
                 <w:color w:val="000000"/>
               </w:rPr>
-              <w:t xml:space="preserve"> </w:t>
-            </w:r>
-            <w:proofErr w:type="spellStart"/>
+            </w:pPr>
             <w:r>
               <w:rPr>
                 <w:rFonts w:ascii="Times New Roman" w:eastAsia="Times New Roman" w:hAnsi="Times New Roman" w:cs="Times New Roman"/>
@@ -9309,112 +7971,44 @@
                 <w:bCs/>
                 <w:color w:val="000000"/>
               </w:rPr>
-              <w:t>Method</w:t>
-            </w:r>
-            <w:proofErr w:type="spellEnd"/>
-            <w:r>
+              <w:t>Top-1 Accuracy</w:t>
+            </w:r>
+          </w:p>
+        </w:tc>
+        <w:tc>
+          <w:tcPr>
+            <w:tcW w:w="1933" w:type="dxa"/>
+            <w:tcBorders>
+              <w:top w:val="single" w:sz="4" w:space="0" w:color="auto"/>
+              <w:left w:val="nil"/>
+              <w:bottom w:val="single" w:sz="4" w:space="0" w:color="auto"/>
+              <w:right w:val="single" w:sz="4" w:space="0" w:color="auto"/>
+            </w:tcBorders>
+            <w:shd w:val="clear" w:color="auto" w:fill="auto"/>
+            <w:noWrap/>
+            <w:vAlign w:val="center"/>
+            <w:hideMark/>
+          </w:tcPr>
+          <w:p>
+            <w:pPr>
+              <w:spacing w:after="0" w:line="240" w:lineRule="auto"/>
+              <w:jc w:val="center"/>
               <w:rPr>
                 <w:rFonts w:ascii="Times New Roman" w:eastAsia="Times New Roman" w:hAnsi="Times New Roman" w:cs="Times New Roman"/>
                 <w:b/>
                 <w:bCs/>
                 <w:color w:val="000000"/>
               </w:rPr>
-              <w:t xml:space="preserve"> Name</w:t>
-            </w:r>
-          </w:p>
-        </w:tc>
-        <w:tc>
-          <w:tcPr>
-            <w:tcW w:w="1934" w:type="dxa"/>
-            <w:tcBorders>
-              <w:top w:val="single" w:sz="4" w:space="0" w:color="auto"/>
-              <w:left w:val="nil"/>
-              <w:bottom w:val="single" w:sz="4" w:space="0" w:color="auto"/>
-              <w:right w:val="single" w:sz="4" w:space="0" w:color="auto"/>
-            </w:tcBorders>
-            <w:shd w:val="clear" w:color="auto" w:fill="auto"/>
-            <w:noWrap/>
-            <w:vAlign w:val="center"/>
-            <w:hideMark/>
-          </w:tcPr>
-          <w:p>
-            <w:pPr>
-              <w:spacing w:after="0" w:line="240" w:lineRule="auto"/>
-              <w:jc w:val="center"/>
+            </w:pPr>
+            <w:r>
               <w:rPr>
                 <w:rFonts w:ascii="Times New Roman" w:eastAsia="Times New Roman" w:hAnsi="Times New Roman" w:cs="Times New Roman"/>
                 <w:b/>
                 <w:bCs/>
                 <w:color w:val="000000"/>
               </w:rPr>
-            </w:pPr>
-            <w:r>
-              <w:rPr>
-                <w:rFonts w:ascii="Times New Roman" w:eastAsia="Times New Roman" w:hAnsi="Times New Roman" w:cs="Times New Roman"/>
-                <w:b/>
-                <w:bCs/>
-                <w:color w:val="000000"/>
-              </w:rPr>
-              <w:t xml:space="preserve">Top-1 </w:t>
-            </w:r>
-            <w:proofErr w:type="spellStart"/>
-            <w:r>
-              <w:rPr>
-                <w:rFonts w:ascii="Times New Roman" w:eastAsia="Times New Roman" w:hAnsi="Times New Roman" w:cs="Times New Roman"/>
-                <w:b/>
-                <w:bCs/>
-                <w:color w:val="000000"/>
-              </w:rPr>
-              <w:t>Accuracy</w:t>
-            </w:r>
-            <w:proofErr w:type="spellEnd"/>
-          </w:p>
-        </w:tc>
-        <w:tc>
-          <w:tcPr>
-            <w:tcW w:w="1933" w:type="dxa"/>
-            <w:tcBorders>
-              <w:top w:val="single" w:sz="4" w:space="0" w:color="auto"/>
-              <w:left w:val="nil"/>
-              <w:bottom w:val="single" w:sz="4" w:space="0" w:color="auto"/>
-              <w:right w:val="single" w:sz="4" w:space="0" w:color="auto"/>
-            </w:tcBorders>
-            <w:shd w:val="clear" w:color="auto" w:fill="auto"/>
-            <w:noWrap/>
-            <w:vAlign w:val="center"/>
-            <w:hideMark/>
-          </w:tcPr>
-          <w:p>
-            <w:pPr>
-              <w:spacing w:after="0" w:line="240" w:lineRule="auto"/>
-              <w:jc w:val="center"/>
-              <w:rPr>
-                <w:rFonts w:ascii="Times New Roman" w:eastAsia="Times New Roman" w:hAnsi="Times New Roman" w:cs="Times New Roman"/>
-                <w:b/>
-                <w:bCs/>
-                <w:color w:val="000000"/>
-              </w:rPr>
-            </w:pPr>
-            <w:r>
-              <w:rPr>
-                <w:rFonts w:ascii="Times New Roman" w:eastAsia="Times New Roman" w:hAnsi="Times New Roman" w:cs="Times New Roman"/>
-                <w:b/>
-                <w:bCs/>
-                <w:color w:val="000000"/>
-              </w:rPr>
-              <w:t xml:space="preserve">Top-5 </w:t>
-            </w:r>
-            <w:proofErr w:type="spellStart"/>
-            <w:r>
-              <w:rPr>
-                <w:rFonts w:ascii="Times New Roman" w:eastAsia="Times New Roman" w:hAnsi="Times New Roman" w:cs="Times New Roman"/>
-                <w:b/>
-                <w:bCs/>
-                <w:color w:val="000000"/>
-              </w:rPr>
-              <w:t>Accuracy</w:t>
-            </w:r>
-            <w:proofErr w:type="spellEnd"/>
+              <w:t>Top-5 Accuracy</w:t>
+            </w:r>
           </w:p>
         </w:tc>
       </w:tr>
@@ -9445,31 +8039,13 @@
                 <w:color w:val="000000"/>
               </w:rPr>
             </w:pPr>
-            <w:proofErr w:type="spellStart"/>
-            <w:r>
-              <w:rPr>
-                <w:rFonts w:ascii="Times New Roman" w:eastAsia="Times New Roman" w:hAnsi="Times New Roman" w:cs="Times New Roman"/>
-                <w:color w:val="000000"/>
-              </w:rPr>
-              <w:t>Majority</w:t>
-            </w:r>
-            <w:proofErr w:type="spellEnd"/>
-            <w:r>
-              <w:rPr>
-                <w:rFonts w:ascii="Times New Roman" w:eastAsia="Times New Roman" w:hAnsi="Times New Roman" w:cs="Times New Roman"/>
-                <w:color w:val="000000"/>
-              </w:rPr>
-              <w:t xml:space="preserve"> </w:t>
-            </w:r>
-            <w:proofErr w:type="spellStart"/>
-            <w:r>
-              <w:rPr>
-                <w:rFonts w:ascii="Times New Roman" w:eastAsia="Times New Roman" w:hAnsi="Times New Roman" w:cs="Times New Roman"/>
-                <w:color w:val="000000"/>
-              </w:rPr>
-              <w:t>Voting</w:t>
-            </w:r>
-            <w:proofErr w:type="spellEnd"/>
+            <w:r>
+              <w:rPr>
+                <w:rFonts w:ascii="Times New Roman" w:eastAsia="Times New Roman" w:hAnsi="Times New Roman" w:cs="Times New Roman"/>
+                <w:color w:val="000000"/>
+              </w:rPr>
+              <w:t>Majority Voting</w:t>
+            </w:r>
           </w:p>
         </w:tc>
         <w:tc>
@@ -9564,15 +8140,13 @@
                 <w:color w:val="000000"/>
               </w:rPr>
             </w:pPr>
-            <w:proofErr w:type="spellStart"/>
-            <w:r>
-              <w:rPr>
-                <w:rFonts w:ascii="Times New Roman" w:eastAsia="Times New Roman" w:hAnsi="Times New Roman" w:cs="Times New Roman"/>
-                <w:color w:val="000000"/>
-              </w:rPr>
-              <w:t>Average</w:t>
-            </w:r>
-            <w:proofErr w:type="spellEnd"/>
+            <w:r>
+              <w:rPr>
+                <w:rFonts w:ascii="Times New Roman" w:eastAsia="Times New Roman" w:hAnsi="Times New Roman" w:cs="Times New Roman"/>
+                <w:color w:val="000000"/>
+              </w:rPr>
+              <w:t>Average Cosine</w:t>
+            </w:r>
             <w:r>
               <w:rPr>
                 <w:rFonts w:ascii="Times New Roman" w:eastAsia="Times New Roman" w:hAnsi="Times New Roman" w:cs="Times New Roman"/>
@@ -9580,23 +8154,6 @@
               </w:rPr>
               <w:t xml:space="preserve"> </w:t>
             </w:r>
-            <w:proofErr w:type="spellStart"/>
-            <w:r>
-              <w:rPr>
-                <w:rFonts w:ascii="Times New Roman" w:eastAsia="Times New Roman" w:hAnsi="Times New Roman" w:cs="Times New Roman"/>
-                <w:color w:val="000000"/>
-              </w:rPr>
-              <w:t>Cosine</w:t>
-            </w:r>
-            <w:proofErr w:type="spellEnd"/>
-            <w:r>
-              <w:rPr>
-                <w:rFonts w:ascii="Times New Roman" w:eastAsia="Times New Roman" w:hAnsi="Times New Roman" w:cs="Times New Roman"/>
-                <w:color w:val="000000"/>
-              </w:rPr>
-              <w:t xml:space="preserve"> </w:t>
-            </w:r>
-            <w:proofErr w:type="spellStart"/>
             <w:r>
               <w:rPr>
                 <w:rFonts w:ascii="Times New Roman" w:eastAsia="Times New Roman" w:hAnsi="Times New Roman" w:cs="Times New Roman"/>
@@ -9604,7 +8161,6 @@
               </w:rPr>
               <w:t>Similarity</w:t>
             </w:r>
-            <w:proofErr w:type="spellEnd"/>
           </w:p>
         </w:tc>
         <w:tc>
@@ -9699,39 +8255,20 @@
                 <w:color w:val="000000"/>
               </w:rPr>
             </w:pPr>
-            <w:proofErr w:type="spellStart"/>
-            <w:r>
-              <w:rPr>
-                <w:rFonts w:ascii="Times New Roman" w:eastAsia="Times New Roman" w:hAnsi="Times New Roman" w:cs="Times New Roman"/>
-                <w:color w:val="000000"/>
-              </w:rPr>
-              <w:t>Weighted</w:t>
-            </w:r>
-            <w:proofErr w:type="spellEnd"/>
-            <w:r>
-              <w:rPr>
-                <w:rFonts w:ascii="Times New Roman" w:eastAsia="Times New Roman" w:hAnsi="Times New Roman" w:cs="Times New Roman"/>
-                <w:color w:val="000000"/>
-              </w:rPr>
-              <w:t xml:space="preserve"> </w:t>
-            </w:r>
-            <w:proofErr w:type="spellStart"/>
-            <w:r>
-              <w:rPr>
-                <w:rFonts w:ascii="Times New Roman" w:eastAsia="Times New Roman" w:hAnsi="Times New Roman" w:cs="Times New Roman"/>
-                <w:color w:val="000000"/>
-              </w:rPr>
-              <w:t>Cosine</w:t>
-            </w:r>
-            <w:proofErr w:type="spellEnd"/>
-            <w:r>
-              <w:rPr>
-                <w:rFonts w:ascii="Times New Roman" w:eastAsia="Times New Roman" w:hAnsi="Times New Roman" w:cs="Times New Roman"/>
-                <w:color w:val="000000"/>
-              </w:rPr>
-              <w:t xml:space="preserve"> </w:t>
-            </w:r>
-            <w:proofErr w:type="spellStart"/>
+            <w:r>
+              <w:rPr>
+                <w:rFonts w:ascii="Times New Roman" w:eastAsia="Times New Roman" w:hAnsi="Times New Roman" w:cs="Times New Roman"/>
+                <w:color w:val="000000"/>
+              </w:rPr>
+              <w:t xml:space="preserve">Weighted </w:t>
+            </w:r>
+            <w:r>
+              <w:rPr>
+                <w:rFonts w:ascii="Times New Roman" w:eastAsia="Times New Roman" w:hAnsi="Times New Roman" w:cs="Times New Roman"/>
+                <w:color w:val="000000"/>
+              </w:rPr>
+              <w:t xml:space="preserve">Cosine </w:t>
+            </w:r>
             <w:r>
               <w:rPr>
                 <w:rFonts w:ascii="Times New Roman" w:eastAsia="Times New Roman" w:hAnsi="Times New Roman" w:cs="Times New Roman"/>
@@ -9739,7 +8276,6 @@
               </w:rPr>
               <w:t>Similarity</w:t>
             </w:r>
-            <w:proofErr w:type="spellEnd"/>
           </w:p>
         </w:tc>
         <w:tc>
@@ -9835,41 +8371,13 @@
         <w:rPr>
           <w:rFonts w:ascii="Times New Roman" w:eastAsia="Times New Roman" w:hAnsi="Times New Roman" w:cs="Times New Roman"/>
         </w:rPr>
-        <w:t xml:space="preserve">üç farklı </w:t>
-      </w:r>
-      <w:proofErr w:type="spellStart"/>
-      <w:r>
-        <w:rPr>
-          <w:rFonts w:ascii="Times New Roman" w:eastAsia="Times New Roman" w:hAnsi="Times New Roman" w:cs="Times New Roman"/>
-        </w:rPr>
-        <w:t>ensemble</w:t>
-      </w:r>
-      <w:proofErr w:type="spellEnd"/>
-      <w:r>
-        <w:rPr>
-          <w:rFonts w:ascii="Times New Roman" w:eastAsia="Times New Roman" w:hAnsi="Times New Roman" w:cs="Times New Roman"/>
-        </w:rPr>
-        <w:t xml:space="preserve"> stratejisi</w:t>
-      </w:r>
-      <w:r>
-        <w:rPr>
-          <w:rFonts w:ascii="Times New Roman" w:eastAsia="Times New Roman" w:hAnsi="Times New Roman" w:cs="Times New Roman"/>
-        </w:rPr>
-        <w:t xml:space="preserve">ne ait top-1 ve top-5 </w:t>
-      </w:r>
-      <w:proofErr w:type="spellStart"/>
-      <w:r>
-        <w:rPr>
-          <w:rFonts w:ascii="Times New Roman" w:eastAsia="Times New Roman" w:hAnsi="Times New Roman" w:cs="Times New Roman"/>
-        </w:rPr>
-        <w:t>accuracy</w:t>
-      </w:r>
-      <w:proofErr w:type="spellEnd"/>
-      <w:r>
-        <w:rPr>
-          <w:rFonts w:ascii="Times New Roman" w:eastAsia="Times New Roman" w:hAnsi="Times New Roman" w:cs="Times New Roman"/>
-        </w:rPr>
-        <w:t xml:space="preserve"> sonuçları yer almaktadır.</w:t>
+        <w:t>üç farklı ensemble stratejisi</w:t>
+      </w:r>
+      <w:r>
+        <w:rPr>
+          <w:rFonts w:ascii="Times New Roman" w:eastAsia="Times New Roman" w:hAnsi="Times New Roman" w:cs="Times New Roman"/>
+        </w:rPr>
+        <w:t>ne ait top-1 ve top-5 accuracy sonuçları yer almaktadır.</w:t>
       </w:r>
       <w:r>
         <w:rPr>
@@ -9881,49 +8389,7 @@
         <w:rPr>
           <w:rFonts w:ascii="Times New Roman" w:eastAsia="Times New Roman" w:hAnsi="Times New Roman" w:cs="Times New Roman"/>
         </w:rPr>
-        <w:t xml:space="preserve">Top-1 başarı sıralamasında </w:t>
-      </w:r>
-      <w:proofErr w:type="spellStart"/>
-      <w:r>
-        <w:rPr>
-          <w:rFonts w:ascii="Times New Roman" w:eastAsia="Times New Roman" w:hAnsi="Times New Roman" w:cs="Times New Roman"/>
-        </w:rPr>
-        <w:t>Weighted</w:t>
-      </w:r>
-      <w:proofErr w:type="spellEnd"/>
-      <w:r>
-        <w:rPr>
-          <w:rFonts w:ascii="Times New Roman" w:eastAsia="Times New Roman" w:hAnsi="Times New Roman" w:cs="Times New Roman"/>
-        </w:rPr>
-        <w:t xml:space="preserve"> </w:t>
-      </w:r>
-      <w:proofErr w:type="spellStart"/>
-      <w:r>
-        <w:rPr>
-          <w:rFonts w:ascii="Times New Roman" w:eastAsia="Times New Roman" w:hAnsi="Times New Roman" w:cs="Times New Roman"/>
-        </w:rPr>
-        <w:t>Cosine</w:t>
-      </w:r>
-      <w:proofErr w:type="spellEnd"/>
-      <w:r>
-        <w:rPr>
-          <w:rFonts w:ascii="Times New Roman" w:eastAsia="Times New Roman" w:hAnsi="Times New Roman" w:cs="Times New Roman"/>
-        </w:rPr>
-        <w:t xml:space="preserve"> </w:t>
-      </w:r>
-      <w:proofErr w:type="spellStart"/>
-      <w:r>
-        <w:rPr>
-          <w:rFonts w:ascii="Times New Roman" w:eastAsia="Times New Roman" w:hAnsi="Times New Roman" w:cs="Times New Roman"/>
-        </w:rPr>
-        <w:t>Similartiy</w:t>
-      </w:r>
-      <w:proofErr w:type="spellEnd"/>
-      <w:r>
-        <w:rPr>
-          <w:rFonts w:ascii="Times New Roman" w:eastAsia="Times New Roman" w:hAnsi="Times New Roman" w:cs="Times New Roman"/>
-        </w:rPr>
-        <w:t xml:space="preserve"> yöntemi en iyi performansı sergilemektedir. Bu yöntem tekil modellere bireysel başarılarına göre ağırlık belirlenerek hesaplama yapıldığı için daha dengeli ve tutarlı bir şekilde genelleme yapabildiği anlamına gelmektedir.</w:t>
+        <w:t>Top-1 başarı sıralamasında Weighted Cosine Similartiy yöntemi en iyi performansı sergilemektedir. Bu yöntem tekil modellere bireysel başarılarına göre ağırlık belirlenerek hesaplama yapıldığı için daha dengeli ve tutarlı bir şekilde genelleme yapabildiği anlamına gelmektedir.</w:t>
       </w:r>
       <w:r>
         <w:rPr>
@@ -9940,33 +8406,11 @@
           <w:rFonts w:ascii="Times New Roman" w:eastAsia="Times New Roman" w:hAnsi="Times New Roman" w:cs="Times New Roman"/>
         </w:rPr>
       </w:pPr>
-      <w:proofErr w:type="spellStart"/>
-      <w:r>
-        <w:rPr>
-          <w:rFonts w:ascii="Times New Roman" w:eastAsia="Times New Roman" w:hAnsi="Times New Roman" w:cs="Times New Roman"/>
-        </w:rPr>
-        <w:t>Majority</w:t>
-      </w:r>
-      <w:proofErr w:type="spellEnd"/>
-      <w:r>
-        <w:rPr>
-          <w:rFonts w:ascii="Times New Roman" w:eastAsia="Times New Roman" w:hAnsi="Times New Roman" w:cs="Times New Roman"/>
-        </w:rPr>
-        <w:t xml:space="preserve"> </w:t>
-      </w:r>
-      <w:proofErr w:type="spellStart"/>
-      <w:r>
-        <w:rPr>
-          <w:rFonts w:ascii="Times New Roman" w:eastAsia="Times New Roman" w:hAnsi="Times New Roman" w:cs="Times New Roman"/>
-        </w:rPr>
-        <w:t>Voting</w:t>
-      </w:r>
-      <w:proofErr w:type="spellEnd"/>
-      <w:r>
-        <w:rPr>
-          <w:rFonts w:ascii="Times New Roman" w:eastAsia="Times New Roman" w:hAnsi="Times New Roman" w:cs="Times New Roman"/>
-        </w:rPr>
-        <w:t xml:space="preserve"> yöntemi ise top-5 başarı sıralamasında en iyi performansı sergilemektedir. </w:t>
+      <w:r>
+        <w:rPr>
+          <w:rFonts w:ascii="Times New Roman" w:eastAsia="Times New Roman" w:hAnsi="Times New Roman" w:cs="Times New Roman"/>
+        </w:rPr>
+        <w:t xml:space="preserve">Majority Voting yöntemi ise top-5 başarı sıralamasında en iyi performansı sergilemektedir. </w:t>
       </w:r>
       <w:r>
         <w:rPr>
@@ -10024,21 +8468,7 @@
           <w:rFonts w:ascii="Times New Roman" w:eastAsia="Times New Roman" w:hAnsi="Times New Roman" w:cs="Times New Roman"/>
         </w:rPr>
         <w:lastRenderedPageBreak/>
-        <w:t xml:space="preserve">Şekil 3’te uygulanan üç farklı </w:t>
-      </w:r>
-      <w:proofErr w:type="spellStart"/>
-      <w:r>
-        <w:rPr>
-          <w:rFonts w:ascii="Times New Roman" w:eastAsia="Times New Roman" w:hAnsi="Times New Roman" w:cs="Times New Roman"/>
-        </w:rPr>
-        <w:t>ensemble</w:t>
-      </w:r>
-      <w:proofErr w:type="spellEnd"/>
-      <w:r>
-        <w:rPr>
-          <w:rFonts w:ascii="Times New Roman" w:eastAsia="Times New Roman" w:hAnsi="Times New Roman" w:cs="Times New Roman"/>
-        </w:rPr>
-        <w:t xml:space="preserve"> stratejisi ile tekil modellerin top-1 ve top-5 başarı sonuçları grafik üzerinden karşılaştırılmıştır.</w:t>
+        <w:t>Şekil 3’te uygulanan üç farklı ensemble stratejisi ile tekil modellerin top-1 ve top-5 başarı sonuçları grafik üzerinden karşılaştırılmıştır.</w:t>
       </w:r>
     </w:p>
     <w:p>
@@ -10073,21 +8503,12 @@
         </w:rPr>
         <w:t xml:space="preserve"> – </w:t>
       </w:r>
-      <w:proofErr w:type="spellStart"/>
       <w:r>
         <w:rPr>
           <w:rFonts w:ascii="Times New Roman" w:eastAsia="Times New Roman" w:hAnsi="Times New Roman" w:cs="Times New Roman"/>
           <w:i/>
         </w:rPr>
-        <w:t>Ensemble</w:t>
-      </w:r>
-      <w:proofErr w:type="spellEnd"/>
-      <w:r>
-        <w:rPr>
-          <w:rFonts w:ascii="Times New Roman" w:eastAsia="Times New Roman" w:hAnsi="Times New Roman" w:cs="Times New Roman"/>
-          <w:i/>
-        </w:rPr>
-        <w:t xml:space="preserve"> Yöntemler ile Tekil Modellerin</w:t>
+        <w:t>Ensemble Yöntemler ile Tekil Modellerin</w:t>
       </w:r>
       <w:r>
         <w:rPr>
@@ -10204,7 +8625,6 @@
         </w:rPr>
         <w:t xml:space="preserve">Örnek Soru için </w:t>
       </w:r>
-      <w:proofErr w:type="spellStart"/>
       <w:r>
         <w:rPr>
           <w:rFonts w:ascii="Times New Roman" w:eastAsia="Times New Roman" w:hAnsi="Times New Roman" w:cs="Times New Roman"/>
@@ -10212,7 +8632,6 @@
         </w:rPr>
         <w:t>Ensemble</w:t>
       </w:r>
-      <w:proofErr w:type="spellEnd"/>
       <w:r>
         <w:rPr>
           <w:rFonts w:ascii="Times New Roman" w:eastAsia="Times New Roman" w:hAnsi="Times New Roman" w:cs="Times New Roman"/>
@@ -10278,7 +8697,6 @@
                 <w:color w:val="000000"/>
               </w:rPr>
             </w:pPr>
-            <w:proofErr w:type="spellStart"/>
             <w:r>
               <w:rPr>
                 <w:rFonts w:ascii="Times New Roman" w:eastAsia="Times New Roman" w:hAnsi="Times New Roman" w:cs="Times New Roman"/>
@@ -10286,17 +8704,7 @@
                 <w:bCs/>
                 <w:color w:val="000000"/>
               </w:rPr>
-              <w:t>Ensemble</w:t>
-            </w:r>
-            <w:proofErr w:type="spellEnd"/>
-            <w:r>
-              <w:rPr>
-                <w:rFonts w:ascii="Times New Roman" w:eastAsia="Times New Roman" w:hAnsi="Times New Roman" w:cs="Times New Roman"/>
-                <w:b/>
-                <w:bCs/>
-                <w:color w:val="000000"/>
-              </w:rPr>
-              <w:t xml:space="preserve"> Sonuçları</w:t>
+              <w:t>Ensemble Sonuçları</w:t>
             </w:r>
           </w:p>
         </w:tc>
@@ -10438,31 +8846,13 @@
                 <w:color w:val="000000"/>
               </w:rPr>
             </w:pPr>
-            <w:proofErr w:type="spellStart"/>
-            <w:r>
-              <w:rPr>
-                <w:rFonts w:ascii="Times New Roman" w:eastAsia="Times New Roman" w:hAnsi="Times New Roman" w:cs="Times New Roman"/>
-                <w:color w:val="000000"/>
-              </w:rPr>
-              <w:t>Majority</w:t>
-            </w:r>
-            <w:proofErr w:type="spellEnd"/>
-            <w:r>
-              <w:rPr>
-                <w:rFonts w:ascii="Times New Roman" w:eastAsia="Times New Roman" w:hAnsi="Times New Roman" w:cs="Times New Roman"/>
-                <w:color w:val="000000"/>
-              </w:rPr>
-              <w:t xml:space="preserve"> </w:t>
-            </w:r>
-            <w:proofErr w:type="spellStart"/>
-            <w:r>
-              <w:rPr>
-                <w:rFonts w:ascii="Times New Roman" w:eastAsia="Times New Roman" w:hAnsi="Times New Roman" w:cs="Times New Roman"/>
-                <w:color w:val="000000"/>
-              </w:rPr>
-              <w:t>Voting</w:t>
-            </w:r>
-            <w:proofErr w:type="spellEnd"/>
+            <w:r>
+              <w:rPr>
+                <w:rFonts w:ascii="Times New Roman" w:eastAsia="Times New Roman" w:hAnsi="Times New Roman" w:cs="Times New Roman"/>
+                <w:color w:val="000000"/>
+              </w:rPr>
+              <w:t>Majority Voting</w:t>
+            </w:r>
           </w:p>
         </w:tc>
         <w:tc>
@@ -10796,23 +9186,7 @@
                 <w:rFonts w:ascii="Times New Roman" w:eastAsia="Times New Roman" w:hAnsi="Times New Roman" w:cs="Times New Roman"/>
                 <w:color w:val="000000"/>
               </w:rPr>
-              <w:t xml:space="preserve">Makaleleri bulmak ve yönetmek için kullanılan bir kütüphane yazılımı </w:t>
-            </w:r>
-            <w:proofErr w:type="spellStart"/>
-            <w:r>
-              <w:rPr>
-                <w:rFonts w:ascii="Times New Roman" w:eastAsia="Times New Roman" w:hAnsi="Times New Roman" w:cs="Times New Roman"/>
-                <w:color w:val="000000"/>
-              </w:rPr>
-              <w:t>EndNote'tur</w:t>
-            </w:r>
-            <w:proofErr w:type="spellEnd"/>
-            <w:r>
-              <w:rPr>
-                <w:rFonts w:ascii="Times New Roman" w:eastAsia="Times New Roman" w:hAnsi="Times New Roman" w:cs="Times New Roman"/>
-                <w:color w:val="000000"/>
-              </w:rPr>
-              <w:t>.</w:t>
+              <w:t>Makaleleri bulmak ve yönetmek için kullanılan bir kütüphane yazılımı EndNote'tur.</w:t>
             </w:r>
           </w:p>
         </w:tc>
@@ -10933,47 +9307,13 @@
                 <w:color w:val="000000"/>
               </w:rPr>
             </w:pPr>
-            <w:proofErr w:type="spellStart"/>
-            <w:r>
-              <w:rPr>
-                <w:rFonts w:ascii="Times New Roman" w:eastAsia="Times New Roman" w:hAnsi="Times New Roman" w:cs="Times New Roman"/>
-                <w:color w:val="000000"/>
-              </w:rPr>
-              <w:t>Average</w:t>
-            </w:r>
-            <w:proofErr w:type="spellEnd"/>
-            <w:r>
-              <w:rPr>
-                <w:rFonts w:ascii="Times New Roman" w:eastAsia="Times New Roman" w:hAnsi="Times New Roman" w:cs="Times New Roman"/>
-                <w:color w:val="000000"/>
-              </w:rPr>
-              <w:t xml:space="preserve"> </w:t>
-            </w:r>
-            <w:proofErr w:type="spellStart"/>
-            <w:r>
-              <w:rPr>
-                <w:rFonts w:ascii="Times New Roman" w:eastAsia="Times New Roman" w:hAnsi="Times New Roman" w:cs="Times New Roman"/>
-                <w:color w:val="000000"/>
-              </w:rPr>
-              <w:t>Cosine</w:t>
-            </w:r>
-            <w:proofErr w:type="spellEnd"/>
-            <w:r>
-              <w:rPr>
-                <w:rFonts w:ascii="Times New Roman" w:eastAsia="Times New Roman" w:hAnsi="Times New Roman" w:cs="Times New Roman"/>
-                <w:color w:val="000000"/>
-              </w:rPr>
-              <w:t xml:space="preserve"> </w:t>
-            </w:r>
-            <w:proofErr w:type="spellStart"/>
-            <w:r>
-              <w:rPr>
-                <w:rFonts w:ascii="Times New Roman" w:eastAsia="Times New Roman" w:hAnsi="Times New Roman" w:cs="Times New Roman"/>
-                <w:color w:val="000000"/>
-              </w:rPr>
-              <w:t>Similarity</w:t>
-            </w:r>
-            <w:proofErr w:type="spellEnd"/>
+            <w:r>
+              <w:rPr>
+                <w:rFonts w:ascii="Times New Roman" w:eastAsia="Times New Roman" w:hAnsi="Times New Roman" w:cs="Times New Roman"/>
+                <w:color w:val="000000"/>
+              </w:rPr>
+              <w:t>Average Cosine Similarity</w:t>
+            </w:r>
           </w:p>
         </w:tc>
         <w:tc>
@@ -11401,23 +9741,7 @@
                 <w:rFonts w:ascii="Times New Roman" w:eastAsia="Times New Roman" w:hAnsi="Times New Roman" w:cs="Times New Roman"/>
                 <w:color w:val="000000"/>
               </w:rPr>
-              <w:t xml:space="preserve">Makaleleri bulmak ve yönetmek için kullanılan bir kütüphane yazılımı </w:t>
-            </w:r>
-            <w:proofErr w:type="spellStart"/>
-            <w:r>
-              <w:rPr>
-                <w:rFonts w:ascii="Times New Roman" w:eastAsia="Times New Roman" w:hAnsi="Times New Roman" w:cs="Times New Roman"/>
-                <w:color w:val="000000"/>
-              </w:rPr>
-              <w:t>EndNote'tur</w:t>
-            </w:r>
-            <w:proofErr w:type="spellEnd"/>
-            <w:r>
-              <w:rPr>
-                <w:rFonts w:ascii="Times New Roman" w:eastAsia="Times New Roman" w:hAnsi="Times New Roman" w:cs="Times New Roman"/>
-                <w:color w:val="000000"/>
-              </w:rPr>
-              <w:t>.</w:t>
+              <w:t>Makaleleri bulmak ve yönetmek için kullanılan bir kütüphane yazılımı EndNote'tur.</w:t>
             </w:r>
           </w:p>
         </w:tc>
@@ -11449,48 +9773,14 @@
                 <w:color w:val="000000"/>
               </w:rPr>
             </w:pPr>
-            <w:proofErr w:type="spellStart"/>
             <w:r>
               <w:rPr>
                 <w:rFonts w:ascii="Times New Roman" w:eastAsia="Times New Roman" w:hAnsi="Times New Roman" w:cs="Times New Roman"/>
                 <w:color w:val="000000"/>
               </w:rPr>
               <w:lastRenderedPageBreak/>
-              <w:t>Weighted</w:t>
-            </w:r>
-            <w:proofErr w:type="spellEnd"/>
-            <w:r>
-              <w:rPr>
-                <w:rFonts w:ascii="Times New Roman" w:eastAsia="Times New Roman" w:hAnsi="Times New Roman" w:cs="Times New Roman"/>
-                <w:color w:val="000000"/>
-              </w:rPr>
-              <w:t xml:space="preserve"> </w:t>
-            </w:r>
-            <w:proofErr w:type="spellStart"/>
-            <w:r>
-              <w:rPr>
-                <w:rFonts w:ascii="Times New Roman" w:eastAsia="Times New Roman" w:hAnsi="Times New Roman" w:cs="Times New Roman"/>
-                <w:color w:val="000000"/>
-              </w:rPr>
-              <w:t>Cosine</w:t>
-            </w:r>
-            <w:proofErr w:type="spellEnd"/>
-            <w:r>
-              <w:rPr>
-                <w:rFonts w:ascii="Times New Roman" w:eastAsia="Times New Roman" w:hAnsi="Times New Roman" w:cs="Times New Roman"/>
-                <w:color w:val="000000"/>
-              </w:rPr>
-              <w:t xml:space="preserve"> </w:t>
-            </w:r>
-            <w:proofErr w:type="spellStart"/>
-            <w:r>
-              <w:rPr>
-                <w:rFonts w:ascii="Times New Roman" w:eastAsia="Times New Roman" w:hAnsi="Times New Roman" w:cs="Times New Roman"/>
-                <w:color w:val="000000"/>
-              </w:rPr>
-              <w:t>Similarity</w:t>
-            </w:r>
-            <w:proofErr w:type="spellEnd"/>
+              <w:t>Weighted Cosine Similarity</w:t>
+            </w:r>
           </w:p>
         </w:tc>
         <w:tc>
@@ -11958,49 +10248,7 @@
         <w:rPr>
           <w:rFonts w:ascii="Times New Roman" w:eastAsia="Times New Roman" w:hAnsi="Times New Roman" w:cs="Times New Roman"/>
         </w:rPr>
-        <w:t xml:space="preserve"> </w:t>
-      </w:r>
-      <w:proofErr w:type="spellStart"/>
-      <w:r>
-        <w:rPr>
-          <w:rFonts w:ascii="Times New Roman" w:eastAsia="Times New Roman" w:hAnsi="Times New Roman" w:cs="Times New Roman"/>
-        </w:rPr>
-        <w:t>retrieval</w:t>
-      </w:r>
-      <w:proofErr w:type="spellEnd"/>
-      <w:r>
-        <w:rPr>
-          <w:rFonts w:ascii="Times New Roman" w:eastAsia="Times New Roman" w:hAnsi="Times New Roman" w:cs="Times New Roman"/>
-        </w:rPr>
-        <w:t xml:space="preserve"> </w:t>
-      </w:r>
-      <w:proofErr w:type="spellStart"/>
-      <w:r>
-        <w:rPr>
-          <w:rFonts w:ascii="Times New Roman" w:eastAsia="Times New Roman" w:hAnsi="Times New Roman" w:cs="Times New Roman"/>
-        </w:rPr>
-        <w:t>ensemble</w:t>
-      </w:r>
-      <w:proofErr w:type="spellEnd"/>
-      <w:r>
-        <w:rPr>
-          <w:rFonts w:ascii="Times New Roman" w:eastAsia="Times New Roman" w:hAnsi="Times New Roman" w:cs="Times New Roman"/>
-        </w:rPr>
-        <w:t xml:space="preserve"> yöntemlerinin etkili bir şekilde kullanılarak sorulara doğru cevapların seçilmesinde nasıl bir katkı sağladığı ortaya koymuştur. Deneysel analizler, hem tekil modellerin hem de </w:t>
-      </w:r>
-      <w:proofErr w:type="spellStart"/>
-      <w:r>
-        <w:rPr>
-          <w:rFonts w:ascii="Times New Roman" w:eastAsia="Times New Roman" w:hAnsi="Times New Roman" w:cs="Times New Roman"/>
-        </w:rPr>
-        <w:t>ensemble</w:t>
-      </w:r>
-      <w:proofErr w:type="spellEnd"/>
-      <w:r>
-        <w:rPr>
-          <w:rFonts w:ascii="Times New Roman" w:eastAsia="Times New Roman" w:hAnsi="Times New Roman" w:cs="Times New Roman"/>
-        </w:rPr>
-        <w:t xml:space="preserve"> yöntemlerin performanslarını detaylı bir şekilde karşılaştırmış ve bu yöntemlerin</w:t>
+        <w:t xml:space="preserve"> retrieval ensemble yöntemlerinin etkili bir şekilde kullanılarak sorulara doğru cevapların seçilmesinde nasıl bir katkı sağladığı ortaya koymuştur. Deneysel analizler, hem tekil modellerin hem de ensemble yöntemlerin performanslarını detaylı bir şekilde karşılaştırmış ve bu yöntemlerin</w:t>
       </w:r>
       <w:r>
         <w:rPr>
@@ -12027,58 +10275,14 @@
         <w:rPr>
           <w:rFonts w:ascii="Times New Roman" w:eastAsia="Times New Roman" w:hAnsi="Times New Roman" w:cs="Times New Roman"/>
         </w:rPr>
-        <w:t xml:space="preserve">Elde edilen bulgular, </w:t>
-      </w:r>
-      <w:proofErr w:type="spellStart"/>
-      <w:r>
-        <w:rPr>
-          <w:rFonts w:ascii="Times New Roman" w:eastAsia="Times New Roman" w:hAnsi="Times New Roman" w:cs="Times New Roman"/>
-        </w:rPr>
-        <w:t>ensemble</w:t>
-      </w:r>
-      <w:proofErr w:type="spellEnd"/>
-      <w:r>
-        <w:rPr>
-          <w:rFonts w:ascii="Times New Roman" w:eastAsia="Times New Roman" w:hAnsi="Times New Roman" w:cs="Times New Roman"/>
-        </w:rPr>
-        <w:t xml:space="preserve"> yöntemlerinin tekil modellere kıyasla daha yüksek doğruluk oranlarına ulaşabildiğini göstermektedir. </w:t>
-      </w:r>
-      <w:proofErr w:type="spellStart"/>
-      <w:r>
-        <w:rPr>
-          <w:rFonts w:ascii="Times New Roman" w:eastAsia="Times New Roman" w:hAnsi="Times New Roman" w:cs="Times New Roman"/>
-        </w:rPr>
-        <w:t>Weighted</w:t>
-      </w:r>
-      <w:proofErr w:type="spellEnd"/>
-      <w:r>
-        <w:rPr>
-          <w:rFonts w:ascii="Times New Roman" w:eastAsia="Times New Roman" w:hAnsi="Times New Roman" w:cs="Times New Roman"/>
-        </w:rPr>
-        <w:t xml:space="preserve"> </w:t>
-      </w:r>
-      <w:proofErr w:type="spellStart"/>
-      <w:r>
-        <w:rPr>
-          <w:rFonts w:ascii="Times New Roman" w:eastAsia="Times New Roman" w:hAnsi="Times New Roman" w:cs="Times New Roman"/>
-        </w:rPr>
-        <w:t>Cosine</w:t>
-      </w:r>
-      <w:proofErr w:type="spellEnd"/>
-      <w:r>
-        <w:rPr>
-          <w:rFonts w:ascii="Times New Roman" w:eastAsia="Times New Roman" w:hAnsi="Times New Roman" w:cs="Times New Roman"/>
-        </w:rPr>
-        <w:t xml:space="preserve"> </w:t>
-      </w:r>
-      <w:proofErr w:type="spellStart"/>
-      <w:r>
-        <w:rPr>
-          <w:rFonts w:ascii="Times New Roman" w:eastAsia="Times New Roman" w:hAnsi="Times New Roman" w:cs="Times New Roman"/>
-        </w:rPr>
-        <w:t>Similarity</w:t>
-      </w:r>
-      <w:proofErr w:type="spellEnd"/>
+        <w:t xml:space="preserve">Elde edilen bulgular, ensemble yöntemlerinin tekil modellere kıyasla daha yüksek doğruluk oranlarına ulaşabildiğini göstermektedir. Weighted </w:t>
+      </w:r>
+      <w:r>
+        <w:rPr>
+          <w:rFonts w:ascii="Times New Roman" w:eastAsia="Times New Roman" w:hAnsi="Times New Roman" w:cs="Times New Roman"/>
+        </w:rPr>
+        <w:t>Cosine Similarity</w:t>
+      </w:r>
       <w:r>
         <w:rPr>
           <w:rFonts w:ascii="Times New Roman" w:eastAsia="Times New Roman" w:hAnsi="Times New Roman" w:cs="Times New Roman"/>
@@ -12095,35 +10299,7 @@
         <w:rPr>
           <w:rFonts w:ascii="Times New Roman" w:eastAsia="Times New Roman" w:hAnsi="Times New Roman" w:cs="Times New Roman"/>
         </w:rPr>
-        <w:t xml:space="preserve">op-1 doğruluk oranı ile öne çıkarken, </w:t>
-      </w:r>
-      <w:proofErr w:type="spellStart"/>
-      <w:r>
-        <w:rPr>
-          <w:rFonts w:ascii="Times New Roman" w:eastAsia="Times New Roman" w:hAnsi="Times New Roman" w:cs="Times New Roman"/>
-        </w:rPr>
-        <w:t>Majority</w:t>
-      </w:r>
-      <w:proofErr w:type="spellEnd"/>
-      <w:r>
-        <w:rPr>
-          <w:rFonts w:ascii="Times New Roman" w:eastAsia="Times New Roman" w:hAnsi="Times New Roman" w:cs="Times New Roman"/>
-        </w:rPr>
-        <w:t xml:space="preserve"> </w:t>
-      </w:r>
-      <w:proofErr w:type="spellStart"/>
-      <w:r>
-        <w:rPr>
-          <w:rFonts w:ascii="Times New Roman" w:eastAsia="Times New Roman" w:hAnsi="Times New Roman" w:cs="Times New Roman"/>
-        </w:rPr>
-        <w:t>Voting</w:t>
-      </w:r>
-      <w:proofErr w:type="spellEnd"/>
-      <w:r>
-        <w:rPr>
-          <w:rFonts w:ascii="Times New Roman" w:eastAsia="Times New Roman" w:hAnsi="Times New Roman" w:cs="Times New Roman"/>
-        </w:rPr>
-        <w:t xml:space="preserve"> yöntemi </w:t>
+        <w:t xml:space="preserve">op-1 doğruluk oranı ile öne çıkarken, Majority Voting yöntemi </w:t>
       </w:r>
       <w:r>
         <w:rPr>
@@ -12135,21 +10311,7 @@
         <w:rPr>
           <w:rFonts w:ascii="Times New Roman" w:eastAsia="Times New Roman" w:hAnsi="Times New Roman" w:cs="Times New Roman"/>
         </w:rPr>
-        <w:t xml:space="preserve">op-5 doğruluk oranında üstünlük sağlamıştır. Bu, </w:t>
-      </w:r>
-      <w:proofErr w:type="spellStart"/>
-      <w:r>
-        <w:rPr>
-          <w:rFonts w:ascii="Times New Roman" w:eastAsia="Times New Roman" w:hAnsi="Times New Roman" w:cs="Times New Roman"/>
-        </w:rPr>
-        <w:t>ensemble</w:t>
-      </w:r>
-      <w:proofErr w:type="spellEnd"/>
-      <w:r>
-        <w:rPr>
-          <w:rFonts w:ascii="Times New Roman" w:eastAsia="Times New Roman" w:hAnsi="Times New Roman" w:cs="Times New Roman"/>
-        </w:rPr>
-        <w:t xml:space="preserve"> yöntemlerinin uygulama amacına bağlı olarak esneklik sunduğunu göstermektedir.</w:t>
+        <w:t>op-5 doğruluk oranında üstünlük sağlamıştır. Bu, ensemble yöntemlerinin uygulama amacına bağlı olarak esneklik sunduğunu göstermektedir.</w:t>
       </w:r>
     </w:p>
     <w:p>
@@ -12164,21 +10326,7 @@
         <w:rPr>
           <w:rFonts w:ascii="Times New Roman" w:eastAsia="Times New Roman" w:hAnsi="Times New Roman" w:cs="Times New Roman"/>
         </w:rPr>
-        <w:t xml:space="preserve">Çalışma, Türkçe dilinde </w:t>
-      </w:r>
-      <w:proofErr w:type="spellStart"/>
-      <w:r>
-        <w:rPr>
-          <w:rFonts w:ascii="Times New Roman" w:eastAsia="Times New Roman" w:hAnsi="Times New Roman" w:cs="Times New Roman"/>
-        </w:rPr>
-        <w:t>retrieval</w:t>
-      </w:r>
-      <w:proofErr w:type="spellEnd"/>
-      <w:r>
-        <w:rPr>
-          <w:rFonts w:ascii="Times New Roman" w:eastAsia="Times New Roman" w:hAnsi="Times New Roman" w:cs="Times New Roman"/>
-        </w:rPr>
-        <w:t xml:space="preserve"> tabanlı bir sistem üzerinde gerçekleştirilmiş olmasıyla özgün bir katkı sağlamaktadır. Türkçe </w:t>
+        <w:t xml:space="preserve">Çalışma, Türkçe dilinde retrieval tabanlı bir sistem üzerinde gerçekleştirilmiş olmasıyla özgün bir katkı sağlamaktadır. Türkçe </w:t>
       </w:r>
       <w:r>
         <w:rPr>
@@ -12190,41 +10338,13 @@
         <w:rPr>
           <w:rFonts w:ascii="Times New Roman" w:eastAsia="Times New Roman" w:hAnsi="Times New Roman" w:cs="Times New Roman"/>
         </w:rPr>
-        <w:t xml:space="preserve"> ve cevap çiftleri üzerinde yapılan deneyler, dil bağımsız bir </w:t>
-      </w:r>
-      <w:proofErr w:type="spellStart"/>
-      <w:r>
-        <w:rPr>
-          <w:rFonts w:ascii="Times New Roman" w:eastAsia="Times New Roman" w:hAnsi="Times New Roman" w:cs="Times New Roman"/>
-        </w:rPr>
-        <w:t>retrieval</w:t>
-      </w:r>
-      <w:proofErr w:type="spellEnd"/>
-      <w:r>
-        <w:rPr>
-          <w:rFonts w:ascii="Times New Roman" w:eastAsia="Times New Roman" w:hAnsi="Times New Roman" w:cs="Times New Roman"/>
-        </w:rPr>
-        <w:t xml:space="preserve"> çerçevesi geliştirilmesine de ışık tutabilir.</w:t>
-      </w:r>
-      <w:r>
-        <w:rPr>
-          <w:rFonts w:ascii="Times New Roman" w:eastAsia="Times New Roman" w:hAnsi="Times New Roman" w:cs="Times New Roman"/>
-        </w:rPr>
-        <w:t xml:space="preserve"> Daha farklı </w:t>
-      </w:r>
-      <w:proofErr w:type="spellStart"/>
-      <w:r>
-        <w:rPr>
-          <w:rFonts w:ascii="Times New Roman" w:eastAsia="Times New Roman" w:hAnsi="Times New Roman" w:cs="Times New Roman"/>
-        </w:rPr>
-        <w:t>ensemble</w:t>
-      </w:r>
-      <w:proofErr w:type="spellEnd"/>
-      <w:r>
-        <w:rPr>
-          <w:rFonts w:ascii="Times New Roman" w:eastAsia="Times New Roman" w:hAnsi="Times New Roman" w:cs="Times New Roman"/>
-        </w:rPr>
-        <w:t xml:space="preserve"> yöntemleri kullanılarak farklı veri kümeleri üzerinde yapılacak çalışmalar bu alandaki Türkçe dili özelindeki çalışmaları genişletebilir.</w:t>
+        <w:t xml:space="preserve"> ve cevap çiftleri üzerinde yapılan deneyler, dil bağımsız bir retrieval çerçevesi geliştirilmesine de ışık tutabilir.</w:t>
+      </w:r>
+      <w:r>
+        <w:rPr>
+          <w:rFonts w:ascii="Times New Roman" w:eastAsia="Times New Roman" w:hAnsi="Times New Roman" w:cs="Times New Roman"/>
+        </w:rPr>
+        <w:t xml:space="preserve"> Daha farklı ensemble yöntemleri kullanılarak farklı veri kümeleri üzerinde yapılacak çalışmalar bu alandaki Türkçe dili özelindeki çalışmaları genişletebilir.</w:t>
       </w:r>
       <w:r>
         <w:rPr>
@@ -12261,69 +10381,19 @@
         <w:rPr>
           <w:rFonts w:ascii="Times New Roman" w:eastAsia="Times New Roman" w:hAnsi="Times New Roman" w:cs="Times New Roman"/>
         </w:rPr>
-        <w:t xml:space="preserve">Noyan, M., </w:t>
-      </w:r>
-      <w:proofErr w:type="spellStart"/>
-      <w:r>
-        <w:rPr>
-          <w:rFonts w:ascii="Times New Roman" w:eastAsia="Times New Roman" w:hAnsi="Times New Roman" w:cs="Times New Roman"/>
-        </w:rPr>
-        <w:t>turkish</w:t>
-      </w:r>
-      <w:proofErr w:type="spellEnd"/>
+        <w:t>Noyan, M., turkish instructions dataset, https://huggingface.co/datasets/merve/turkish_instructions/</w:t>
+      </w:r>
       <w:r>
         <w:rPr>
           <w:rFonts w:ascii="Times New Roman" w:eastAsia="Times New Roman" w:hAnsi="Times New Roman" w:cs="Times New Roman"/>
         </w:rPr>
         <w:t xml:space="preserve"> </w:t>
       </w:r>
-      <w:proofErr w:type="spellStart"/>
-      <w:r>
-        <w:rPr>
-          <w:rFonts w:ascii="Times New Roman" w:eastAsia="Times New Roman" w:hAnsi="Times New Roman" w:cs="Times New Roman"/>
-        </w:rPr>
-        <w:t>instructions</w:t>
-      </w:r>
-      <w:proofErr w:type="spellEnd"/>
-      <w:r>
-        <w:rPr>
-          <w:rFonts w:ascii="Times New Roman" w:eastAsia="Times New Roman" w:hAnsi="Times New Roman" w:cs="Times New Roman"/>
-        </w:rPr>
-        <w:t xml:space="preserve"> </w:t>
-      </w:r>
-      <w:proofErr w:type="spellStart"/>
-      <w:r>
-        <w:rPr>
-          <w:rFonts w:ascii="Times New Roman" w:eastAsia="Times New Roman" w:hAnsi="Times New Roman" w:cs="Times New Roman"/>
-        </w:rPr>
-        <w:t>dataset</w:t>
-      </w:r>
-      <w:proofErr w:type="spellEnd"/>
-      <w:r>
-        <w:rPr>
-          <w:rFonts w:ascii="Times New Roman" w:eastAsia="Times New Roman" w:hAnsi="Times New Roman" w:cs="Times New Roman"/>
-        </w:rPr>
-        <w:t>, https://huggingface.co/datasets/merve/turkish_instructions/</w:t>
-      </w:r>
-      <w:r>
-        <w:rPr>
-          <w:rFonts w:ascii="Times New Roman" w:eastAsia="Times New Roman" w:hAnsi="Times New Roman" w:cs="Times New Roman"/>
-        </w:rPr>
-        <w:t xml:space="preserve"> </w:t>
-      </w:r>
-      <w:proofErr w:type="spellStart"/>
-      <w:r>
-        <w:rPr>
-          <w:rFonts w:ascii="Times New Roman" w:eastAsia="Times New Roman" w:hAnsi="Times New Roman" w:cs="Times New Roman"/>
-        </w:rPr>
-        <w:t>discussions</w:t>
-      </w:r>
-      <w:proofErr w:type="spellEnd"/>
-      <w:r>
-        <w:rPr>
-          <w:rFonts w:ascii="Times New Roman" w:eastAsia="Times New Roman" w:hAnsi="Times New Roman" w:cs="Times New Roman"/>
-        </w:rPr>
-        <w:t>, Erişim: 03 Aralık 2024.</w:t>
+      <w:r>
+        <w:rPr>
+          <w:rFonts w:ascii="Times New Roman" w:eastAsia="Times New Roman" w:hAnsi="Times New Roman" w:cs="Times New Roman"/>
+        </w:rPr>
+        <w:t>discussions, Erişim: 03 Aralık 2024.</w:t>
       </w:r>
     </w:p>
     <w:p>
@@ -12334,19 +10404,11 @@
           <w:rFonts w:ascii="Times New Roman" w:eastAsia="Times New Roman" w:hAnsi="Times New Roman" w:cs="Times New Roman"/>
         </w:rPr>
       </w:pPr>
-      <w:proofErr w:type="spellStart"/>
-      <w:r>
-        <w:rPr>
-          <w:rFonts w:ascii="Times New Roman" w:eastAsia="Times New Roman" w:hAnsi="Times New Roman" w:cs="Times New Roman"/>
-        </w:rPr>
-        <w:t>Dogan</w:t>
-      </w:r>
-      <w:proofErr w:type="spellEnd"/>
-      <w:r>
-        <w:rPr>
-          <w:rFonts w:ascii="Times New Roman" w:eastAsia="Times New Roman" w:hAnsi="Times New Roman" w:cs="Times New Roman"/>
-        </w:rPr>
-        <w:t>, E., Uzun, M.</w:t>
+      <w:r>
+        <w:rPr>
+          <w:rFonts w:ascii="Times New Roman" w:eastAsia="Times New Roman" w:hAnsi="Times New Roman" w:cs="Times New Roman"/>
+        </w:rPr>
+        <w:t>Dogan, E., Uzun, M.</w:t>
       </w:r>
       <w:r>
         <w:rPr>
@@ -12358,145 +10420,19 @@
         <w:rPr>
           <w:rFonts w:ascii="Times New Roman" w:eastAsia="Times New Roman" w:hAnsi="Times New Roman" w:cs="Times New Roman"/>
         </w:rPr>
-        <w:t xml:space="preserve">, Uz, A., Seyrek, H. E., </w:t>
-      </w:r>
-      <w:proofErr w:type="spellStart"/>
-      <w:r>
-        <w:rPr>
-          <w:rFonts w:ascii="Times New Roman" w:eastAsia="Times New Roman" w:hAnsi="Times New Roman" w:cs="Times New Roman"/>
-        </w:rPr>
-        <w:t>Zeer</w:t>
-      </w:r>
-      <w:proofErr w:type="spellEnd"/>
-      <w:r>
-        <w:rPr>
-          <w:rFonts w:ascii="Times New Roman" w:eastAsia="Times New Roman" w:hAnsi="Times New Roman" w:cs="Times New Roman"/>
-        </w:rPr>
-        <w:t xml:space="preserve">, A., Sevi, E., </w:t>
-      </w:r>
-      <w:r>
-        <w:rPr>
-          <w:rFonts w:ascii="Times New Roman" w:eastAsia="Times New Roman" w:hAnsi="Times New Roman" w:cs="Times New Roman"/>
-        </w:rPr>
-        <w:t xml:space="preserve">Kesgin, T.T., </w:t>
-      </w:r>
-      <w:proofErr w:type="spellStart"/>
-      <w:r>
-        <w:rPr>
-          <w:rFonts w:ascii="Times New Roman" w:eastAsia="Times New Roman" w:hAnsi="Times New Roman" w:cs="Times New Roman"/>
-        </w:rPr>
-        <w:t>Yuce</w:t>
-      </w:r>
-      <w:proofErr w:type="spellEnd"/>
-      <w:r>
-        <w:rPr>
-          <w:rFonts w:ascii="Times New Roman" w:eastAsia="Times New Roman" w:hAnsi="Times New Roman" w:cs="Times New Roman"/>
-        </w:rPr>
-        <w:t xml:space="preserve"> M. K.,</w:t>
-      </w:r>
-      <w:r>
-        <w:rPr>
-          <w:rFonts w:ascii="Times New Roman" w:eastAsia="Times New Roman" w:hAnsi="Times New Roman" w:cs="Times New Roman"/>
-        </w:rPr>
-        <w:t xml:space="preserve"> </w:t>
-      </w:r>
-      <w:proofErr w:type="spellStart"/>
-      <w:r>
-        <w:rPr>
-          <w:rFonts w:ascii="Times New Roman" w:eastAsia="Times New Roman" w:hAnsi="Times New Roman" w:cs="Times New Roman"/>
-        </w:rPr>
-        <w:t>Amasyali</w:t>
-      </w:r>
-      <w:proofErr w:type="spellEnd"/>
-      <w:r>
-        <w:rPr>
-          <w:rFonts w:ascii="Times New Roman" w:eastAsia="Times New Roman" w:hAnsi="Times New Roman" w:cs="Times New Roman"/>
-        </w:rPr>
-        <w:t xml:space="preserve">, M. F. (2024). Türkçe Dil Modellerinin Performans Karşılaştırması </w:t>
-      </w:r>
-      <w:proofErr w:type="spellStart"/>
-      <w:r>
-        <w:rPr>
-          <w:rFonts w:ascii="Times New Roman" w:eastAsia="Times New Roman" w:hAnsi="Times New Roman" w:cs="Times New Roman"/>
-        </w:rPr>
-        <w:t>Performance</w:t>
-      </w:r>
-      <w:proofErr w:type="spellEnd"/>
-      <w:r>
-        <w:rPr>
-          <w:rFonts w:ascii="Times New Roman" w:eastAsia="Times New Roman" w:hAnsi="Times New Roman" w:cs="Times New Roman"/>
-        </w:rPr>
-        <w:t xml:space="preserve"> </w:t>
-      </w:r>
-      <w:proofErr w:type="spellStart"/>
-      <w:r>
-        <w:rPr>
-          <w:rFonts w:ascii="Times New Roman" w:eastAsia="Times New Roman" w:hAnsi="Times New Roman" w:cs="Times New Roman"/>
-        </w:rPr>
-        <w:t>Comparison</w:t>
-      </w:r>
-      <w:proofErr w:type="spellEnd"/>
-      <w:r>
-        <w:rPr>
-          <w:rFonts w:ascii="Times New Roman" w:eastAsia="Times New Roman" w:hAnsi="Times New Roman" w:cs="Times New Roman"/>
-        </w:rPr>
-        <w:t xml:space="preserve"> of </w:t>
-      </w:r>
-      <w:proofErr w:type="spellStart"/>
-      <w:r>
-        <w:rPr>
-          <w:rFonts w:ascii="Times New Roman" w:eastAsia="Times New Roman" w:hAnsi="Times New Roman" w:cs="Times New Roman"/>
-        </w:rPr>
-        <w:t>Turkish</w:t>
-      </w:r>
-      <w:proofErr w:type="spellEnd"/>
-      <w:r>
-        <w:rPr>
-          <w:rFonts w:ascii="Times New Roman" w:eastAsia="Times New Roman" w:hAnsi="Times New Roman" w:cs="Times New Roman"/>
-        </w:rPr>
-        <w:t xml:space="preserve"> Language </w:t>
-      </w:r>
-      <w:proofErr w:type="spellStart"/>
-      <w:r>
-        <w:rPr>
-          <w:rFonts w:ascii="Times New Roman" w:eastAsia="Times New Roman" w:hAnsi="Times New Roman" w:cs="Times New Roman"/>
-        </w:rPr>
-        <w:t>Models</w:t>
-      </w:r>
-      <w:proofErr w:type="spellEnd"/>
-      <w:r>
-        <w:rPr>
-          <w:rFonts w:ascii="Times New Roman" w:eastAsia="Times New Roman" w:hAnsi="Times New Roman" w:cs="Times New Roman"/>
-        </w:rPr>
-        <w:t xml:space="preserve">. </w:t>
-      </w:r>
-      <w:proofErr w:type="spellStart"/>
-      <w:r>
-        <w:rPr>
-          <w:rFonts w:ascii="Times New Roman" w:eastAsia="Times New Roman" w:hAnsi="Times New Roman" w:cs="Times New Roman"/>
-        </w:rPr>
-        <w:t>arXiv</w:t>
-      </w:r>
-      <w:proofErr w:type="spellEnd"/>
-      <w:r>
-        <w:rPr>
-          <w:rFonts w:ascii="Times New Roman" w:eastAsia="Times New Roman" w:hAnsi="Times New Roman" w:cs="Times New Roman"/>
-        </w:rPr>
-        <w:t xml:space="preserve"> e-</w:t>
-      </w:r>
-      <w:proofErr w:type="spellStart"/>
-      <w:r>
-        <w:rPr>
-          <w:rFonts w:ascii="Times New Roman" w:eastAsia="Times New Roman" w:hAnsi="Times New Roman" w:cs="Times New Roman"/>
-        </w:rPr>
-        <w:t>prints</w:t>
-      </w:r>
-      <w:proofErr w:type="spellEnd"/>
-      <w:r>
-        <w:rPr>
-          <w:rFonts w:ascii="Times New Roman" w:eastAsia="Times New Roman" w:hAnsi="Times New Roman" w:cs="Times New Roman"/>
-        </w:rPr>
-        <w:t>, arXiv-2404.</w:t>
+        <w:t xml:space="preserve">, Uz, A., Seyrek, H. E., Zeer, A., Sevi, E., </w:t>
+      </w:r>
+      <w:r>
+        <w:rPr>
+          <w:rFonts w:ascii="Times New Roman" w:eastAsia="Times New Roman" w:hAnsi="Times New Roman" w:cs="Times New Roman"/>
+        </w:rPr>
+        <w:t>Kesgin, T.T., Yuce M. K.,</w:t>
+      </w:r>
+      <w:r>
+        <w:rPr>
+          <w:rFonts w:ascii="Times New Roman" w:eastAsia="Times New Roman" w:hAnsi="Times New Roman" w:cs="Times New Roman"/>
+        </w:rPr>
+        <w:t xml:space="preserve"> Amasyali, M. F. (2024). Türkçe Dil Modellerinin Performans Karşılaştırması Performance Comparison of Turkish Language Models. arXiv e-prints, arXiv-2404.</w:t>
       </w:r>
     </w:p>
     <w:p>
@@ -12808,7 +10744,7 @@
             </wp:anchor>
           </w:drawing>
         </mc:Choice>
-        <mc:Fallback xmlns:sl="http://schemas.openxmlformats.org/schemaLibrary/2006/main" xmlns:a="http://schemas.openxmlformats.org/drawingml/2006/main" xmlns:pic="http://schemas.openxmlformats.org/drawingml/2006/picture" xmlns:c="http://schemas.openxmlformats.org/drawingml/2006/chart" xmlns:lc="http://schemas.openxmlformats.org/drawingml/2006/lockedCanvas" xmlns:dgm="http://schemas.openxmlformats.org/drawingml/2006/diagram" xmlns="http://schemas.microsoft.com/office/tasks/2019/documenttasks" xmlns:cr="http://schemas.microsoft.com/office/comments/2020/reactions">
+        <mc:Fallback xmlns:cr="http://schemas.microsoft.com/office/comments/2020/reactions" xmlns="http://schemas.microsoft.com/office/tasks/2019/documenttasks" xmlns:dgm="http://schemas.openxmlformats.org/drawingml/2006/diagram" xmlns:lc="http://schemas.openxmlformats.org/drawingml/2006/lockedCanvas" xmlns:c="http://schemas.openxmlformats.org/drawingml/2006/chart" xmlns:pic="http://schemas.openxmlformats.org/drawingml/2006/picture" xmlns:a="http://schemas.openxmlformats.org/drawingml/2006/main" xmlns:sl="http://schemas.openxmlformats.org/schemaLibrary/2006/main">
           <w:drawing>
             <wp:anchor allowOverlap="1" behindDoc="1" distB="0" distT="0" distL="0" distR="0" hidden="0" layoutInCell="1" locked="0" relativeHeight="0" simplePos="0">
               <wp:simplePos x="0" y="0"/>
@@ -14265,28 +12201,28 @@
 </file>
 
 <file path=customXml/item1.xml><?xml version="1.0" encoding="utf-8"?>
-<b:Sources xmlns:b="http://schemas.openxmlformats.org/officeDocument/2006/bibliography" xmlns="http://schemas.openxmlformats.org/officeDocument/2006/bibliography" SelectedStyle="\APASixthEditionOfficeOnline.xsl" StyleName="APA" Version="6"/>
-</file>
-
-<file path=customXml/item2.xml><?xml version="1.0" encoding="utf-8"?>
 <go:gDocsCustomXmlDataStorage xmlns:go="http://customooxmlschemas.google.com/" xmlns:r="http://schemas.openxmlformats.org/officeDocument/2006/relationships" uri="GoogleDocsCustomDataVersion2">
   <go:docsCustomData xmlns:go="http://customooxmlschemas.google.com/" roundtripDataSignature="AMtx7mgVgi7ToNPb46Hn9gS04f5yhiDM5Q==">CgMxLjAyCGguZ2pkZ3hzOAByITE3VHV2cHp4cEpLUzZwWnc1VEJGb0dmUjQtaDRrWElGZQ==</go:docsCustomData>
 </go:gDocsCustomXmlDataStorage>
 </file>
 
-<file path=customXml/itemProps1.xml><?xml version="1.0" encoding="utf-8"?>
-<ds:datastoreItem xmlns:ds="http://schemas.openxmlformats.org/officeDocument/2006/customXml" ds:itemID="{90239847-5B6B-42E8-AB5C-0B247D8DC30F}">
-  <ds:schemaRefs>
-    <ds:schemaRef ds:uri="http://schemas.openxmlformats.org/officeDocument/2006/bibliography"/>
-  </ds:schemaRefs>
-</ds:datastoreItem>
+<file path=customXml/item2.xml><?xml version="1.0" encoding="utf-8"?>
+<b:Sources xmlns:b="http://schemas.openxmlformats.org/officeDocument/2006/bibliography" xmlns="http://schemas.openxmlformats.org/officeDocument/2006/bibliography" SelectedStyle="\APASixthEditionOfficeOnline.xsl" StyleName="APA" Version="6"/>
 </file>
 
-<file path=customXml/itemProps2.xml><?xml version="1.0" encoding="utf-8"?>
+<file path=customXml/itemProps1.xml><?xml version="1.0" encoding="utf-8"?>
 <ds:datastoreItem xmlns:ds="http://schemas.openxmlformats.org/officeDocument/2006/customXml" ds:itemID="{11111111-1234-1234-1234-123412341234}">
   <ds:schemaRefs>
     <ds:schemaRef ds:uri="http://customooxmlschemas.google.com/"/>
     <ds:schemaRef ds:uri="http://schemas.openxmlformats.org/officeDocument/2006/relationships"/>
   </ds:schemaRefs>
 </ds:datastoreItem>
+</file>
+
+<file path=customXml/itemProps2.xml><?xml version="1.0" encoding="utf-8"?>
+<ds:datastoreItem xmlns:ds="http://schemas.openxmlformats.org/officeDocument/2006/customXml" ds:itemID="{90239847-5B6B-42E8-AB5C-0B247D8DC30F}">
+  <ds:schemaRefs>
+    <ds:schemaRef ds:uri="http://schemas.openxmlformats.org/officeDocument/2006/bibliography"/>
+  </ds:schemaRefs>
+</ds:datastoreItem>
 </file>
</xml_diff>